<commit_message>
Arbeitsjournal von 24.5.2023 ergänzt
</commit_message>
<xml_diff>
--- a/Dokumentationen/Arbeitsjournal.docx
+++ b/Dokumentationen/Arbeitsjournal.docx
@@ -52,23 +52,8 @@
           <w:lang w:val="de-CH" w:eastAsia="de-DE"/>
           <w14:ligatures w14:val="none"/>
         </w:rPr>
-        <w:t xml:space="preserve"> M</w:t>
+        <w:t xml:space="preserve"> Moodle</w:t>
       </w:r>
-      <w:proofErr w:type="spellStart"/>
-      <w:r>
-        <w:rPr>
-          <w:rFonts w:ascii="Calibri" w:eastAsia="Times New Roman" w:hAnsi="Calibri" w:cs="Calibri"/>
-          <w:b/>
-          <w:bCs/>
-          <w:kern w:val="0"/>
-          <w:sz w:val="36"/>
-          <w:szCs w:val="36"/>
-          <w:lang w:val="de-CH" w:eastAsia="de-DE"/>
-          <w14:ligatures w14:val="none"/>
-        </w:rPr>
-        <w:t>oodle</w:t>
-      </w:r>
-      <w:proofErr w:type="spellEnd"/>
       <w:r>
         <w:rPr>
           <w:rFonts w:ascii="Calibri" w:eastAsia="Times New Roman" w:hAnsi="Calibri" w:cs="Calibri"/>
@@ -136,11 +121,11 @@
         <w:tblLook w:val="04A0" w:firstRow="1" w:lastRow="0" w:firstColumn="1" w:lastColumn="0" w:noHBand="0" w:noVBand="1"/>
       </w:tblPr>
       <w:tblGrid>
-        <w:gridCol w:w="1828"/>
-        <w:gridCol w:w="1202"/>
-        <w:gridCol w:w="5684"/>
-        <w:gridCol w:w="3976"/>
-        <w:gridCol w:w="2451"/>
+        <w:gridCol w:w="1815"/>
+        <w:gridCol w:w="1198"/>
+        <w:gridCol w:w="5661"/>
+        <w:gridCol w:w="4019"/>
+        <w:gridCol w:w="2448"/>
       </w:tblGrid>
       <w:tr>
         <w:trPr>
@@ -668,31 +653,7 @@
                 <w:lang w:eastAsia="de-DE"/>
                 <w14:ligatures w14:val="none"/>
               </w:rPr>
-              <w:t xml:space="preserve">Einrichtung </w:t>
-            </w:r>
-            <w:proofErr w:type="spellStart"/>
-            <w:r>
-              <w:rPr>
-                <w:rFonts w:ascii="Calibri" w:eastAsia="Times New Roman" w:hAnsi="Calibri" w:cs="Calibri"/>
-                <w:kern w:val="0"/>
-                <w:sz w:val="24"/>
-                <w:szCs w:val="24"/>
-                <w:lang w:eastAsia="de-DE"/>
-                <w14:ligatures w14:val="none"/>
-              </w:rPr>
-              <w:t>Github</w:t>
-            </w:r>
-            <w:proofErr w:type="spellEnd"/>
-            <w:r>
-              <w:rPr>
-                <w:rFonts w:ascii="Calibri" w:eastAsia="Times New Roman" w:hAnsi="Calibri" w:cs="Calibri"/>
-                <w:kern w:val="0"/>
-                <w:sz w:val="24"/>
-                <w:szCs w:val="24"/>
-                <w:lang w:eastAsia="de-DE"/>
-                <w14:ligatures w14:val="none"/>
-              </w:rPr>
-              <w:t xml:space="preserve"> Desktop</w:t>
+              <w:t>Einrichtung Github Desktop</w:t>
             </w:r>
           </w:p>
         </w:tc>
@@ -862,6 +823,17 @@
                 <w14:ligatures w14:val="none"/>
               </w:rPr>
             </w:pPr>
+            <w:r>
+              <w:rPr>
+                <w:rFonts w:ascii="Calibri" w:eastAsia="Times New Roman" w:hAnsi="Calibri" w:cs="Calibri"/>
+                <w:kern w:val="0"/>
+                <w:sz w:val="24"/>
+                <w:szCs w:val="24"/>
+                <w:lang w:eastAsia="de-DE"/>
+                <w14:ligatures w14:val="none"/>
+              </w:rPr>
+              <w:t>24.05.2023</w:t>
+            </w:r>
           </w:p>
         </w:tc>
         <w:tc>
@@ -888,6 +860,17 @@
                 <w14:ligatures w14:val="none"/>
               </w:rPr>
             </w:pPr>
+            <w:r>
+              <w:rPr>
+                <w:rFonts w:ascii="Calibri" w:eastAsia="Times New Roman" w:hAnsi="Calibri" w:cs="Calibri"/>
+                <w:kern w:val="0"/>
+                <w:sz w:val="24"/>
+                <w:szCs w:val="24"/>
+                <w:lang w:eastAsia="de-DE"/>
+                <w14:ligatures w14:val="none"/>
+              </w:rPr>
+              <w:t>180min</w:t>
+            </w:r>
           </w:p>
         </w:tc>
         <w:tc>
@@ -903,17 +886,183 @@
           </w:tcPr>
           <w:p>
             <w:pPr>
-              <w:spacing w:after="0" w:line="240" w:lineRule="auto"/>
-              <w:textAlignment w:val="baseline"/>
-              <w:rPr>
-                <w:rFonts w:ascii="Calibri" w:eastAsia="Times New Roman" w:hAnsi="Calibri" w:cs="Calibri"/>
-                <w:kern w:val="0"/>
-                <w:sz w:val="24"/>
-                <w:szCs w:val="24"/>
-                <w:lang w:eastAsia="de-DE"/>
-                <w14:ligatures w14:val="none"/>
-              </w:rPr>
-            </w:pPr>
+              <w:pStyle w:val="Listenabsatz"/>
+              <w:numPr>
+                <w:ilvl w:val="0"/>
+                <w:numId w:val="5"/>
+              </w:numPr>
+              <w:spacing w:after="0" w:line="240" w:lineRule="auto"/>
+              <w:textAlignment w:val="baseline"/>
+              <w:rPr>
+                <w:rFonts w:ascii="Calibri" w:eastAsia="Times New Roman" w:hAnsi="Calibri" w:cs="Calibri"/>
+                <w:kern w:val="0"/>
+                <w:sz w:val="24"/>
+                <w:szCs w:val="24"/>
+                <w:lang w:eastAsia="de-DE"/>
+                <w14:ligatures w14:val="none"/>
+              </w:rPr>
+            </w:pPr>
+            <w:r>
+              <w:rPr>
+                <w:rFonts w:ascii="Calibri" w:eastAsia="Times New Roman" w:hAnsi="Calibri" w:cs="Calibri"/>
+                <w:kern w:val="0"/>
+                <w:sz w:val="24"/>
+                <w:szCs w:val="24"/>
+                <w:lang w:eastAsia="de-DE"/>
+                <w14:ligatures w14:val="none"/>
+              </w:rPr>
+              <w:t>Glossar ergänzt</w:t>
+            </w:r>
+          </w:p>
+          <w:p>
+            <w:pPr>
+              <w:pStyle w:val="Listenabsatz"/>
+              <w:numPr>
+                <w:ilvl w:val="0"/>
+                <w:numId w:val="5"/>
+              </w:numPr>
+              <w:spacing w:after="0" w:line="240" w:lineRule="auto"/>
+              <w:textAlignment w:val="baseline"/>
+              <w:rPr>
+                <w:rFonts w:ascii="Calibri" w:eastAsia="Times New Roman" w:hAnsi="Calibri" w:cs="Calibri"/>
+                <w:kern w:val="0"/>
+                <w:sz w:val="24"/>
+                <w:szCs w:val="24"/>
+                <w:lang w:eastAsia="de-DE"/>
+                <w14:ligatures w14:val="none"/>
+              </w:rPr>
+            </w:pPr>
+            <w:r>
+              <w:rPr>
+                <w:rFonts w:ascii="Calibri" w:eastAsia="Times New Roman" w:hAnsi="Calibri" w:cs="Calibri"/>
+                <w:kern w:val="0"/>
+                <w:sz w:val="24"/>
+                <w:szCs w:val="24"/>
+                <w:lang w:eastAsia="de-DE"/>
+                <w14:ligatures w14:val="none"/>
+              </w:rPr>
+              <w:t>Anforderungsüberprüfung ergänzt mit Screenshots</w:t>
+            </w:r>
+          </w:p>
+          <w:p>
+            <w:pPr>
+              <w:pStyle w:val="Listenabsatz"/>
+              <w:numPr>
+                <w:ilvl w:val="0"/>
+                <w:numId w:val="5"/>
+              </w:numPr>
+              <w:spacing w:after="0" w:line="240" w:lineRule="auto"/>
+              <w:textAlignment w:val="baseline"/>
+              <w:rPr>
+                <w:rFonts w:ascii="Calibri" w:eastAsia="Times New Roman" w:hAnsi="Calibri" w:cs="Calibri"/>
+                <w:kern w:val="0"/>
+                <w:sz w:val="24"/>
+                <w:szCs w:val="24"/>
+                <w:lang w:eastAsia="de-DE"/>
+                <w14:ligatures w14:val="none"/>
+              </w:rPr>
+            </w:pPr>
+            <w:r>
+              <w:rPr>
+                <w:rFonts w:ascii="Calibri" w:eastAsia="Times New Roman" w:hAnsi="Calibri" w:cs="Calibri"/>
+                <w:kern w:val="0"/>
+                <w:sz w:val="24"/>
+                <w:szCs w:val="24"/>
+                <w:lang w:eastAsia="de-DE"/>
+                <w14:ligatures w14:val="none"/>
+              </w:rPr>
+              <w:t>Aufgabenaufteilung in Team</w:t>
+            </w:r>
+          </w:p>
+          <w:p>
+            <w:pPr>
+              <w:pStyle w:val="Listenabsatz"/>
+              <w:numPr>
+                <w:ilvl w:val="0"/>
+                <w:numId w:val="5"/>
+              </w:numPr>
+              <w:spacing w:after="0" w:line="240" w:lineRule="auto"/>
+              <w:textAlignment w:val="baseline"/>
+              <w:rPr>
+                <w:rFonts w:ascii="Calibri" w:eastAsia="Times New Roman" w:hAnsi="Calibri" w:cs="Calibri"/>
+                <w:kern w:val="0"/>
+                <w:sz w:val="24"/>
+                <w:szCs w:val="24"/>
+                <w:lang w:eastAsia="de-DE"/>
+                <w14:ligatures w14:val="none"/>
+              </w:rPr>
+            </w:pPr>
+            <w:r>
+              <w:rPr>
+                <w:rFonts w:ascii="Calibri" w:eastAsia="Times New Roman" w:hAnsi="Calibri" w:cs="Calibri"/>
+                <w:kern w:val="0"/>
+                <w:sz w:val="24"/>
+                <w:szCs w:val="24"/>
+                <w:lang w:eastAsia="de-DE"/>
+                <w14:ligatures w14:val="none"/>
+              </w:rPr>
+              <w:t>Laufende Lernzielkontrolle</w:t>
+            </w:r>
+          </w:p>
+          <w:p>
+            <w:pPr>
+              <w:pStyle w:val="Listenabsatz"/>
+              <w:numPr>
+                <w:ilvl w:val="0"/>
+                <w:numId w:val="5"/>
+              </w:numPr>
+              <w:spacing w:after="0" w:line="240" w:lineRule="auto"/>
+              <w:textAlignment w:val="baseline"/>
+              <w:rPr>
+                <w:rFonts w:ascii="Calibri" w:eastAsia="Times New Roman" w:hAnsi="Calibri" w:cs="Calibri"/>
+                <w:kern w:val="0"/>
+                <w:sz w:val="24"/>
+                <w:szCs w:val="24"/>
+                <w:lang w:eastAsia="de-DE"/>
+                <w14:ligatures w14:val="none"/>
+              </w:rPr>
+            </w:pPr>
+            <w:r>
+              <w:rPr>
+                <w:rFonts w:ascii="Calibri" w:eastAsia="Times New Roman" w:hAnsi="Calibri" w:cs="Calibri"/>
+                <w:kern w:val="0"/>
+                <w:sz w:val="24"/>
+                <w:szCs w:val="24"/>
+                <w:lang w:eastAsia="de-DE"/>
+                <w14:ligatures w14:val="none"/>
+              </w:rPr>
+              <w:t>Absprache mit LP für spezifische Fragen</w:t>
+            </w:r>
+          </w:p>
+          <w:p>
+            <w:pPr>
+              <w:pStyle w:val="Listenabsatz"/>
+              <w:numPr>
+                <w:ilvl w:val="0"/>
+                <w:numId w:val="5"/>
+              </w:numPr>
+              <w:spacing w:after="0" w:line="240" w:lineRule="auto"/>
+              <w:textAlignment w:val="baseline"/>
+              <w:rPr>
+                <w:rFonts w:ascii="Calibri" w:eastAsia="Times New Roman" w:hAnsi="Calibri" w:cs="Calibri"/>
+                <w:kern w:val="0"/>
+                <w:sz w:val="24"/>
+                <w:szCs w:val="24"/>
+                <w:lang w:eastAsia="de-DE"/>
+                <w14:ligatures w14:val="none"/>
+              </w:rPr>
+            </w:pPr>
+            <w:r>
+              <w:rPr>
+                <w:rFonts w:ascii="Calibri" w:eastAsia="Times New Roman" w:hAnsi="Calibri" w:cs="Calibri"/>
+                <w:kern w:val="0"/>
+                <w:sz w:val="24"/>
+                <w:szCs w:val="24"/>
+                <w:lang w:eastAsia="de-DE"/>
+                <w14:ligatures w14:val="none"/>
+              </w:rPr>
+              <w:t>Probiert Cronjob für MysqlDUMP zu machen</w:t>
+            </w:r>
           </w:p>
         </w:tc>
         <w:tc>
@@ -929,17 +1078,123 @@
           </w:tcPr>
           <w:p>
             <w:pPr>
-              <w:spacing w:after="0" w:line="240" w:lineRule="auto"/>
-              <w:textAlignment w:val="baseline"/>
-              <w:rPr>
-                <w:rFonts w:ascii="Calibri" w:eastAsia="Times New Roman" w:hAnsi="Calibri" w:cs="Calibri"/>
-                <w:kern w:val="0"/>
-                <w:sz w:val="24"/>
-                <w:szCs w:val="24"/>
-                <w:lang w:eastAsia="de-DE"/>
-                <w14:ligatures w14:val="none"/>
-              </w:rPr>
-            </w:pPr>
+              <w:pStyle w:val="Listenabsatz"/>
+              <w:numPr>
+                <w:ilvl w:val="0"/>
+                <w:numId w:val="8"/>
+              </w:numPr>
+              <w:spacing w:after="0" w:line="240" w:lineRule="auto"/>
+              <w:textAlignment w:val="baseline"/>
+              <w:rPr>
+                <w:rFonts w:ascii="Calibri" w:eastAsia="Times New Roman" w:hAnsi="Calibri" w:cs="Calibri"/>
+                <w:kern w:val="0"/>
+                <w:sz w:val="24"/>
+                <w:szCs w:val="24"/>
+                <w:lang w:eastAsia="de-DE"/>
+                <w14:ligatures w14:val="none"/>
+              </w:rPr>
+            </w:pPr>
+            <w:r>
+              <w:rPr>
+                <w:rFonts w:ascii="Calibri" w:eastAsia="Times New Roman" w:hAnsi="Calibri" w:cs="Calibri"/>
+                <w:kern w:val="0"/>
+                <w:sz w:val="24"/>
+                <w:szCs w:val="24"/>
+                <w:lang w:eastAsia="de-DE"/>
+                <w14:ligatures w14:val="none"/>
+              </w:rPr>
+              <w:t>Anforderungsüberprüfung abgeschlossen</w:t>
+            </w:r>
+          </w:p>
+          <w:p>
+            <w:pPr>
+              <w:pStyle w:val="Listenabsatz"/>
+              <w:numPr>
+                <w:ilvl w:val="0"/>
+                <w:numId w:val="8"/>
+              </w:numPr>
+              <w:spacing w:after="0" w:line="240" w:lineRule="auto"/>
+              <w:textAlignment w:val="baseline"/>
+              <w:rPr>
+                <w:rFonts w:ascii="Calibri" w:eastAsia="Times New Roman" w:hAnsi="Calibri" w:cs="Calibri"/>
+                <w:kern w:val="0"/>
+                <w:sz w:val="24"/>
+                <w:szCs w:val="24"/>
+                <w:lang w:eastAsia="de-DE"/>
+                <w14:ligatures w14:val="none"/>
+              </w:rPr>
+            </w:pPr>
+            <w:r>
+              <w:rPr>
+                <w:rFonts w:ascii="Calibri" w:eastAsia="Times New Roman" w:hAnsi="Calibri" w:cs="Calibri"/>
+                <w:kern w:val="0"/>
+                <w:sz w:val="24"/>
+                <w:szCs w:val="24"/>
+                <w:lang w:eastAsia="de-DE"/>
+                <w14:ligatures w14:val="none"/>
+              </w:rPr>
+              <w:t>Klare Aufgabenaufteilung im Team</w:t>
+            </w:r>
+          </w:p>
+          <w:p>
+            <w:pPr>
+              <w:pStyle w:val="Listenabsatz"/>
+              <w:numPr>
+                <w:ilvl w:val="0"/>
+                <w:numId w:val="8"/>
+              </w:numPr>
+              <w:spacing w:after="0" w:line="240" w:lineRule="auto"/>
+              <w:textAlignment w:val="baseline"/>
+              <w:rPr>
+                <w:rFonts w:ascii="Calibri" w:eastAsia="Times New Roman" w:hAnsi="Calibri" w:cs="Calibri"/>
+                <w:kern w:val="0"/>
+                <w:sz w:val="24"/>
+                <w:szCs w:val="24"/>
+                <w:lang w:eastAsia="de-DE"/>
+                <w14:ligatures w14:val="none"/>
+              </w:rPr>
+            </w:pPr>
+            <w:r>
+              <w:rPr>
+                <w:rFonts w:ascii="Calibri" w:eastAsia="Times New Roman" w:hAnsi="Calibri" w:cs="Calibri"/>
+                <w:kern w:val="0"/>
+                <w:sz w:val="24"/>
+                <w:szCs w:val="24"/>
+                <w:lang w:eastAsia="de-DE"/>
+                <w14:ligatures w14:val="none"/>
+              </w:rPr>
+              <w:t>Laufendes Bashscript mit docker</w:t>
+            </w:r>
+          </w:p>
+          <w:p>
+            <w:pPr>
+              <w:pStyle w:val="Listenabsatz"/>
+              <w:numPr>
+                <w:ilvl w:val="0"/>
+                <w:numId w:val="10"/>
+              </w:numPr>
+              <w:spacing w:after="0" w:line="240" w:lineRule="auto"/>
+              <w:textAlignment w:val="baseline"/>
+              <w:rPr>
+                <w:rFonts w:ascii="Calibri" w:eastAsia="Times New Roman" w:hAnsi="Calibri" w:cs="Calibri"/>
+                <w:kern w:val="0"/>
+                <w:sz w:val="24"/>
+                <w:szCs w:val="24"/>
+                <w:lang w:eastAsia="de-DE"/>
+                <w14:ligatures w14:val="none"/>
+              </w:rPr>
+            </w:pPr>
+            <w:r>
+              <w:rPr>
+                <w:rFonts w:ascii="Calibri" w:eastAsia="Times New Roman" w:hAnsi="Calibri" w:cs="Calibri"/>
+                <w:kern w:val="0"/>
+                <w:sz w:val="24"/>
+                <w:szCs w:val="24"/>
+                <w:lang w:eastAsia="de-DE"/>
+                <w14:ligatures w14:val="none"/>
+              </w:rPr>
+              <w:t>Cronjob gescheitert bei Automatisierung</w:t>
+            </w:r>
           </w:p>
         </w:tc>
         <w:tc>
@@ -966,6 +1221,17 @@
                 <w14:ligatures w14:val="none"/>
               </w:rPr>
             </w:pPr>
+            <w:r>
+              <w:rPr>
+                <w:rFonts w:ascii="Calibri" w:eastAsia="Times New Roman" w:hAnsi="Calibri" w:cs="Calibri"/>
+                <w:kern w:val="0"/>
+                <w:sz w:val="24"/>
+                <w:szCs w:val="24"/>
+                <w:lang w:eastAsia="de-DE"/>
+                <w14:ligatures w14:val="none"/>
+              </w:rPr>
+              <w:t>Geplant</w:t>
+            </w:r>
           </w:p>
         </w:tc>
       </w:tr>
@@ -1121,6 +1387,11 @@
           </w:tcPr>
           <w:p>
             <w:pPr>
+              <w:pStyle w:val="Listenabsatz"/>
+              <w:numPr>
+                <w:ilvl w:val="0"/>
+                <w:numId w:val="7"/>
+              </w:numPr>
               <w:spacing w:after="0" w:line="240" w:lineRule="auto"/>
               <w:textAlignment w:val="baseline"/>
               <w:rPr>
@@ -2324,7 +2595,6 @@
           <w:lang w:eastAsia="de-DE"/>
           <w14:ligatures w14:val="none"/>
         </w:rPr>
-        <w:lastRenderedPageBreak/>
         <w:t> </w:t>
       </w:r>
     </w:p>
@@ -2961,55 +3231,7 @@
                 <w:lang w:eastAsia="de-DE"/>
                 <w14:ligatures w14:val="none"/>
               </w:rPr>
-              <w:t xml:space="preserve">Zuerst konnte ich die neuen Inhalte nicht auf </w:t>
-            </w:r>
-            <w:proofErr w:type="spellStart"/>
-            <w:r>
-              <w:rPr>
-                <w:rFonts w:ascii="Calibri" w:eastAsia="Times New Roman" w:hAnsi="Calibri" w:cs="Calibri"/>
-                <w:kern w:val="0"/>
-                <w:sz w:val="24"/>
-                <w:szCs w:val="24"/>
-                <w:lang w:eastAsia="de-DE"/>
-                <w14:ligatures w14:val="none"/>
-              </w:rPr>
-              <w:t>Github</w:t>
-            </w:r>
-            <w:proofErr w:type="spellEnd"/>
-            <w:r>
-              <w:rPr>
-                <w:rFonts w:ascii="Calibri" w:eastAsia="Times New Roman" w:hAnsi="Calibri" w:cs="Calibri"/>
-                <w:kern w:val="0"/>
-                <w:sz w:val="24"/>
-                <w:szCs w:val="24"/>
-                <w:lang w:eastAsia="de-DE"/>
-                <w14:ligatures w14:val="none"/>
-              </w:rPr>
-              <w:t xml:space="preserve"> pushen. Nach kurzer Recherche habe ich Fehler </w:t>
-            </w:r>
-            <w:proofErr w:type="gramStart"/>
-            <w:r>
-              <w:rPr>
-                <w:rFonts w:ascii="Calibri" w:eastAsia="Times New Roman" w:hAnsi="Calibri" w:cs="Calibri"/>
-                <w:kern w:val="0"/>
-                <w:sz w:val="24"/>
-                <w:szCs w:val="24"/>
-                <w:lang w:eastAsia="de-DE"/>
-                <w14:ligatures w14:val="none"/>
-              </w:rPr>
-              <w:t>im Syntax</w:t>
-            </w:r>
-            <w:proofErr w:type="gramEnd"/>
-            <w:r>
-              <w:rPr>
-                <w:rFonts w:ascii="Calibri" w:eastAsia="Times New Roman" w:hAnsi="Calibri" w:cs="Calibri"/>
-                <w:kern w:val="0"/>
-                <w:sz w:val="24"/>
-                <w:szCs w:val="24"/>
-                <w:lang w:eastAsia="de-DE"/>
-                <w14:ligatures w14:val="none"/>
-              </w:rPr>
-              <w:t xml:space="preserve"> erkannt</w:t>
+              <w:t>Zuerst konnte ich die neuen Inhalte nicht auf Github pushen. Nach kurzer Recherche habe ich Fehler im Syntax erkannt</w:t>
             </w:r>
           </w:p>
         </w:tc>
@@ -3467,6 +3689,119 @@
 <file path=word/numbering.xml><?xml version="1.0" encoding="utf-8"?>
 <w:numbering xmlns:wpc="http://schemas.microsoft.com/office/word/2010/wordprocessingCanvas" xmlns:cx="http://schemas.microsoft.com/office/drawing/2014/chartex" xmlns:cx1="http://schemas.microsoft.com/office/drawing/2015/9/8/chartex" xmlns:cx2="http://schemas.microsoft.com/office/drawing/2015/10/21/chartex" xmlns:cx3="http://schemas.microsoft.com/office/drawing/2016/5/9/chartex" xmlns:cx4="http://schemas.microsoft.com/office/drawing/2016/5/10/chartex" xmlns:cx5="http://schemas.microsoft.com/office/drawing/2016/5/11/chartex" xmlns:cx6="http://schemas.microsoft.com/office/drawing/2016/5/12/chartex" xmlns:cx7="http://schemas.microsoft.com/office/drawing/2016/5/13/chartex" xmlns:cx8="http://schemas.microsoft.com/office/drawing/2016/5/14/chartex" xmlns:mc="http://schemas.openxmlformats.org/markup-compatibility/2006" xmlns:aink="http://schemas.microsoft.com/office/drawing/2016/ink" xmlns:am3d="http://schemas.microsoft.com/office/drawing/2017/model3d" xmlns:o="urn:schemas-microsoft-com:office:office" xmlns:oel="http://schemas.microsoft.com/office/2019/extlst" xmlns:r="http://schemas.openxmlformats.org/officeDocument/2006/relationships" xmlns:m="http://schemas.openxmlformats.org/officeDocument/2006/math" xmlns:v="urn:schemas-microsoft-com:vml" xmlns:wp14="http://schemas.microsoft.com/office/word/2010/wordprocessingDrawing" xmlns:wp="http://schemas.openxmlformats.org/drawingml/2006/wordprocessingDrawing" xmlns:w10="urn:schemas-microsoft-com:office:word" xmlns:w="http://schemas.openxmlformats.org/wordprocessingml/2006/main" xmlns:w14="http://schemas.microsoft.com/office/word/2010/wordml" xmlns:w15="http://schemas.microsoft.com/office/word/2012/wordml" xmlns:w16cex="http://schemas.microsoft.com/office/word/2018/wordml/cex" xmlns:w16cid="http://schemas.microsoft.com/office/word/2016/wordml/cid" xmlns:w16="http://schemas.microsoft.com/office/word/2018/wordml" xmlns:w16du="http://schemas.microsoft.com/office/word/2023/wordml/word16du" xmlns:w16sdtdh="http://schemas.microsoft.com/office/word/2020/wordml/sdtdatahash" xmlns:w16se="http://schemas.microsoft.com/office/word/2015/wordml/symex" xmlns:wpg="http://schemas.microsoft.com/office/word/2010/wordprocessingGroup" xmlns:wpi="http://schemas.microsoft.com/office/word/2010/wordprocessingInk" xmlns:wne="http://schemas.microsoft.com/office/word/2006/wordml" xmlns:wps="http://schemas.microsoft.com/office/word/2010/wordprocessingShape" mc:Ignorable="w14 w15 w16se w16cid w16 w16cex w16sdtdh wp14">
   <w:abstractNum w:abstractNumId="0" w15:restartNumberingAfterBreak="0">
+    <w:nsid w:val="15DF49B0"/>
+    <w:multiLevelType w:val="hybridMultilevel"/>
+    <w:tmpl w:val="2482E0D4"/>
+    <w:lvl w:ilvl="0" w:tplc="DF72BD7E">
+      <w:start w:val="1"/>
+      <w:numFmt w:val="bullet"/>
+      <w:lvlText w:val=""/>
+      <w:lvlJc w:val="left"/>
+      <w:pPr>
+        <w:ind w:left="720" w:hanging="360"/>
+      </w:pPr>
+      <w:rPr>
+        <w:rFonts w:ascii="Symbol" w:hAnsi="Symbol" w:hint="default"/>
+      </w:rPr>
+    </w:lvl>
+    <w:lvl w:ilvl="1" w:tplc="FFFFFFFF" w:tentative="1">
+      <w:start w:val="1"/>
+      <w:numFmt w:val="bullet"/>
+      <w:lvlText w:val="o"/>
+      <w:lvlJc w:val="left"/>
+      <w:pPr>
+        <w:ind w:left="1440" w:hanging="360"/>
+      </w:pPr>
+      <w:rPr>
+        <w:rFonts w:ascii="Courier New" w:hAnsi="Courier New" w:cs="Courier New" w:hint="default"/>
+      </w:rPr>
+    </w:lvl>
+    <w:lvl w:ilvl="2" w:tplc="FFFFFFFF" w:tentative="1">
+      <w:start w:val="1"/>
+      <w:numFmt w:val="bullet"/>
+      <w:lvlText w:val=""/>
+      <w:lvlJc w:val="left"/>
+      <w:pPr>
+        <w:ind w:left="2160" w:hanging="360"/>
+      </w:pPr>
+      <w:rPr>
+        <w:rFonts w:ascii="Wingdings" w:hAnsi="Wingdings" w:hint="default"/>
+      </w:rPr>
+    </w:lvl>
+    <w:lvl w:ilvl="3" w:tplc="FFFFFFFF" w:tentative="1">
+      <w:start w:val="1"/>
+      <w:numFmt w:val="bullet"/>
+      <w:lvlText w:val=""/>
+      <w:lvlJc w:val="left"/>
+      <w:pPr>
+        <w:ind w:left="2880" w:hanging="360"/>
+      </w:pPr>
+      <w:rPr>
+        <w:rFonts w:ascii="Symbol" w:hAnsi="Symbol" w:hint="default"/>
+      </w:rPr>
+    </w:lvl>
+    <w:lvl w:ilvl="4" w:tplc="FFFFFFFF" w:tentative="1">
+      <w:start w:val="1"/>
+      <w:numFmt w:val="bullet"/>
+      <w:lvlText w:val="o"/>
+      <w:lvlJc w:val="left"/>
+      <w:pPr>
+        <w:ind w:left="3600" w:hanging="360"/>
+      </w:pPr>
+      <w:rPr>
+        <w:rFonts w:ascii="Courier New" w:hAnsi="Courier New" w:cs="Courier New" w:hint="default"/>
+      </w:rPr>
+    </w:lvl>
+    <w:lvl w:ilvl="5" w:tplc="FFFFFFFF" w:tentative="1">
+      <w:start w:val="1"/>
+      <w:numFmt w:val="bullet"/>
+      <w:lvlText w:val=""/>
+      <w:lvlJc w:val="left"/>
+      <w:pPr>
+        <w:ind w:left="4320" w:hanging="360"/>
+      </w:pPr>
+      <w:rPr>
+        <w:rFonts w:ascii="Wingdings" w:hAnsi="Wingdings" w:hint="default"/>
+      </w:rPr>
+    </w:lvl>
+    <w:lvl w:ilvl="6" w:tplc="FFFFFFFF" w:tentative="1">
+      <w:start w:val="1"/>
+      <w:numFmt w:val="bullet"/>
+      <w:lvlText w:val=""/>
+      <w:lvlJc w:val="left"/>
+      <w:pPr>
+        <w:ind w:left="5040" w:hanging="360"/>
+      </w:pPr>
+      <w:rPr>
+        <w:rFonts w:ascii="Symbol" w:hAnsi="Symbol" w:hint="default"/>
+      </w:rPr>
+    </w:lvl>
+    <w:lvl w:ilvl="7" w:tplc="FFFFFFFF" w:tentative="1">
+      <w:start w:val="1"/>
+      <w:numFmt w:val="bullet"/>
+      <w:lvlText w:val="o"/>
+      <w:lvlJc w:val="left"/>
+      <w:pPr>
+        <w:ind w:left="5760" w:hanging="360"/>
+      </w:pPr>
+      <w:rPr>
+        <w:rFonts w:ascii="Courier New" w:hAnsi="Courier New" w:cs="Courier New" w:hint="default"/>
+      </w:rPr>
+    </w:lvl>
+    <w:lvl w:ilvl="8" w:tplc="FFFFFFFF" w:tentative="1">
+      <w:start w:val="1"/>
+      <w:numFmt w:val="bullet"/>
+      <w:lvlText w:val=""/>
+      <w:lvlJc w:val="left"/>
+      <w:pPr>
+        <w:ind w:left="6480" w:hanging="360"/>
+      </w:pPr>
+      <w:rPr>
+        <w:rFonts w:ascii="Wingdings" w:hAnsi="Wingdings" w:hint="default"/>
+      </w:rPr>
+    </w:lvl>
+  </w:abstractNum>
+  <w:abstractNum w:abstractNumId="1" w15:restartNumberingAfterBreak="0">
     <w:nsid w:val="38B548B2"/>
     <w:multiLevelType w:val="hybridMultilevel"/>
     <w:tmpl w:val="45D0A0F2"/>
@@ -3579,7 +3914,7 @@
       </w:rPr>
     </w:lvl>
   </w:abstractNum>
-  <w:abstractNum w:abstractNumId="1" w15:restartNumberingAfterBreak="0">
+  <w:abstractNum w:abstractNumId="2" w15:restartNumberingAfterBreak="0">
     <w:nsid w:val="39577112"/>
     <w:multiLevelType w:val="hybridMultilevel"/>
     <w:tmpl w:val="40E28C24"/>
@@ -3692,7 +4027,7 @@
       </w:rPr>
     </w:lvl>
   </w:abstractNum>
-  <w:abstractNum w:abstractNumId="2" w15:restartNumberingAfterBreak="0">
+  <w:abstractNum w:abstractNumId="3" w15:restartNumberingAfterBreak="0">
     <w:nsid w:val="4CB91A1F"/>
     <w:multiLevelType w:val="hybridMultilevel"/>
     <w:tmpl w:val="80303DEA"/>
@@ -3805,7 +4140,233 @@
       </w:rPr>
     </w:lvl>
   </w:abstractNum>
-  <w:abstractNum w:abstractNumId="3" w15:restartNumberingAfterBreak="0">
+  <w:abstractNum w:abstractNumId="4" w15:restartNumberingAfterBreak="0">
+    <w:nsid w:val="4D7E1DCB"/>
+    <w:multiLevelType w:val="hybridMultilevel"/>
+    <w:tmpl w:val="78166F7A"/>
+    <w:lvl w:ilvl="0" w:tplc="285258A4">
+      <w:start w:val="1"/>
+      <w:numFmt w:val="bullet"/>
+      <w:lvlText w:val=""/>
+      <w:lvlJc w:val="left"/>
+      <w:pPr>
+        <w:ind w:left="720" w:hanging="360"/>
+      </w:pPr>
+      <w:rPr>
+        <w:rFonts w:ascii="Symbol" w:hAnsi="Symbol" w:hint="default"/>
+      </w:rPr>
+    </w:lvl>
+    <w:lvl w:ilvl="1" w:tplc="08070003" w:tentative="1">
+      <w:start w:val="1"/>
+      <w:numFmt w:val="bullet"/>
+      <w:lvlText w:val="o"/>
+      <w:lvlJc w:val="left"/>
+      <w:pPr>
+        <w:ind w:left="1440" w:hanging="360"/>
+      </w:pPr>
+      <w:rPr>
+        <w:rFonts w:ascii="Courier New" w:hAnsi="Courier New" w:cs="Courier New" w:hint="default"/>
+      </w:rPr>
+    </w:lvl>
+    <w:lvl w:ilvl="2" w:tplc="08070005" w:tentative="1">
+      <w:start w:val="1"/>
+      <w:numFmt w:val="bullet"/>
+      <w:lvlText w:val=""/>
+      <w:lvlJc w:val="left"/>
+      <w:pPr>
+        <w:ind w:left="2160" w:hanging="360"/>
+      </w:pPr>
+      <w:rPr>
+        <w:rFonts w:ascii="Wingdings" w:hAnsi="Wingdings" w:hint="default"/>
+      </w:rPr>
+    </w:lvl>
+    <w:lvl w:ilvl="3" w:tplc="08070001" w:tentative="1">
+      <w:start w:val="1"/>
+      <w:numFmt w:val="bullet"/>
+      <w:lvlText w:val=""/>
+      <w:lvlJc w:val="left"/>
+      <w:pPr>
+        <w:ind w:left="2880" w:hanging="360"/>
+      </w:pPr>
+      <w:rPr>
+        <w:rFonts w:ascii="Symbol" w:hAnsi="Symbol" w:hint="default"/>
+      </w:rPr>
+    </w:lvl>
+    <w:lvl w:ilvl="4" w:tplc="08070003" w:tentative="1">
+      <w:start w:val="1"/>
+      <w:numFmt w:val="bullet"/>
+      <w:lvlText w:val="o"/>
+      <w:lvlJc w:val="left"/>
+      <w:pPr>
+        <w:ind w:left="3600" w:hanging="360"/>
+      </w:pPr>
+      <w:rPr>
+        <w:rFonts w:ascii="Courier New" w:hAnsi="Courier New" w:cs="Courier New" w:hint="default"/>
+      </w:rPr>
+    </w:lvl>
+    <w:lvl w:ilvl="5" w:tplc="08070005" w:tentative="1">
+      <w:start w:val="1"/>
+      <w:numFmt w:val="bullet"/>
+      <w:lvlText w:val=""/>
+      <w:lvlJc w:val="left"/>
+      <w:pPr>
+        <w:ind w:left="4320" w:hanging="360"/>
+      </w:pPr>
+      <w:rPr>
+        <w:rFonts w:ascii="Wingdings" w:hAnsi="Wingdings" w:hint="default"/>
+      </w:rPr>
+    </w:lvl>
+    <w:lvl w:ilvl="6" w:tplc="08070001" w:tentative="1">
+      <w:start w:val="1"/>
+      <w:numFmt w:val="bullet"/>
+      <w:lvlText w:val=""/>
+      <w:lvlJc w:val="left"/>
+      <w:pPr>
+        <w:ind w:left="5040" w:hanging="360"/>
+      </w:pPr>
+      <w:rPr>
+        <w:rFonts w:ascii="Symbol" w:hAnsi="Symbol" w:hint="default"/>
+      </w:rPr>
+    </w:lvl>
+    <w:lvl w:ilvl="7" w:tplc="08070003" w:tentative="1">
+      <w:start w:val="1"/>
+      <w:numFmt w:val="bullet"/>
+      <w:lvlText w:val="o"/>
+      <w:lvlJc w:val="left"/>
+      <w:pPr>
+        <w:ind w:left="5760" w:hanging="360"/>
+      </w:pPr>
+      <w:rPr>
+        <w:rFonts w:ascii="Courier New" w:hAnsi="Courier New" w:cs="Courier New" w:hint="default"/>
+      </w:rPr>
+    </w:lvl>
+    <w:lvl w:ilvl="8" w:tplc="08070005" w:tentative="1">
+      <w:start w:val="1"/>
+      <w:numFmt w:val="bullet"/>
+      <w:lvlText w:val=""/>
+      <w:lvlJc w:val="left"/>
+      <w:pPr>
+        <w:ind w:left="6480" w:hanging="360"/>
+      </w:pPr>
+      <w:rPr>
+        <w:rFonts w:ascii="Wingdings" w:hAnsi="Wingdings" w:hint="default"/>
+      </w:rPr>
+    </w:lvl>
+  </w:abstractNum>
+  <w:abstractNum w:abstractNumId="5" w15:restartNumberingAfterBreak="0">
+    <w:nsid w:val="5B521A60"/>
+    <w:multiLevelType w:val="hybridMultilevel"/>
+    <w:tmpl w:val="29F61800"/>
+    <w:lvl w:ilvl="0" w:tplc="666CAB10">
+      <w:start w:val="17"/>
+      <w:numFmt w:val="bullet"/>
+      <w:lvlText w:val="-"/>
+      <w:lvlJc w:val="left"/>
+      <w:pPr>
+        <w:ind w:left="720" w:hanging="360"/>
+      </w:pPr>
+      <w:rPr>
+        <w:rFonts w:ascii="Calibri" w:eastAsia="Times New Roman" w:hAnsi="Calibri" w:cs="Calibri" w:hint="default"/>
+      </w:rPr>
+    </w:lvl>
+    <w:lvl w:ilvl="1" w:tplc="08070003" w:tentative="1">
+      <w:start w:val="1"/>
+      <w:numFmt w:val="bullet"/>
+      <w:lvlText w:val="o"/>
+      <w:lvlJc w:val="left"/>
+      <w:pPr>
+        <w:ind w:left="1440" w:hanging="360"/>
+      </w:pPr>
+      <w:rPr>
+        <w:rFonts w:ascii="Courier New" w:hAnsi="Courier New" w:cs="Courier New" w:hint="default"/>
+      </w:rPr>
+    </w:lvl>
+    <w:lvl w:ilvl="2" w:tplc="08070005" w:tentative="1">
+      <w:start w:val="1"/>
+      <w:numFmt w:val="bullet"/>
+      <w:lvlText w:val=""/>
+      <w:lvlJc w:val="left"/>
+      <w:pPr>
+        <w:ind w:left="2160" w:hanging="360"/>
+      </w:pPr>
+      <w:rPr>
+        <w:rFonts w:ascii="Wingdings" w:hAnsi="Wingdings" w:hint="default"/>
+      </w:rPr>
+    </w:lvl>
+    <w:lvl w:ilvl="3" w:tplc="08070001" w:tentative="1">
+      <w:start w:val="1"/>
+      <w:numFmt w:val="bullet"/>
+      <w:lvlText w:val=""/>
+      <w:lvlJc w:val="left"/>
+      <w:pPr>
+        <w:ind w:left="2880" w:hanging="360"/>
+      </w:pPr>
+      <w:rPr>
+        <w:rFonts w:ascii="Symbol" w:hAnsi="Symbol" w:hint="default"/>
+      </w:rPr>
+    </w:lvl>
+    <w:lvl w:ilvl="4" w:tplc="08070003" w:tentative="1">
+      <w:start w:val="1"/>
+      <w:numFmt w:val="bullet"/>
+      <w:lvlText w:val="o"/>
+      <w:lvlJc w:val="left"/>
+      <w:pPr>
+        <w:ind w:left="3600" w:hanging="360"/>
+      </w:pPr>
+      <w:rPr>
+        <w:rFonts w:ascii="Courier New" w:hAnsi="Courier New" w:cs="Courier New" w:hint="default"/>
+      </w:rPr>
+    </w:lvl>
+    <w:lvl w:ilvl="5" w:tplc="08070005" w:tentative="1">
+      <w:start w:val="1"/>
+      <w:numFmt w:val="bullet"/>
+      <w:lvlText w:val=""/>
+      <w:lvlJc w:val="left"/>
+      <w:pPr>
+        <w:ind w:left="4320" w:hanging="360"/>
+      </w:pPr>
+      <w:rPr>
+        <w:rFonts w:ascii="Wingdings" w:hAnsi="Wingdings" w:hint="default"/>
+      </w:rPr>
+    </w:lvl>
+    <w:lvl w:ilvl="6" w:tplc="08070001" w:tentative="1">
+      <w:start w:val="1"/>
+      <w:numFmt w:val="bullet"/>
+      <w:lvlText w:val=""/>
+      <w:lvlJc w:val="left"/>
+      <w:pPr>
+        <w:ind w:left="5040" w:hanging="360"/>
+      </w:pPr>
+      <w:rPr>
+        <w:rFonts w:ascii="Symbol" w:hAnsi="Symbol" w:hint="default"/>
+      </w:rPr>
+    </w:lvl>
+    <w:lvl w:ilvl="7" w:tplc="08070003" w:tentative="1">
+      <w:start w:val="1"/>
+      <w:numFmt w:val="bullet"/>
+      <w:lvlText w:val="o"/>
+      <w:lvlJc w:val="left"/>
+      <w:pPr>
+        <w:ind w:left="5760" w:hanging="360"/>
+      </w:pPr>
+      <w:rPr>
+        <w:rFonts w:ascii="Courier New" w:hAnsi="Courier New" w:cs="Courier New" w:hint="default"/>
+      </w:rPr>
+    </w:lvl>
+    <w:lvl w:ilvl="8" w:tplc="08070005" w:tentative="1">
+      <w:start w:val="1"/>
+      <w:numFmt w:val="bullet"/>
+      <w:lvlText w:val=""/>
+      <w:lvlJc w:val="left"/>
+      <w:pPr>
+        <w:ind w:left="6480" w:hanging="360"/>
+      </w:pPr>
+      <w:rPr>
+        <w:rFonts w:ascii="Wingdings" w:hAnsi="Wingdings" w:hint="default"/>
+      </w:rPr>
+    </w:lvl>
+  </w:abstractNum>
+  <w:abstractNum w:abstractNumId="6" w15:restartNumberingAfterBreak="0">
     <w:nsid w:val="5C0754E4"/>
     <w:multiLevelType w:val="hybridMultilevel"/>
     <w:tmpl w:val="F4FE4F16"/>
@@ -3918,7 +4479,120 @@
       </w:rPr>
     </w:lvl>
   </w:abstractNum>
-  <w:abstractNum w:abstractNumId="4" w15:restartNumberingAfterBreak="0">
+  <w:abstractNum w:abstractNumId="7" w15:restartNumberingAfterBreak="0">
+    <w:nsid w:val="5F883187"/>
+    <w:multiLevelType w:val="hybridMultilevel"/>
+    <w:tmpl w:val="9E049B84"/>
+    <w:lvl w:ilvl="0" w:tplc="666CAB10">
+      <w:start w:val="17"/>
+      <w:numFmt w:val="bullet"/>
+      <w:lvlText w:val="-"/>
+      <w:lvlJc w:val="left"/>
+      <w:pPr>
+        <w:ind w:left="1440" w:hanging="360"/>
+      </w:pPr>
+      <w:rPr>
+        <w:rFonts w:ascii="Calibri" w:eastAsia="Times New Roman" w:hAnsi="Calibri" w:cs="Calibri" w:hint="default"/>
+      </w:rPr>
+    </w:lvl>
+    <w:lvl w:ilvl="1" w:tplc="08070003" w:tentative="1">
+      <w:start w:val="1"/>
+      <w:numFmt w:val="bullet"/>
+      <w:lvlText w:val="o"/>
+      <w:lvlJc w:val="left"/>
+      <w:pPr>
+        <w:ind w:left="2160" w:hanging="360"/>
+      </w:pPr>
+      <w:rPr>
+        <w:rFonts w:ascii="Courier New" w:hAnsi="Courier New" w:cs="Courier New" w:hint="default"/>
+      </w:rPr>
+    </w:lvl>
+    <w:lvl w:ilvl="2" w:tplc="08070005" w:tentative="1">
+      <w:start w:val="1"/>
+      <w:numFmt w:val="bullet"/>
+      <w:lvlText w:val=""/>
+      <w:lvlJc w:val="left"/>
+      <w:pPr>
+        <w:ind w:left="2880" w:hanging="360"/>
+      </w:pPr>
+      <w:rPr>
+        <w:rFonts w:ascii="Wingdings" w:hAnsi="Wingdings" w:hint="default"/>
+      </w:rPr>
+    </w:lvl>
+    <w:lvl w:ilvl="3" w:tplc="08070001" w:tentative="1">
+      <w:start w:val="1"/>
+      <w:numFmt w:val="bullet"/>
+      <w:lvlText w:val=""/>
+      <w:lvlJc w:val="left"/>
+      <w:pPr>
+        <w:ind w:left="3600" w:hanging="360"/>
+      </w:pPr>
+      <w:rPr>
+        <w:rFonts w:ascii="Symbol" w:hAnsi="Symbol" w:hint="default"/>
+      </w:rPr>
+    </w:lvl>
+    <w:lvl w:ilvl="4" w:tplc="08070003" w:tentative="1">
+      <w:start w:val="1"/>
+      <w:numFmt w:val="bullet"/>
+      <w:lvlText w:val="o"/>
+      <w:lvlJc w:val="left"/>
+      <w:pPr>
+        <w:ind w:left="4320" w:hanging="360"/>
+      </w:pPr>
+      <w:rPr>
+        <w:rFonts w:ascii="Courier New" w:hAnsi="Courier New" w:cs="Courier New" w:hint="default"/>
+      </w:rPr>
+    </w:lvl>
+    <w:lvl w:ilvl="5" w:tplc="08070005" w:tentative="1">
+      <w:start w:val="1"/>
+      <w:numFmt w:val="bullet"/>
+      <w:lvlText w:val=""/>
+      <w:lvlJc w:val="left"/>
+      <w:pPr>
+        <w:ind w:left="5040" w:hanging="360"/>
+      </w:pPr>
+      <w:rPr>
+        <w:rFonts w:ascii="Wingdings" w:hAnsi="Wingdings" w:hint="default"/>
+      </w:rPr>
+    </w:lvl>
+    <w:lvl w:ilvl="6" w:tplc="08070001" w:tentative="1">
+      <w:start w:val="1"/>
+      <w:numFmt w:val="bullet"/>
+      <w:lvlText w:val=""/>
+      <w:lvlJc w:val="left"/>
+      <w:pPr>
+        <w:ind w:left="5760" w:hanging="360"/>
+      </w:pPr>
+      <w:rPr>
+        <w:rFonts w:ascii="Symbol" w:hAnsi="Symbol" w:hint="default"/>
+      </w:rPr>
+    </w:lvl>
+    <w:lvl w:ilvl="7" w:tplc="08070003" w:tentative="1">
+      <w:start w:val="1"/>
+      <w:numFmt w:val="bullet"/>
+      <w:lvlText w:val="o"/>
+      <w:lvlJc w:val="left"/>
+      <w:pPr>
+        <w:ind w:left="6480" w:hanging="360"/>
+      </w:pPr>
+      <w:rPr>
+        <w:rFonts w:ascii="Courier New" w:hAnsi="Courier New" w:cs="Courier New" w:hint="default"/>
+      </w:rPr>
+    </w:lvl>
+    <w:lvl w:ilvl="8" w:tplc="08070005" w:tentative="1">
+      <w:start w:val="1"/>
+      <w:numFmt w:val="bullet"/>
+      <w:lvlText w:val=""/>
+      <w:lvlJc w:val="left"/>
+      <w:pPr>
+        <w:ind w:left="7200" w:hanging="360"/>
+      </w:pPr>
+      <w:rPr>
+        <w:rFonts w:ascii="Wingdings" w:hAnsi="Wingdings" w:hint="default"/>
+      </w:rPr>
+    </w:lvl>
+  </w:abstractNum>
+  <w:abstractNum w:abstractNumId="8" w15:restartNumberingAfterBreak="0">
     <w:nsid w:val="60026CD7"/>
     <w:multiLevelType w:val="hybridMultilevel"/>
     <w:tmpl w:val="F9B4FEAE"/>
@@ -4031,7 +4705,7 @@
       </w:rPr>
     </w:lvl>
   </w:abstractNum>
-  <w:abstractNum w:abstractNumId="5" w15:restartNumberingAfterBreak="0">
+  <w:abstractNum w:abstractNumId="9" w15:restartNumberingAfterBreak="0">
     <w:nsid w:val="7979662D"/>
     <w:multiLevelType w:val="hybridMultilevel"/>
     <w:tmpl w:val="2E70DE88"/>
@@ -4145,22 +4819,34 @@
     </w:lvl>
   </w:abstractNum>
   <w:num w:numId="1" w16cid:durableId="897783964">
+    <w:abstractNumId w:val="3"/>
+  </w:num>
+  <w:num w:numId="2" w16cid:durableId="58138663">
     <w:abstractNumId w:val="2"/>
   </w:num>
-  <w:num w:numId="2" w16cid:durableId="58138663">
+  <w:num w:numId="3" w16cid:durableId="2087410298">
     <w:abstractNumId w:val="1"/>
   </w:num>
-  <w:num w:numId="3" w16cid:durableId="2087410298">
+  <w:num w:numId="4" w16cid:durableId="1907691516">
+    <w:abstractNumId w:val="6"/>
+  </w:num>
+  <w:num w:numId="5" w16cid:durableId="755589461">
+    <w:abstractNumId w:val="8"/>
+  </w:num>
+  <w:num w:numId="6" w16cid:durableId="980380855">
+    <w:abstractNumId w:val="9"/>
+  </w:num>
+  <w:num w:numId="7" w16cid:durableId="1195539162">
+    <w:abstractNumId w:val="5"/>
+  </w:num>
+  <w:num w:numId="8" w16cid:durableId="1001588342">
     <w:abstractNumId w:val="0"/>
   </w:num>
-  <w:num w:numId="4" w16cid:durableId="1907691516">
-    <w:abstractNumId w:val="3"/>
+  <w:num w:numId="9" w16cid:durableId="1174104640">
+    <w:abstractNumId w:val="7"/>
   </w:num>
-  <w:num w:numId="5" w16cid:durableId="755589461">
+  <w:num w:numId="10" w16cid:durableId="1289430436">
     <w:abstractNumId w:val="4"/>
-  </w:num>
-  <w:num w:numId="6" w16cid:durableId="980380855">
-    <w:abstractNumId w:val="5"/>
   </w:num>
 </w:numbering>
 </file>

</xml_diff>

<commit_message>
KWI Tag 24.05.2023 ausgefüllt
</commit_message>
<xml_diff>
--- a/Dokumentationen/Arbeitsjournal.docx
+++ b/Dokumentationen/Arbeitsjournal.docx
@@ -52,8 +52,23 @@
           <w:lang w:val="de-CH" w:eastAsia="de-DE"/>
           <w14:ligatures w14:val="none"/>
         </w:rPr>
-        <w:t xml:space="preserve"> Moodle</w:t>
+        <w:t xml:space="preserve"> </w:t>
       </w:r>
+      <w:proofErr w:type="spellStart"/>
+      <w:r>
+        <w:rPr>
+          <w:rFonts w:ascii="Calibri" w:eastAsia="Times New Roman" w:hAnsi="Calibri" w:cs="Calibri"/>
+          <w:b/>
+          <w:bCs/>
+          <w:kern w:val="0"/>
+          <w:sz w:val="36"/>
+          <w:szCs w:val="36"/>
+          <w:lang w:val="de-CH" w:eastAsia="de-DE"/>
+          <w14:ligatures w14:val="none"/>
+        </w:rPr>
+        <w:t>Moodle</w:t>
+      </w:r>
+      <w:proofErr w:type="spellEnd"/>
       <w:r>
         <w:rPr>
           <w:rFonts w:ascii="Calibri" w:eastAsia="Times New Roman" w:hAnsi="Calibri" w:cs="Calibri"/>
@@ -653,7 +668,31 @@
                 <w:lang w:eastAsia="de-DE"/>
                 <w14:ligatures w14:val="none"/>
               </w:rPr>
-              <w:t>Einrichtung Github Desktop</w:t>
+              <w:t xml:space="preserve">Einrichtung </w:t>
+            </w:r>
+            <w:proofErr w:type="spellStart"/>
+            <w:r>
+              <w:rPr>
+                <w:rFonts w:ascii="Calibri" w:eastAsia="Times New Roman" w:hAnsi="Calibri" w:cs="Calibri"/>
+                <w:kern w:val="0"/>
+                <w:sz w:val="24"/>
+                <w:szCs w:val="24"/>
+                <w:lang w:eastAsia="de-DE"/>
+                <w14:ligatures w14:val="none"/>
+              </w:rPr>
+              <w:t>Github</w:t>
+            </w:r>
+            <w:proofErr w:type="spellEnd"/>
+            <w:r>
+              <w:rPr>
+                <w:rFonts w:ascii="Calibri" w:eastAsia="Times New Roman" w:hAnsi="Calibri" w:cs="Calibri"/>
+                <w:kern w:val="0"/>
+                <w:sz w:val="24"/>
+                <w:szCs w:val="24"/>
+                <w:lang w:eastAsia="de-DE"/>
+                <w14:ligatures w14:val="none"/>
+              </w:rPr>
+              <w:t xml:space="preserve"> Desktop</w:t>
             </w:r>
           </w:p>
         </w:tc>
@@ -1061,7 +1100,55 @@
                 <w:lang w:eastAsia="de-DE"/>
                 <w14:ligatures w14:val="none"/>
               </w:rPr>
-              <w:t>Probiert Cronjob für MysqlDUMP zu machen</w:t>
+              <w:t xml:space="preserve">Probiert </w:t>
+            </w:r>
+            <w:proofErr w:type="spellStart"/>
+            <w:r>
+              <w:rPr>
+                <w:rFonts w:ascii="Calibri" w:eastAsia="Times New Roman" w:hAnsi="Calibri" w:cs="Calibri"/>
+                <w:kern w:val="0"/>
+                <w:sz w:val="24"/>
+                <w:szCs w:val="24"/>
+                <w:lang w:eastAsia="de-DE"/>
+                <w14:ligatures w14:val="none"/>
+              </w:rPr>
+              <w:t>Cronjob</w:t>
+            </w:r>
+            <w:proofErr w:type="spellEnd"/>
+            <w:r>
+              <w:rPr>
+                <w:rFonts w:ascii="Calibri" w:eastAsia="Times New Roman" w:hAnsi="Calibri" w:cs="Calibri"/>
+                <w:kern w:val="0"/>
+                <w:sz w:val="24"/>
+                <w:szCs w:val="24"/>
+                <w:lang w:eastAsia="de-DE"/>
+                <w14:ligatures w14:val="none"/>
+              </w:rPr>
+              <w:t xml:space="preserve"> für </w:t>
+            </w:r>
+            <w:proofErr w:type="spellStart"/>
+            <w:r>
+              <w:rPr>
+                <w:rFonts w:ascii="Calibri" w:eastAsia="Times New Roman" w:hAnsi="Calibri" w:cs="Calibri"/>
+                <w:kern w:val="0"/>
+                <w:sz w:val="24"/>
+                <w:szCs w:val="24"/>
+                <w:lang w:eastAsia="de-DE"/>
+                <w14:ligatures w14:val="none"/>
+              </w:rPr>
+              <w:t>MysqlDUMP</w:t>
+            </w:r>
+            <w:proofErr w:type="spellEnd"/>
+            <w:r>
+              <w:rPr>
+                <w:rFonts w:ascii="Calibri" w:eastAsia="Times New Roman" w:hAnsi="Calibri" w:cs="Calibri"/>
+                <w:kern w:val="0"/>
+                <w:sz w:val="24"/>
+                <w:szCs w:val="24"/>
+                <w:lang w:eastAsia="de-DE"/>
+                <w14:ligatures w14:val="none"/>
+              </w:rPr>
+              <w:t xml:space="preserve"> zu machen</w:t>
             </w:r>
           </w:p>
         </w:tc>
@@ -1163,8 +1250,45 @@
                 <w:lang w:eastAsia="de-DE"/>
                 <w14:ligatures w14:val="none"/>
               </w:rPr>
-              <w:t>Laufendes Bashscript mit docker</w:t>
-            </w:r>
+              <w:t xml:space="preserve">Laufendes </w:t>
+            </w:r>
+            <w:proofErr w:type="spellStart"/>
+            <w:r>
+              <w:rPr>
+                <w:rFonts w:ascii="Calibri" w:eastAsia="Times New Roman" w:hAnsi="Calibri" w:cs="Calibri"/>
+                <w:kern w:val="0"/>
+                <w:sz w:val="24"/>
+                <w:szCs w:val="24"/>
+                <w:lang w:eastAsia="de-DE"/>
+                <w14:ligatures w14:val="none"/>
+              </w:rPr>
+              <w:t>Bashscript</w:t>
+            </w:r>
+            <w:proofErr w:type="spellEnd"/>
+            <w:r>
+              <w:rPr>
+                <w:rFonts w:ascii="Calibri" w:eastAsia="Times New Roman" w:hAnsi="Calibri" w:cs="Calibri"/>
+                <w:kern w:val="0"/>
+                <w:sz w:val="24"/>
+                <w:szCs w:val="24"/>
+                <w:lang w:eastAsia="de-DE"/>
+                <w14:ligatures w14:val="none"/>
+              </w:rPr>
+              <w:t xml:space="preserve"> mit </w:t>
+            </w:r>
+            <w:proofErr w:type="spellStart"/>
+            <w:r>
+              <w:rPr>
+                <w:rFonts w:ascii="Calibri" w:eastAsia="Times New Roman" w:hAnsi="Calibri" w:cs="Calibri"/>
+                <w:kern w:val="0"/>
+                <w:sz w:val="24"/>
+                <w:szCs w:val="24"/>
+                <w:lang w:eastAsia="de-DE"/>
+                <w14:ligatures w14:val="none"/>
+              </w:rPr>
+              <w:t>docker</w:t>
+            </w:r>
+            <w:proofErr w:type="spellEnd"/>
           </w:p>
           <w:p>
             <w:pPr>
@@ -1184,16 +1308,29 @@
                 <w14:ligatures w14:val="none"/>
               </w:rPr>
             </w:pPr>
-            <w:r>
-              <w:rPr>
-                <w:rFonts w:ascii="Calibri" w:eastAsia="Times New Roman" w:hAnsi="Calibri" w:cs="Calibri"/>
-                <w:kern w:val="0"/>
-                <w:sz w:val="24"/>
-                <w:szCs w:val="24"/>
-                <w:lang w:eastAsia="de-DE"/>
-                <w14:ligatures w14:val="none"/>
-              </w:rPr>
-              <w:t>Cronjob gescheitert bei Automatisierung</w:t>
+            <w:proofErr w:type="spellStart"/>
+            <w:r>
+              <w:rPr>
+                <w:rFonts w:ascii="Calibri" w:eastAsia="Times New Roman" w:hAnsi="Calibri" w:cs="Calibri"/>
+                <w:kern w:val="0"/>
+                <w:sz w:val="24"/>
+                <w:szCs w:val="24"/>
+                <w:lang w:eastAsia="de-DE"/>
+                <w14:ligatures w14:val="none"/>
+              </w:rPr>
+              <w:t>Cronjob</w:t>
+            </w:r>
+            <w:proofErr w:type="spellEnd"/>
+            <w:r>
+              <w:rPr>
+                <w:rFonts w:ascii="Calibri" w:eastAsia="Times New Roman" w:hAnsi="Calibri" w:cs="Calibri"/>
+                <w:kern w:val="0"/>
+                <w:sz w:val="24"/>
+                <w:szCs w:val="24"/>
+                <w:lang w:eastAsia="de-DE"/>
+                <w14:ligatures w14:val="none"/>
+              </w:rPr>
+              <w:t xml:space="preserve"> gescheitert bei Automatisierung</w:t>
             </w:r>
           </w:p>
         </w:tc>
@@ -2717,11 +2854,11 @@
         <w:tblLook w:val="04A0" w:firstRow="1" w:lastRow="0" w:firstColumn="1" w:lastColumn="0" w:noHBand="0" w:noVBand="1"/>
       </w:tblPr>
       <w:tblGrid>
-        <w:gridCol w:w="1833"/>
-        <w:gridCol w:w="1192"/>
-        <w:gridCol w:w="5599"/>
-        <w:gridCol w:w="4066"/>
-        <w:gridCol w:w="2451"/>
+        <w:gridCol w:w="1824"/>
+        <w:gridCol w:w="1204"/>
+        <w:gridCol w:w="5611"/>
+        <w:gridCol w:w="4053"/>
+        <w:gridCol w:w="2449"/>
       </w:tblGrid>
       <w:tr>
         <w:trPr>
@@ -3231,7 +3368,31 @@
                 <w:lang w:eastAsia="de-DE"/>
                 <w14:ligatures w14:val="none"/>
               </w:rPr>
-              <w:t>Zuerst konnte ich die neuen Inhalte nicht auf Github pushen. Nach kurzer Recherche habe ich Fehler im Syntax erkannt</w:t>
+              <w:t xml:space="preserve">Inhalt konnte zuerst nicht auf </w:t>
+            </w:r>
+            <w:proofErr w:type="spellStart"/>
+            <w:r>
+              <w:rPr>
+                <w:rFonts w:ascii="Calibri" w:eastAsia="Times New Roman" w:hAnsi="Calibri" w:cs="Calibri"/>
+                <w:kern w:val="0"/>
+                <w:sz w:val="24"/>
+                <w:szCs w:val="24"/>
+                <w:lang w:eastAsia="de-DE"/>
+                <w14:ligatures w14:val="none"/>
+              </w:rPr>
+              <w:t>Github</w:t>
+            </w:r>
+            <w:proofErr w:type="spellEnd"/>
+            <w:r>
+              <w:rPr>
+                <w:rFonts w:ascii="Calibri" w:eastAsia="Times New Roman" w:hAnsi="Calibri" w:cs="Calibri"/>
+                <w:kern w:val="0"/>
+                <w:sz w:val="24"/>
+                <w:szCs w:val="24"/>
+                <w:lang w:eastAsia="de-DE"/>
+                <w14:ligatures w14:val="none"/>
+              </w:rPr>
+              <w:t xml:space="preserve"> gepusht werden.</w:t>
             </w:r>
           </w:p>
         </w:tc>
@@ -3301,6 +3462,17 @@
                 <w14:ligatures w14:val="none"/>
               </w:rPr>
             </w:pPr>
+            <w:r>
+              <w:rPr>
+                <w:rFonts w:ascii="Calibri" w:eastAsia="Times New Roman" w:hAnsi="Calibri" w:cs="Calibri"/>
+                <w:kern w:val="0"/>
+                <w:sz w:val="24"/>
+                <w:szCs w:val="24"/>
+                <w:lang w:eastAsia="de-DE"/>
+                <w14:ligatures w14:val="none"/>
+              </w:rPr>
+              <w:t>24.05.2023</w:t>
+            </w:r>
           </w:p>
         </w:tc>
         <w:tc>
@@ -3327,6 +3499,17 @@
                 <w14:ligatures w14:val="none"/>
               </w:rPr>
             </w:pPr>
+            <w:r>
+              <w:rPr>
+                <w:rFonts w:ascii="Calibri" w:eastAsia="Times New Roman" w:hAnsi="Calibri" w:cs="Calibri"/>
+                <w:kern w:val="0"/>
+                <w:sz w:val="24"/>
+                <w:szCs w:val="24"/>
+                <w:lang w:eastAsia="de-DE"/>
+                <w14:ligatures w14:val="none"/>
+              </w:rPr>
+              <w:t>180Min</w:t>
+            </w:r>
           </w:p>
         </w:tc>
         <w:tc>
@@ -3342,17 +3525,63 @@
           </w:tcPr>
           <w:p>
             <w:pPr>
-              <w:spacing w:after="0" w:line="240" w:lineRule="auto"/>
-              <w:textAlignment w:val="baseline"/>
-              <w:rPr>
-                <w:rFonts w:ascii="Calibri" w:eastAsia="Times New Roman" w:hAnsi="Calibri" w:cs="Calibri"/>
-                <w:kern w:val="0"/>
-                <w:sz w:val="24"/>
-                <w:szCs w:val="24"/>
-                <w:lang w:eastAsia="de-DE"/>
-                <w14:ligatures w14:val="none"/>
-              </w:rPr>
-            </w:pPr>
+              <w:pStyle w:val="Listenabsatz"/>
+              <w:numPr>
+                <w:ilvl w:val="0"/>
+                <w:numId w:val="11"/>
+              </w:numPr>
+              <w:spacing w:after="0" w:line="240" w:lineRule="auto"/>
+              <w:textAlignment w:val="baseline"/>
+              <w:rPr>
+                <w:rFonts w:ascii="Calibri" w:eastAsia="Times New Roman" w:hAnsi="Calibri" w:cs="Calibri"/>
+                <w:kern w:val="0"/>
+                <w:sz w:val="24"/>
+                <w:szCs w:val="24"/>
+                <w:lang w:eastAsia="de-DE"/>
+                <w14:ligatures w14:val="none"/>
+              </w:rPr>
+            </w:pPr>
+            <w:r>
+              <w:rPr>
+                <w:rFonts w:ascii="Calibri" w:eastAsia="Times New Roman" w:hAnsi="Calibri" w:cs="Calibri"/>
+                <w:kern w:val="0"/>
+                <w:sz w:val="24"/>
+                <w:szCs w:val="24"/>
+                <w:lang w:eastAsia="de-DE"/>
+                <w14:ligatures w14:val="none"/>
+              </w:rPr>
+              <w:t>Erstellung des Einführungsdokument</w:t>
+            </w:r>
+          </w:p>
+          <w:p>
+            <w:pPr>
+              <w:pStyle w:val="Listenabsatz"/>
+              <w:numPr>
+                <w:ilvl w:val="0"/>
+                <w:numId w:val="11"/>
+              </w:numPr>
+              <w:spacing w:after="0" w:line="240" w:lineRule="auto"/>
+              <w:textAlignment w:val="baseline"/>
+              <w:rPr>
+                <w:rFonts w:ascii="Calibri" w:eastAsia="Times New Roman" w:hAnsi="Calibri" w:cs="Calibri"/>
+                <w:kern w:val="0"/>
+                <w:sz w:val="24"/>
+                <w:szCs w:val="24"/>
+                <w:lang w:eastAsia="de-DE"/>
+                <w14:ligatures w14:val="none"/>
+              </w:rPr>
+            </w:pPr>
+            <w:r>
+              <w:rPr>
+                <w:rFonts w:ascii="Calibri" w:eastAsia="Times New Roman" w:hAnsi="Calibri" w:cs="Calibri"/>
+                <w:kern w:val="0"/>
+                <w:sz w:val="24"/>
+                <w:szCs w:val="24"/>
+                <w:lang w:eastAsia="de-DE"/>
+                <w14:ligatures w14:val="none"/>
+              </w:rPr>
+              <w:t>Bearbeitung des Einführungsdokument</w:t>
+            </w:r>
           </w:p>
         </w:tc>
         <w:tc>
@@ -3368,6 +3597,97 @@
           </w:tcPr>
           <w:p>
             <w:pPr>
+              <w:pStyle w:val="Listenabsatz"/>
+              <w:numPr>
+                <w:ilvl w:val="0"/>
+                <w:numId w:val="12"/>
+              </w:numPr>
+              <w:spacing w:after="0" w:line="240" w:lineRule="auto"/>
+              <w:textAlignment w:val="baseline"/>
+              <w:rPr>
+                <w:rFonts w:ascii="Calibri" w:eastAsia="Times New Roman" w:hAnsi="Calibri" w:cs="Calibri"/>
+                <w:kern w:val="0"/>
+                <w:sz w:val="24"/>
+                <w:szCs w:val="24"/>
+                <w:lang w:eastAsia="de-DE"/>
+                <w14:ligatures w14:val="none"/>
+              </w:rPr>
+            </w:pPr>
+            <w:r>
+              <w:rPr>
+                <w:rFonts w:ascii="Calibri" w:eastAsia="Times New Roman" w:hAnsi="Calibri" w:cs="Calibri"/>
+                <w:kern w:val="0"/>
+                <w:sz w:val="24"/>
+                <w:szCs w:val="24"/>
+                <w:lang w:eastAsia="de-DE"/>
+                <w14:ligatures w14:val="none"/>
+              </w:rPr>
+              <w:t>Einführungsdokument erstellt</w:t>
+            </w:r>
+          </w:p>
+          <w:p>
+            <w:pPr>
+              <w:pStyle w:val="Listenabsatz"/>
+              <w:numPr>
+                <w:ilvl w:val="0"/>
+                <w:numId w:val="12"/>
+              </w:numPr>
+              <w:spacing w:after="0" w:line="240" w:lineRule="auto"/>
+              <w:textAlignment w:val="baseline"/>
+              <w:rPr>
+                <w:rFonts w:ascii="Calibri" w:eastAsia="Times New Roman" w:hAnsi="Calibri" w:cs="Calibri"/>
+                <w:kern w:val="0"/>
+                <w:sz w:val="24"/>
+                <w:szCs w:val="24"/>
+                <w:lang w:eastAsia="de-DE"/>
+                <w14:ligatures w14:val="none"/>
+              </w:rPr>
+            </w:pPr>
+            <w:r>
+              <w:rPr>
+                <w:rFonts w:ascii="Calibri" w:eastAsia="Times New Roman" w:hAnsi="Calibri" w:cs="Calibri"/>
+                <w:kern w:val="0"/>
+                <w:sz w:val="24"/>
+                <w:szCs w:val="24"/>
+                <w:lang w:eastAsia="de-DE"/>
+                <w14:ligatures w14:val="none"/>
+              </w:rPr>
+              <w:t>Übersicht über Dokument gewonnen</w:t>
+            </w:r>
+          </w:p>
+          <w:p>
+            <w:pPr>
+              <w:pStyle w:val="Listenabsatz"/>
+              <w:numPr>
+                <w:ilvl w:val="0"/>
+                <w:numId w:val="12"/>
+              </w:numPr>
+              <w:spacing w:after="0" w:line="240" w:lineRule="auto"/>
+              <w:textAlignment w:val="baseline"/>
+              <w:rPr>
+                <w:rFonts w:ascii="Calibri" w:eastAsia="Times New Roman" w:hAnsi="Calibri" w:cs="Calibri"/>
+                <w:kern w:val="0"/>
+                <w:sz w:val="24"/>
+                <w:szCs w:val="24"/>
+                <w:lang w:eastAsia="de-DE"/>
+                <w14:ligatures w14:val="none"/>
+              </w:rPr>
+            </w:pPr>
+            <w:r>
+              <w:rPr>
+                <w:rFonts w:ascii="Calibri" w:eastAsia="Times New Roman" w:hAnsi="Calibri" w:cs="Calibri"/>
+                <w:kern w:val="0"/>
+                <w:sz w:val="24"/>
+                <w:szCs w:val="24"/>
+                <w:lang w:eastAsia="de-DE"/>
+                <w14:ligatures w14:val="none"/>
+              </w:rPr>
+              <w:t>Einige Punkte bearbeitet im Dokument</w:t>
+            </w:r>
+          </w:p>
+          <w:p>
+            <w:pPr>
+              <w:pStyle w:val="Listenabsatz"/>
               <w:spacing w:after="0" w:line="240" w:lineRule="auto"/>
               <w:textAlignment w:val="baseline"/>
               <w:rPr>
@@ -3392,6 +3712,31 @@
             </w:tcBorders>
             <w:shd w:val="clear" w:color="auto" w:fill="auto"/>
           </w:tcPr>
+          <w:p>
+            <w:pPr>
+              <w:spacing w:after="0" w:line="240" w:lineRule="auto"/>
+              <w:textAlignment w:val="baseline"/>
+              <w:rPr>
+                <w:rFonts w:ascii="Calibri" w:eastAsia="Times New Roman" w:hAnsi="Calibri" w:cs="Calibri"/>
+                <w:kern w:val="0"/>
+                <w:sz w:val="24"/>
+                <w:szCs w:val="24"/>
+                <w:lang w:eastAsia="de-DE"/>
+                <w14:ligatures w14:val="none"/>
+              </w:rPr>
+            </w:pPr>
+            <w:r>
+              <w:rPr>
+                <w:rFonts w:ascii="Calibri" w:eastAsia="Times New Roman" w:hAnsi="Calibri" w:cs="Calibri"/>
+                <w:kern w:val="0"/>
+                <w:sz w:val="24"/>
+                <w:szCs w:val="24"/>
+                <w:lang w:eastAsia="de-DE"/>
+                <w14:ligatures w14:val="none"/>
+              </w:rPr>
+              <w:t>Geplant</w:t>
+            </w:r>
+          </w:p>
           <w:p>
             <w:pPr>
               <w:spacing w:after="0" w:line="240" w:lineRule="auto"/>
@@ -3666,6 +4011,7 @@
           <w:lang w:eastAsia="de-DE"/>
           <w14:ligatures w14:val="none"/>
         </w:rPr>
+        <w:lastRenderedPageBreak/>
         <w:t> </w:t>
       </w:r>
     </w:p>
@@ -3802,6 +4148,119 @@
     </w:lvl>
   </w:abstractNum>
   <w:abstractNum w:abstractNumId="1" w15:restartNumberingAfterBreak="0">
+    <w:nsid w:val="2F620A97"/>
+    <w:multiLevelType w:val="hybridMultilevel"/>
+    <w:tmpl w:val="DB0CEC5E"/>
+    <w:lvl w:ilvl="0" w:tplc="DF72BD7E">
+      <w:start w:val="1"/>
+      <w:numFmt w:val="bullet"/>
+      <w:lvlText w:val=""/>
+      <w:lvlJc w:val="left"/>
+      <w:pPr>
+        <w:ind w:left="720" w:hanging="360"/>
+      </w:pPr>
+      <w:rPr>
+        <w:rFonts w:ascii="Symbol" w:hAnsi="Symbol" w:hint="default"/>
+      </w:rPr>
+    </w:lvl>
+    <w:lvl w:ilvl="1" w:tplc="04070003" w:tentative="1">
+      <w:start w:val="1"/>
+      <w:numFmt w:val="bullet"/>
+      <w:lvlText w:val="o"/>
+      <w:lvlJc w:val="left"/>
+      <w:pPr>
+        <w:ind w:left="1440" w:hanging="360"/>
+      </w:pPr>
+      <w:rPr>
+        <w:rFonts w:ascii="Courier New" w:hAnsi="Courier New" w:cs="Courier New" w:hint="default"/>
+      </w:rPr>
+    </w:lvl>
+    <w:lvl w:ilvl="2" w:tplc="04070005" w:tentative="1">
+      <w:start w:val="1"/>
+      <w:numFmt w:val="bullet"/>
+      <w:lvlText w:val=""/>
+      <w:lvlJc w:val="left"/>
+      <w:pPr>
+        <w:ind w:left="2160" w:hanging="360"/>
+      </w:pPr>
+      <w:rPr>
+        <w:rFonts w:ascii="Wingdings" w:hAnsi="Wingdings" w:hint="default"/>
+      </w:rPr>
+    </w:lvl>
+    <w:lvl w:ilvl="3" w:tplc="04070001" w:tentative="1">
+      <w:start w:val="1"/>
+      <w:numFmt w:val="bullet"/>
+      <w:lvlText w:val=""/>
+      <w:lvlJc w:val="left"/>
+      <w:pPr>
+        <w:ind w:left="2880" w:hanging="360"/>
+      </w:pPr>
+      <w:rPr>
+        <w:rFonts w:ascii="Symbol" w:hAnsi="Symbol" w:hint="default"/>
+      </w:rPr>
+    </w:lvl>
+    <w:lvl w:ilvl="4" w:tplc="04070003" w:tentative="1">
+      <w:start w:val="1"/>
+      <w:numFmt w:val="bullet"/>
+      <w:lvlText w:val="o"/>
+      <w:lvlJc w:val="left"/>
+      <w:pPr>
+        <w:ind w:left="3600" w:hanging="360"/>
+      </w:pPr>
+      <w:rPr>
+        <w:rFonts w:ascii="Courier New" w:hAnsi="Courier New" w:cs="Courier New" w:hint="default"/>
+      </w:rPr>
+    </w:lvl>
+    <w:lvl w:ilvl="5" w:tplc="04070005" w:tentative="1">
+      <w:start w:val="1"/>
+      <w:numFmt w:val="bullet"/>
+      <w:lvlText w:val=""/>
+      <w:lvlJc w:val="left"/>
+      <w:pPr>
+        <w:ind w:left="4320" w:hanging="360"/>
+      </w:pPr>
+      <w:rPr>
+        <w:rFonts w:ascii="Wingdings" w:hAnsi="Wingdings" w:hint="default"/>
+      </w:rPr>
+    </w:lvl>
+    <w:lvl w:ilvl="6" w:tplc="04070001" w:tentative="1">
+      <w:start w:val="1"/>
+      <w:numFmt w:val="bullet"/>
+      <w:lvlText w:val=""/>
+      <w:lvlJc w:val="left"/>
+      <w:pPr>
+        <w:ind w:left="5040" w:hanging="360"/>
+      </w:pPr>
+      <w:rPr>
+        <w:rFonts w:ascii="Symbol" w:hAnsi="Symbol" w:hint="default"/>
+      </w:rPr>
+    </w:lvl>
+    <w:lvl w:ilvl="7" w:tplc="04070003" w:tentative="1">
+      <w:start w:val="1"/>
+      <w:numFmt w:val="bullet"/>
+      <w:lvlText w:val="o"/>
+      <w:lvlJc w:val="left"/>
+      <w:pPr>
+        <w:ind w:left="5760" w:hanging="360"/>
+      </w:pPr>
+      <w:rPr>
+        <w:rFonts w:ascii="Courier New" w:hAnsi="Courier New" w:cs="Courier New" w:hint="default"/>
+      </w:rPr>
+    </w:lvl>
+    <w:lvl w:ilvl="8" w:tplc="04070005" w:tentative="1">
+      <w:start w:val="1"/>
+      <w:numFmt w:val="bullet"/>
+      <w:lvlText w:val=""/>
+      <w:lvlJc w:val="left"/>
+      <w:pPr>
+        <w:ind w:left="6480" w:hanging="360"/>
+      </w:pPr>
+      <w:rPr>
+        <w:rFonts w:ascii="Wingdings" w:hAnsi="Wingdings" w:hint="default"/>
+      </w:rPr>
+    </w:lvl>
+  </w:abstractNum>
+  <w:abstractNum w:abstractNumId="2" w15:restartNumberingAfterBreak="0">
     <w:nsid w:val="38B548B2"/>
     <w:multiLevelType w:val="hybridMultilevel"/>
     <w:tmpl w:val="45D0A0F2"/>
@@ -3914,7 +4373,7 @@
       </w:rPr>
     </w:lvl>
   </w:abstractNum>
-  <w:abstractNum w:abstractNumId="2" w15:restartNumberingAfterBreak="0">
+  <w:abstractNum w:abstractNumId="3" w15:restartNumberingAfterBreak="0">
     <w:nsid w:val="39577112"/>
     <w:multiLevelType w:val="hybridMultilevel"/>
     <w:tmpl w:val="40E28C24"/>
@@ -4027,7 +4486,120 @@
       </w:rPr>
     </w:lvl>
   </w:abstractNum>
-  <w:abstractNum w:abstractNumId="3" w15:restartNumberingAfterBreak="0">
+  <w:abstractNum w:abstractNumId="4" w15:restartNumberingAfterBreak="0">
+    <w:nsid w:val="40885635"/>
+    <w:multiLevelType w:val="hybridMultilevel"/>
+    <w:tmpl w:val="F9248A2A"/>
+    <w:lvl w:ilvl="0" w:tplc="04070001">
+      <w:start w:val="1"/>
+      <w:numFmt w:val="bullet"/>
+      <w:lvlText w:val=""/>
+      <w:lvlJc w:val="left"/>
+      <w:pPr>
+        <w:ind w:left="720" w:hanging="360"/>
+      </w:pPr>
+      <w:rPr>
+        <w:rFonts w:ascii="Symbol" w:hAnsi="Symbol" w:hint="default"/>
+      </w:rPr>
+    </w:lvl>
+    <w:lvl w:ilvl="1" w:tplc="04070003" w:tentative="1">
+      <w:start w:val="1"/>
+      <w:numFmt w:val="bullet"/>
+      <w:lvlText w:val="o"/>
+      <w:lvlJc w:val="left"/>
+      <w:pPr>
+        <w:ind w:left="1440" w:hanging="360"/>
+      </w:pPr>
+      <w:rPr>
+        <w:rFonts w:ascii="Courier New" w:hAnsi="Courier New" w:cs="Courier New" w:hint="default"/>
+      </w:rPr>
+    </w:lvl>
+    <w:lvl w:ilvl="2" w:tplc="04070005" w:tentative="1">
+      <w:start w:val="1"/>
+      <w:numFmt w:val="bullet"/>
+      <w:lvlText w:val=""/>
+      <w:lvlJc w:val="left"/>
+      <w:pPr>
+        <w:ind w:left="2160" w:hanging="360"/>
+      </w:pPr>
+      <w:rPr>
+        <w:rFonts w:ascii="Wingdings" w:hAnsi="Wingdings" w:hint="default"/>
+      </w:rPr>
+    </w:lvl>
+    <w:lvl w:ilvl="3" w:tplc="04070001" w:tentative="1">
+      <w:start w:val="1"/>
+      <w:numFmt w:val="bullet"/>
+      <w:lvlText w:val=""/>
+      <w:lvlJc w:val="left"/>
+      <w:pPr>
+        <w:ind w:left="2880" w:hanging="360"/>
+      </w:pPr>
+      <w:rPr>
+        <w:rFonts w:ascii="Symbol" w:hAnsi="Symbol" w:hint="default"/>
+      </w:rPr>
+    </w:lvl>
+    <w:lvl w:ilvl="4" w:tplc="04070003" w:tentative="1">
+      <w:start w:val="1"/>
+      <w:numFmt w:val="bullet"/>
+      <w:lvlText w:val="o"/>
+      <w:lvlJc w:val="left"/>
+      <w:pPr>
+        <w:ind w:left="3600" w:hanging="360"/>
+      </w:pPr>
+      <w:rPr>
+        <w:rFonts w:ascii="Courier New" w:hAnsi="Courier New" w:cs="Courier New" w:hint="default"/>
+      </w:rPr>
+    </w:lvl>
+    <w:lvl w:ilvl="5" w:tplc="04070005" w:tentative="1">
+      <w:start w:val="1"/>
+      <w:numFmt w:val="bullet"/>
+      <w:lvlText w:val=""/>
+      <w:lvlJc w:val="left"/>
+      <w:pPr>
+        <w:ind w:left="4320" w:hanging="360"/>
+      </w:pPr>
+      <w:rPr>
+        <w:rFonts w:ascii="Wingdings" w:hAnsi="Wingdings" w:hint="default"/>
+      </w:rPr>
+    </w:lvl>
+    <w:lvl w:ilvl="6" w:tplc="04070001" w:tentative="1">
+      <w:start w:val="1"/>
+      <w:numFmt w:val="bullet"/>
+      <w:lvlText w:val=""/>
+      <w:lvlJc w:val="left"/>
+      <w:pPr>
+        <w:ind w:left="5040" w:hanging="360"/>
+      </w:pPr>
+      <w:rPr>
+        <w:rFonts w:ascii="Symbol" w:hAnsi="Symbol" w:hint="default"/>
+      </w:rPr>
+    </w:lvl>
+    <w:lvl w:ilvl="7" w:tplc="04070003" w:tentative="1">
+      <w:start w:val="1"/>
+      <w:numFmt w:val="bullet"/>
+      <w:lvlText w:val="o"/>
+      <w:lvlJc w:val="left"/>
+      <w:pPr>
+        <w:ind w:left="5760" w:hanging="360"/>
+      </w:pPr>
+      <w:rPr>
+        <w:rFonts w:ascii="Courier New" w:hAnsi="Courier New" w:cs="Courier New" w:hint="default"/>
+      </w:rPr>
+    </w:lvl>
+    <w:lvl w:ilvl="8" w:tplc="04070005" w:tentative="1">
+      <w:start w:val="1"/>
+      <w:numFmt w:val="bullet"/>
+      <w:lvlText w:val=""/>
+      <w:lvlJc w:val="left"/>
+      <w:pPr>
+        <w:ind w:left="6480" w:hanging="360"/>
+      </w:pPr>
+      <w:rPr>
+        <w:rFonts w:ascii="Wingdings" w:hAnsi="Wingdings" w:hint="default"/>
+      </w:rPr>
+    </w:lvl>
+  </w:abstractNum>
+  <w:abstractNum w:abstractNumId="5" w15:restartNumberingAfterBreak="0">
     <w:nsid w:val="4CB91A1F"/>
     <w:multiLevelType w:val="hybridMultilevel"/>
     <w:tmpl w:val="80303DEA"/>
@@ -4140,7 +4712,7 @@
       </w:rPr>
     </w:lvl>
   </w:abstractNum>
-  <w:abstractNum w:abstractNumId="4" w15:restartNumberingAfterBreak="0">
+  <w:abstractNum w:abstractNumId="6" w15:restartNumberingAfterBreak="0">
     <w:nsid w:val="4D7E1DCB"/>
     <w:multiLevelType w:val="hybridMultilevel"/>
     <w:tmpl w:val="78166F7A"/>
@@ -4253,7 +4825,7 @@
       </w:rPr>
     </w:lvl>
   </w:abstractNum>
-  <w:abstractNum w:abstractNumId="5" w15:restartNumberingAfterBreak="0">
+  <w:abstractNum w:abstractNumId="7" w15:restartNumberingAfterBreak="0">
     <w:nsid w:val="5B521A60"/>
     <w:multiLevelType w:val="hybridMultilevel"/>
     <w:tmpl w:val="29F61800"/>
@@ -4366,7 +4938,7 @@
       </w:rPr>
     </w:lvl>
   </w:abstractNum>
-  <w:abstractNum w:abstractNumId="6" w15:restartNumberingAfterBreak="0">
+  <w:abstractNum w:abstractNumId="8" w15:restartNumberingAfterBreak="0">
     <w:nsid w:val="5C0754E4"/>
     <w:multiLevelType w:val="hybridMultilevel"/>
     <w:tmpl w:val="F4FE4F16"/>
@@ -4479,7 +5051,7 @@
       </w:rPr>
     </w:lvl>
   </w:abstractNum>
-  <w:abstractNum w:abstractNumId="7" w15:restartNumberingAfterBreak="0">
+  <w:abstractNum w:abstractNumId="9" w15:restartNumberingAfterBreak="0">
     <w:nsid w:val="5F883187"/>
     <w:multiLevelType w:val="hybridMultilevel"/>
     <w:tmpl w:val="9E049B84"/>
@@ -4592,7 +5164,7 @@
       </w:rPr>
     </w:lvl>
   </w:abstractNum>
-  <w:abstractNum w:abstractNumId="8" w15:restartNumberingAfterBreak="0">
+  <w:abstractNum w:abstractNumId="10" w15:restartNumberingAfterBreak="0">
     <w:nsid w:val="60026CD7"/>
     <w:multiLevelType w:val="hybridMultilevel"/>
     <w:tmpl w:val="F9B4FEAE"/>
@@ -4705,7 +5277,7 @@
       </w:rPr>
     </w:lvl>
   </w:abstractNum>
-  <w:abstractNum w:abstractNumId="9" w15:restartNumberingAfterBreak="0">
+  <w:abstractNum w:abstractNumId="11" w15:restartNumberingAfterBreak="0">
     <w:nsid w:val="7979662D"/>
     <w:multiLevelType w:val="hybridMultilevel"/>
     <w:tmpl w:val="2E70DE88"/>
@@ -4819,34 +5391,40 @@
     </w:lvl>
   </w:abstractNum>
   <w:num w:numId="1" w16cid:durableId="897783964">
+    <w:abstractNumId w:val="5"/>
+  </w:num>
+  <w:num w:numId="2" w16cid:durableId="58138663">
     <w:abstractNumId w:val="3"/>
   </w:num>
-  <w:num w:numId="2" w16cid:durableId="58138663">
+  <w:num w:numId="3" w16cid:durableId="2087410298">
     <w:abstractNumId w:val="2"/>
   </w:num>
-  <w:num w:numId="3" w16cid:durableId="2087410298">
-    <w:abstractNumId w:val="1"/>
-  </w:num>
   <w:num w:numId="4" w16cid:durableId="1907691516">
-    <w:abstractNumId w:val="6"/>
+    <w:abstractNumId w:val="8"/>
   </w:num>
   <w:num w:numId="5" w16cid:durableId="755589461">
-    <w:abstractNumId w:val="8"/>
+    <w:abstractNumId w:val="10"/>
   </w:num>
   <w:num w:numId="6" w16cid:durableId="980380855">
-    <w:abstractNumId w:val="9"/>
+    <w:abstractNumId w:val="11"/>
   </w:num>
   <w:num w:numId="7" w16cid:durableId="1195539162">
-    <w:abstractNumId w:val="5"/>
+    <w:abstractNumId w:val="7"/>
   </w:num>
   <w:num w:numId="8" w16cid:durableId="1001588342">
     <w:abstractNumId w:val="0"/>
   </w:num>
   <w:num w:numId="9" w16cid:durableId="1174104640">
-    <w:abstractNumId w:val="7"/>
+    <w:abstractNumId w:val="9"/>
   </w:num>
   <w:num w:numId="10" w16cid:durableId="1289430436">
+    <w:abstractNumId w:val="6"/>
+  </w:num>
+  <w:num w:numId="11" w16cid:durableId="2039311865">
     <w:abstractNumId w:val="4"/>
+  </w:num>
+  <w:num w:numId="12" w16cid:durableId="1229806542">
+    <w:abstractNumId w:val="1"/>
   </w:num>
 </w:numbering>
 </file>

</xml_diff>

<commit_message>
Anpasssung Kapitel 1.3 Anforderungsüberprüfung
</commit_message>
<xml_diff>
--- a/Dokumentationen/Arbeitsjournal.docx
+++ b/Dokumentationen/Arbeitsjournal.docx
@@ -121,11 +121,11 @@
         <w:tblLook w:val="04A0" w:firstRow="1" w:lastRow="0" w:firstColumn="1" w:lastColumn="0" w:noHBand="0" w:noVBand="1"/>
       </w:tblPr>
       <w:tblGrid>
-        <w:gridCol w:w="1815"/>
-        <w:gridCol w:w="1198"/>
-        <w:gridCol w:w="5661"/>
-        <w:gridCol w:w="4019"/>
-        <w:gridCol w:w="2448"/>
+        <w:gridCol w:w="1822"/>
+        <w:gridCol w:w="1194"/>
+        <w:gridCol w:w="5641"/>
+        <w:gridCol w:w="4037"/>
+        <w:gridCol w:w="2447"/>
       </w:tblGrid>
       <w:tr>
         <w:trPr>
@@ -1263,6 +1263,17 @@
                 <w14:ligatures w14:val="none"/>
               </w:rPr>
             </w:pPr>
+            <w:r>
+              <w:rPr>
+                <w:rFonts w:ascii="Calibri" w:eastAsia="Times New Roman" w:hAnsi="Calibri" w:cs="Calibri"/>
+                <w:kern w:val="0"/>
+                <w:sz w:val="24"/>
+                <w:szCs w:val="24"/>
+                <w:lang w:eastAsia="de-DE"/>
+                <w14:ligatures w14:val="none"/>
+              </w:rPr>
+              <w:t>27.045.2023</w:t>
+            </w:r>
           </w:p>
         </w:tc>
         <w:tc>
@@ -1289,6 +1300,28 @@
                 <w14:ligatures w14:val="none"/>
               </w:rPr>
             </w:pPr>
+            <w:r>
+              <w:rPr>
+                <w:rFonts w:ascii="Calibri" w:eastAsia="Times New Roman" w:hAnsi="Calibri" w:cs="Calibri"/>
+                <w:kern w:val="0"/>
+                <w:sz w:val="24"/>
+                <w:szCs w:val="24"/>
+                <w:lang w:eastAsia="de-DE"/>
+                <w14:ligatures w14:val="none"/>
+              </w:rPr>
+              <w:t>45</w:t>
+            </w:r>
+            <w:r>
+              <w:rPr>
+                <w:rFonts w:ascii="Calibri" w:eastAsia="Times New Roman" w:hAnsi="Calibri" w:cs="Calibri"/>
+                <w:kern w:val="0"/>
+                <w:sz w:val="24"/>
+                <w:szCs w:val="24"/>
+                <w:lang w:eastAsia="de-DE"/>
+                <w14:ligatures w14:val="none"/>
+              </w:rPr>
+              <w:t>min</w:t>
+            </w:r>
           </w:p>
         </w:tc>
         <w:tc>
@@ -1304,17 +1337,63 @@
           </w:tcPr>
           <w:p>
             <w:pPr>
-              <w:spacing w:after="0" w:line="240" w:lineRule="auto"/>
-              <w:textAlignment w:val="baseline"/>
-              <w:rPr>
-                <w:rFonts w:ascii="Calibri" w:eastAsia="Times New Roman" w:hAnsi="Calibri" w:cs="Calibri"/>
-                <w:kern w:val="0"/>
-                <w:sz w:val="24"/>
-                <w:szCs w:val="24"/>
-                <w:lang w:eastAsia="de-DE"/>
-                <w14:ligatures w14:val="none"/>
-              </w:rPr>
-            </w:pPr>
+              <w:pStyle w:val="Listenabsatz"/>
+              <w:numPr>
+                <w:ilvl w:val="0"/>
+                <w:numId w:val="5"/>
+              </w:numPr>
+              <w:spacing w:after="0" w:line="240" w:lineRule="auto"/>
+              <w:textAlignment w:val="baseline"/>
+              <w:rPr>
+                <w:rFonts w:ascii="Calibri" w:eastAsia="Times New Roman" w:hAnsi="Calibri" w:cs="Calibri"/>
+                <w:kern w:val="0"/>
+                <w:sz w:val="24"/>
+                <w:szCs w:val="24"/>
+                <w:lang w:eastAsia="de-DE"/>
+                <w14:ligatures w14:val="none"/>
+              </w:rPr>
+            </w:pPr>
+            <w:r>
+              <w:rPr>
+                <w:rFonts w:ascii="Calibri" w:eastAsia="Times New Roman" w:hAnsi="Calibri" w:cs="Calibri"/>
+                <w:kern w:val="0"/>
+                <w:sz w:val="24"/>
+                <w:szCs w:val="24"/>
+                <w:lang w:eastAsia="de-DE"/>
+                <w14:ligatures w14:val="none"/>
+              </w:rPr>
+              <w:t>Anpassung Verzeichnisse</w:t>
+            </w:r>
+          </w:p>
+          <w:p>
+            <w:pPr>
+              <w:pStyle w:val="Listenabsatz"/>
+              <w:numPr>
+                <w:ilvl w:val="0"/>
+                <w:numId w:val="5"/>
+              </w:numPr>
+              <w:spacing w:after="0" w:line="240" w:lineRule="auto"/>
+              <w:textAlignment w:val="baseline"/>
+              <w:rPr>
+                <w:rFonts w:ascii="Calibri" w:eastAsia="Times New Roman" w:hAnsi="Calibri" w:cs="Calibri"/>
+                <w:kern w:val="0"/>
+                <w:sz w:val="24"/>
+                <w:szCs w:val="24"/>
+                <w:lang w:eastAsia="de-DE"/>
+                <w14:ligatures w14:val="none"/>
+              </w:rPr>
+            </w:pPr>
+            <w:r>
+              <w:rPr>
+                <w:rFonts w:ascii="Calibri" w:eastAsia="Times New Roman" w:hAnsi="Calibri" w:cs="Calibri"/>
+                <w:kern w:val="0"/>
+                <w:sz w:val="24"/>
+                <w:szCs w:val="24"/>
+                <w:lang w:eastAsia="de-DE"/>
+                <w14:ligatures w14:val="none"/>
+              </w:rPr>
+              <w:t>Logische Umgebung abgebildet</w:t>
+            </w:r>
           </w:p>
         </w:tc>
         <w:tc>
@@ -1330,17 +1409,33 @@
           </w:tcPr>
           <w:p>
             <w:pPr>
-              <w:spacing w:after="0" w:line="240" w:lineRule="auto"/>
-              <w:textAlignment w:val="baseline"/>
-              <w:rPr>
-                <w:rFonts w:ascii="Calibri" w:eastAsia="Times New Roman" w:hAnsi="Calibri" w:cs="Calibri"/>
-                <w:kern w:val="0"/>
-                <w:sz w:val="24"/>
-                <w:szCs w:val="24"/>
-                <w:lang w:eastAsia="de-DE"/>
-                <w14:ligatures w14:val="none"/>
-              </w:rPr>
-            </w:pPr>
+              <w:pStyle w:val="Listenabsatz"/>
+              <w:numPr>
+                <w:ilvl w:val="0"/>
+                <w:numId w:val="13"/>
+              </w:numPr>
+              <w:spacing w:after="0" w:line="240" w:lineRule="auto"/>
+              <w:textAlignment w:val="baseline"/>
+              <w:rPr>
+                <w:rFonts w:ascii="Calibri" w:eastAsia="Times New Roman" w:hAnsi="Calibri" w:cs="Calibri"/>
+                <w:kern w:val="0"/>
+                <w:sz w:val="24"/>
+                <w:szCs w:val="24"/>
+                <w:lang w:eastAsia="de-DE"/>
+                <w14:ligatures w14:val="none"/>
+              </w:rPr>
+            </w:pPr>
+            <w:r>
+              <w:rPr>
+                <w:rFonts w:ascii="Calibri" w:eastAsia="Times New Roman" w:hAnsi="Calibri" w:cs="Calibri"/>
+                <w:kern w:val="0"/>
+                <w:sz w:val="24"/>
+                <w:szCs w:val="24"/>
+                <w:lang w:eastAsia="de-DE"/>
+                <w14:ligatures w14:val="none"/>
+              </w:rPr>
+              <w:t>Fertige Realisierungsdokumentation</w:t>
+            </w:r>
           </w:p>
         </w:tc>
         <w:tc>
@@ -1367,6 +1462,17 @@
                 <w14:ligatures w14:val="none"/>
               </w:rPr>
             </w:pPr>
+            <w:r>
+              <w:rPr>
+                <w:rFonts w:ascii="Calibri" w:eastAsia="Times New Roman" w:hAnsi="Calibri" w:cs="Calibri"/>
+                <w:kern w:val="0"/>
+                <w:sz w:val="24"/>
+                <w:szCs w:val="24"/>
+                <w:lang w:eastAsia="de-DE"/>
+                <w14:ligatures w14:val="none"/>
+              </w:rPr>
+              <w:t>Ungeplant</w:t>
+            </w:r>
           </w:p>
         </w:tc>
       </w:tr>
@@ -1835,6 +1941,7 @@
           <w:lang w:eastAsia="de-DE"/>
           <w14:ligatures w14:val="none"/>
         </w:rPr>
+        <w:lastRenderedPageBreak/>
         <w:t> </w:t>
       </w:r>
     </w:p>
@@ -1862,7 +1969,6 @@
           <w:lang w:val="de-CH" w:eastAsia="de-DE"/>
           <w14:ligatures w14:val="none"/>
         </w:rPr>
-        <w:lastRenderedPageBreak/>
         <w:t>Nathanael:</w:t>
       </w:r>
       <w:r>
@@ -3341,7 +3447,6 @@
           <w:lang w:val="de-CH" w:eastAsia="de-DE"/>
           <w14:ligatures w14:val="none"/>
         </w:rPr>
-        <w:lastRenderedPageBreak/>
         <w:t>Kevin:</w:t>
       </w:r>
       <w:r>
@@ -4529,6 +4634,119 @@
 <file path=word/numbering.xml><?xml version="1.0" encoding="utf-8"?>
 <w:numbering xmlns:wpc="http://schemas.microsoft.com/office/word/2010/wordprocessingCanvas" xmlns:cx="http://schemas.microsoft.com/office/drawing/2014/chartex" xmlns:cx1="http://schemas.microsoft.com/office/drawing/2015/9/8/chartex" xmlns:cx2="http://schemas.microsoft.com/office/drawing/2015/10/21/chartex" xmlns:cx3="http://schemas.microsoft.com/office/drawing/2016/5/9/chartex" xmlns:cx4="http://schemas.microsoft.com/office/drawing/2016/5/10/chartex" xmlns:cx5="http://schemas.microsoft.com/office/drawing/2016/5/11/chartex" xmlns:cx6="http://schemas.microsoft.com/office/drawing/2016/5/12/chartex" xmlns:cx7="http://schemas.microsoft.com/office/drawing/2016/5/13/chartex" xmlns:cx8="http://schemas.microsoft.com/office/drawing/2016/5/14/chartex" xmlns:mc="http://schemas.openxmlformats.org/markup-compatibility/2006" xmlns:aink="http://schemas.microsoft.com/office/drawing/2016/ink" xmlns:am3d="http://schemas.microsoft.com/office/drawing/2017/model3d" xmlns:o="urn:schemas-microsoft-com:office:office" xmlns:oel="http://schemas.microsoft.com/office/2019/extlst" xmlns:r="http://schemas.openxmlformats.org/officeDocument/2006/relationships" xmlns:m="http://schemas.openxmlformats.org/officeDocument/2006/math" xmlns:v="urn:schemas-microsoft-com:vml" xmlns:wp14="http://schemas.microsoft.com/office/word/2010/wordprocessingDrawing" xmlns:wp="http://schemas.openxmlformats.org/drawingml/2006/wordprocessingDrawing" xmlns:w10="urn:schemas-microsoft-com:office:word" xmlns:w="http://schemas.openxmlformats.org/wordprocessingml/2006/main" xmlns:w14="http://schemas.microsoft.com/office/word/2010/wordml" xmlns:w15="http://schemas.microsoft.com/office/word/2012/wordml" xmlns:w16cex="http://schemas.microsoft.com/office/word/2018/wordml/cex" xmlns:w16cid="http://schemas.microsoft.com/office/word/2016/wordml/cid" xmlns:w16="http://schemas.microsoft.com/office/word/2018/wordml" xmlns:w16du="http://schemas.microsoft.com/office/word/2023/wordml/word16du" xmlns:w16sdtdh="http://schemas.microsoft.com/office/word/2020/wordml/sdtdatahash" xmlns:w16se="http://schemas.microsoft.com/office/word/2015/wordml/symex" xmlns:wpg="http://schemas.microsoft.com/office/word/2010/wordprocessingGroup" xmlns:wpi="http://schemas.microsoft.com/office/word/2010/wordprocessingInk" xmlns:wne="http://schemas.microsoft.com/office/word/2006/wordml" xmlns:wps="http://schemas.microsoft.com/office/word/2010/wordprocessingShape" mc:Ignorable="w14 w15 w16se w16cid w16 w16cex w16sdtdh wp14">
   <w:abstractNum w:abstractNumId="0" w15:restartNumberingAfterBreak="0">
+    <w:nsid w:val="00E61643"/>
+    <w:multiLevelType w:val="hybridMultilevel"/>
+    <w:tmpl w:val="727209D2"/>
+    <w:lvl w:ilvl="0" w:tplc="DF72BD7E">
+      <w:start w:val="1"/>
+      <w:numFmt w:val="bullet"/>
+      <w:lvlText w:val=""/>
+      <w:lvlJc w:val="left"/>
+      <w:pPr>
+        <w:ind w:left="720" w:hanging="360"/>
+      </w:pPr>
+      <w:rPr>
+        <w:rFonts w:ascii="Symbol" w:hAnsi="Symbol" w:hint="default"/>
+      </w:rPr>
+    </w:lvl>
+    <w:lvl w:ilvl="1" w:tplc="08070003" w:tentative="1">
+      <w:start w:val="1"/>
+      <w:numFmt w:val="bullet"/>
+      <w:lvlText w:val="o"/>
+      <w:lvlJc w:val="left"/>
+      <w:pPr>
+        <w:ind w:left="1440" w:hanging="360"/>
+      </w:pPr>
+      <w:rPr>
+        <w:rFonts w:ascii="Courier New" w:hAnsi="Courier New" w:cs="Courier New" w:hint="default"/>
+      </w:rPr>
+    </w:lvl>
+    <w:lvl w:ilvl="2" w:tplc="08070005" w:tentative="1">
+      <w:start w:val="1"/>
+      <w:numFmt w:val="bullet"/>
+      <w:lvlText w:val=""/>
+      <w:lvlJc w:val="left"/>
+      <w:pPr>
+        <w:ind w:left="2160" w:hanging="360"/>
+      </w:pPr>
+      <w:rPr>
+        <w:rFonts w:ascii="Wingdings" w:hAnsi="Wingdings" w:hint="default"/>
+      </w:rPr>
+    </w:lvl>
+    <w:lvl w:ilvl="3" w:tplc="08070001" w:tentative="1">
+      <w:start w:val="1"/>
+      <w:numFmt w:val="bullet"/>
+      <w:lvlText w:val=""/>
+      <w:lvlJc w:val="left"/>
+      <w:pPr>
+        <w:ind w:left="2880" w:hanging="360"/>
+      </w:pPr>
+      <w:rPr>
+        <w:rFonts w:ascii="Symbol" w:hAnsi="Symbol" w:hint="default"/>
+      </w:rPr>
+    </w:lvl>
+    <w:lvl w:ilvl="4" w:tplc="08070003" w:tentative="1">
+      <w:start w:val="1"/>
+      <w:numFmt w:val="bullet"/>
+      <w:lvlText w:val="o"/>
+      <w:lvlJc w:val="left"/>
+      <w:pPr>
+        <w:ind w:left="3600" w:hanging="360"/>
+      </w:pPr>
+      <w:rPr>
+        <w:rFonts w:ascii="Courier New" w:hAnsi="Courier New" w:cs="Courier New" w:hint="default"/>
+      </w:rPr>
+    </w:lvl>
+    <w:lvl w:ilvl="5" w:tplc="08070005" w:tentative="1">
+      <w:start w:val="1"/>
+      <w:numFmt w:val="bullet"/>
+      <w:lvlText w:val=""/>
+      <w:lvlJc w:val="left"/>
+      <w:pPr>
+        <w:ind w:left="4320" w:hanging="360"/>
+      </w:pPr>
+      <w:rPr>
+        <w:rFonts w:ascii="Wingdings" w:hAnsi="Wingdings" w:hint="default"/>
+      </w:rPr>
+    </w:lvl>
+    <w:lvl w:ilvl="6" w:tplc="08070001" w:tentative="1">
+      <w:start w:val="1"/>
+      <w:numFmt w:val="bullet"/>
+      <w:lvlText w:val=""/>
+      <w:lvlJc w:val="left"/>
+      <w:pPr>
+        <w:ind w:left="5040" w:hanging="360"/>
+      </w:pPr>
+      <w:rPr>
+        <w:rFonts w:ascii="Symbol" w:hAnsi="Symbol" w:hint="default"/>
+      </w:rPr>
+    </w:lvl>
+    <w:lvl w:ilvl="7" w:tplc="08070003" w:tentative="1">
+      <w:start w:val="1"/>
+      <w:numFmt w:val="bullet"/>
+      <w:lvlText w:val="o"/>
+      <w:lvlJc w:val="left"/>
+      <w:pPr>
+        <w:ind w:left="5760" w:hanging="360"/>
+      </w:pPr>
+      <w:rPr>
+        <w:rFonts w:ascii="Courier New" w:hAnsi="Courier New" w:cs="Courier New" w:hint="default"/>
+      </w:rPr>
+    </w:lvl>
+    <w:lvl w:ilvl="8" w:tplc="08070005" w:tentative="1">
+      <w:start w:val="1"/>
+      <w:numFmt w:val="bullet"/>
+      <w:lvlText w:val=""/>
+      <w:lvlJc w:val="left"/>
+      <w:pPr>
+        <w:ind w:left="6480" w:hanging="360"/>
+      </w:pPr>
+      <w:rPr>
+        <w:rFonts w:ascii="Wingdings" w:hAnsi="Wingdings" w:hint="default"/>
+      </w:rPr>
+    </w:lvl>
+  </w:abstractNum>
+  <w:abstractNum w:abstractNumId="1" w15:restartNumberingAfterBreak="0">
     <w:nsid w:val="15DF49B0"/>
     <w:multiLevelType w:val="hybridMultilevel"/>
     <w:tmpl w:val="2482E0D4"/>
@@ -4641,7 +4859,7 @@
       </w:rPr>
     </w:lvl>
   </w:abstractNum>
-  <w:abstractNum w:abstractNumId="1" w15:restartNumberingAfterBreak="0">
+  <w:abstractNum w:abstractNumId="2" w15:restartNumberingAfterBreak="0">
     <w:nsid w:val="2F620A97"/>
     <w:multiLevelType w:val="hybridMultilevel"/>
     <w:tmpl w:val="DB0CEC5E"/>
@@ -4754,7 +4972,7 @@
       </w:rPr>
     </w:lvl>
   </w:abstractNum>
-  <w:abstractNum w:abstractNumId="2" w15:restartNumberingAfterBreak="0">
+  <w:abstractNum w:abstractNumId="3" w15:restartNumberingAfterBreak="0">
     <w:nsid w:val="38B548B2"/>
     <w:multiLevelType w:val="hybridMultilevel"/>
     <w:tmpl w:val="45D0A0F2"/>
@@ -4867,7 +5085,7 @@
       </w:rPr>
     </w:lvl>
   </w:abstractNum>
-  <w:abstractNum w:abstractNumId="3" w15:restartNumberingAfterBreak="0">
+  <w:abstractNum w:abstractNumId="4" w15:restartNumberingAfterBreak="0">
     <w:nsid w:val="39577112"/>
     <w:multiLevelType w:val="hybridMultilevel"/>
     <w:tmpl w:val="40E28C24"/>
@@ -4980,7 +5198,7 @@
       </w:rPr>
     </w:lvl>
   </w:abstractNum>
-  <w:abstractNum w:abstractNumId="4" w15:restartNumberingAfterBreak="0">
+  <w:abstractNum w:abstractNumId="5" w15:restartNumberingAfterBreak="0">
     <w:nsid w:val="40885635"/>
     <w:multiLevelType w:val="hybridMultilevel"/>
     <w:tmpl w:val="F9248A2A"/>
@@ -5093,7 +5311,7 @@
       </w:rPr>
     </w:lvl>
   </w:abstractNum>
-  <w:abstractNum w:abstractNumId="5" w15:restartNumberingAfterBreak="0">
+  <w:abstractNum w:abstractNumId="6" w15:restartNumberingAfterBreak="0">
     <w:nsid w:val="4CB91A1F"/>
     <w:multiLevelType w:val="hybridMultilevel"/>
     <w:tmpl w:val="80303DEA"/>
@@ -5206,7 +5424,7 @@
       </w:rPr>
     </w:lvl>
   </w:abstractNum>
-  <w:abstractNum w:abstractNumId="6" w15:restartNumberingAfterBreak="0">
+  <w:abstractNum w:abstractNumId="7" w15:restartNumberingAfterBreak="0">
     <w:nsid w:val="4D7E1DCB"/>
     <w:multiLevelType w:val="hybridMultilevel"/>
     <w:tmpl w:val="78166F7A"/>
@@ -5319,7 +5537,7 @@
       </w:rPr>
     </w:lvl>
   </w:abstractNum>
-  <w:abstractNum w:abstractNumId="7" w15:restartNumberingAfterBreak="0">
+  <w:abstractNum w:abstractNumId="8" w15:restartNumberingAfterBreak="0">
     <w:nsid w:val="5B521A60"/>
     <w:multiLevelType w:val="hybridMultilevel"/>
     <w:tmpl w:val="29F61800"/>
@@ -5432,7 +5650,7 @@
       </w:rPr>
     </w:lvl>
   </w:abstractNum>
-  <w:abstractNum w:abstractNumId="8" w15:restartNumberingAfterBreak="0">
+  <w:abstractNum w:abstractNumId="9" w15:restartNumberingAfterBreak="0">
     <w:nsid w:val="5C0754E4"/>
     <w:multiLevelType w:val="hybridMultilevel"/>
     <w:tmpl w:val="F4FE4F16"/>
@@ -5545,7 +5763,7 @@
       </w:rPr>
     </w:lvl>
   </w:abstractNum>
-  <w:abstractNum w:abstractNumId="9" w15:restartNumberingAfterBreak="0">
+  <w:abstractNum w:abstractNumId="10" w15:restartNumberingAfterBreak="0">
     <w:nsid w:val="5F883187"/>
     <w:multiLevelType w:val="hybridMultilevel"/>
     <w:tmpl w:val="9E049B84"/>
@@ -5658,7 +5876,7 @@
       </w:rPr>
     </w:lvl>
   </w:abstractNum>
-  <w:abstractNum w:abstractNumId="10" w15:restartNumberingAfterBreak="0">
+  <w:abstractNum w:abstractNumId="11" w15:restartNumberingAfterBreak="0">
     <w:nsid w:val="60026CD7"/>
     <w:multiLevelType w:val="hybridMultilevel"/>
     <w:tmpl w:val="F9B4FEAE"/>
@@ -5771,7 +5989,7 @@
       </w:rPr>
     </w:lvl>
   </w:abstractNum>
-  <w:abstractNum w:abstractNumId="11" w15:restartNumberingAfterBreak="0">
+  <w:abstractNum w:abstractNumId="12" w15:restartNumberingAfterBreak="0">
     <w:nsid w:val="7979662D"/>
     <w:multiLevelType w:val="hybridMultilevel"/>
     <w:tmpl w:val="2E70DE88"/>
@@ -5885,40 +6103,43 @@
     </w:lvl>
   </w:abstractNum>
   <w:num w:numId="1" w16cid:durableId="897783964">
+    <w:abstractNumId w:val="6"/>
+  </w:num>
+  <w:num w:numId="2" w16cid:durableId="58138663">
+    <w:abstractNumId w:val="4"/>
+  </w:num>
+  <w:num w:numId="3" w16cid:durableId="2087410298">
+    <w:abstractNumId w:val="3"/>
+  </w:num>
+  <w:num w:numId="4" w16cid:durableId="1907691516">
+    <w:abstractNumId w:val="9"/>
+  </w:num>
+  <w:num w:numId="5" w16cid:durableId="755589461">
+    <w:abstractNumId w:val="11"/>
+  </w:num>
+  <w:num w:numId="6" w16cid:durableId="980380855">
+    <w:abstractNumId w:val="12"/>
+  </w:num>
+  <w:num w:numId="7" w16cid:durableId="1195539162">
+    <w:abstractNumId w:val="8"/>
+  </w:num>
+  <w:num w:numId="8" w16cid:durableId="1001588342">
+    <w:abstractNumId w:val="1"/>
+  </w:num>
+  <w:num w:numId="9" w16cid:durableId="1174104640">
+    <w:abstractNumId w:val="10"/>
+  </w:num>
+  <w:num w:numId="10" w16cid:durableId="1289430436">
+    <w:abstractNumId w:val="7"/>
+  </w:num>
+  <w:num w:numId="11" w16cid:durableId="2039311865">
     <w:abstractNumId w:val="5"/>
   </w:num>
-  <w:num w:numId="2" w16cid:durableId="58138663">
-    <w:abstractNumId w:val="3"/>
-  </w:num>
-  <w:num w:numId="3" w16cid:durableId="2087410298">
+  <w:num w:numId="12" w16cid:durableId="1229806542">
     <w:abstractNumId w:val="2"/>
   </w:num>
-  <w:num w:numId="4" w16cid:durableId="1907691516">
-    <w:abstractNumId w:val="8"/>
-  </w:num>
-  <w:num w:numId="5" w16cid:durableId="755589461">
-    <w:abstractNumId w:val="10"/>
-  </w:num>
-  <w:num w:numId="6" w16cid:durableId="980380855">
-    <w:abstractNumId w:val="11"/>
-  </w:num>
-  <w:num w:numId="7" w16cid:durableId="1195539162">
-    <w:abstractNumId w:val="7"/>
-  </w:num>
-  <w:num w:numId="8" w16cid:durableId="1001588342">
+  <w:num w:numId="13" w16cid:durableId="886139807">
     <w:abstractNumId w:val="0"/>
-  </w:num>
-  <w:num w:numId="9" w16cid:durableId="1174104640">
-    <w:abstractNumId w:val="9"/>
-  </w:num>
-  <w:num w:numId="10" w16cid:durableId="1289430436">
-    <w:abstractNumId w:val="6"/>
-  </w:num>
-  <w:num w:numId="11" w16cid:durableId="2039311865">
-    <w:abstractNumId w:val="4"/>
-  </w:num>
-  <w:num w:numId="12" w16cid:durableId="1229806542">
-    <w:abstractNumId w:val="1"/>
   </w:num>
 </w:numbering>
 </file>

</xml_diff>

<commit_message>
Ungeplante Arbeit 31.5.2023 ergänzt
</commit_message>
<xml_diff>
--- a/Dokumentationen/Arbeitsjournal.docx
+++ b/Dokumentationen/Arbeitsjournal.docx
@@ -52,23 +52,8 @@
           <w:lang w:val="de-CH" w:eastAsia="de-DE"/>
           <w14:ligatures w14:val="none"/>
         </w:rPr>
-        <w:t xml:space="preserve"> </w:t>
+        <w:t xml:space="preserve"> Moodle</w:t>
       </w:r>
-      <w:proofErr w:type="spellStart"/>
-      <w:r>
-        <w:rPr>
-          <w:rFonts w:ascii="Calibri" w:eastAsia="Times New Roman" w:hAnsi="Calibri" w:cs="Calibri"/>
-          <w:b/>
-          <w:bCs/>
-          <w:kern w:val="0"/>
-          <w:sz w:val="36"/>
-          <w:szCs w:val="36"/>
-          <w:lang w:val="de-CH" w:eastAsia="de-DE"/>
-          <w14:ligatures w14:val="none"/>
-        </w:rPr>
-        <w:t>Moodle</w:t>
-      </w:r>
-      <w:proofErr w:type="spellEnd"/>
       <w:r>
         <w:rPr>
           <w:rFonts w:ascii="Calibri" w:eastAsia="Times New Roman" w:hAnsi="Calibri" w:cs="Calibri"/>
@@ -668,31 +653,7 @@
                 <w:lang w:eastAsia="de-DE"/>
                 <w14:ligatures w14:val="none"/>
               </w:rPr>
-              <w:t xml:space="preserve">Einrichtung </w:t>
-            </w:r>
-            <w:proofErr w:type="spellStart"/>
-            <w:r>
-              <w:rPr>
-                <w:rFonts w:ascii="Calibri" w:eastAsia="Times New Roman" w:hAnsi="Calibri" w:cs="Calibri"/>
-                <w:kern w:val="0"/>
-                <w:sz w:val="24"/>
-                <w:szCs w:val="24"/>
-                <w:lang w:eastAsia="de-DE"/>
-                <w14:ligatures w14:val="none"/>
-              </w:rPr>
-              <w:t>Github</w:t>
-            </w:r>
-            <w:proofErr w:type="spellEnd"/>
-            <w:r>
-              <w:rPr>
-                <w:rFonts w:ascii="Calibri" w:eastAsia="Times New Roman" w:hAnsi="Calibri" w:cs="Calibri"/>
-                <w:kern w:val="0"/>
-                <w:sz w:val="24"/>
-                <w:szCs w:val="24"/>
-                <w:lang w:eastAsia="de-DE"/>
-                <w14:ligatures w14:val="none"/>
-              </w:rPr>
-              <w:t xml:space="preserve"> Desktop</w:t>
+              <w:t>Einrichtung Github Desktop</w:t>
             </w:r>
           </w:p>
         </w:tc>
@@ -1100,55 +1061,7 @@
                 <w:lang w:eastAsia="de-DE"/>
                 <w14:ligatures w14:val="none"/>
               </w:rPr>
-              <w:t xml:space="preserve">Probiert </w:t>
-            </w:r>
-            <w:proofErr w:type="spellStart"/>
-            <w:r>
-              <w:rPr>
-                <w:rFonts w:ascii="Calibri" w:eastAsia="Times New Roman" w:hAnsi="Calibri" w:cs="Calibri"/>
-                <w:kern w:val="0"/>
-                <w:sz w:val="24"/>
-                <w:szCs w:val="24"/>
-                <w:lang w:eastAsia="de-DE"/>
-                <w14:ligatures w14:val="none"/>
-              </w:rPr>
-              <w:t>Cronjob</w:t>
-            </w:r>
-            <w:proofErr w:type="spellEnd"/>
-            <w:r>
-              <w:rPr>
-                <w:rFonts w:ascii="Calibri" w:eastAsia="Times New Roman" w:hAnsi="Calibri" w:cs="Calibri"/>
-                <w:kern w:val="0"/>
-                <w:sz w:val="24"/>
-                <w:szCs w:val="24"/>
-                <w:lang w:eastAsia="de-DE"/>
-                <w14:ligatures w14:val="none"/>
-              </w:rPr>
-              <w:t xml:space="preserve"> für </w:t>
-            </w:r>
-            <w:proofErr w:type="spellStart"/>
-            <w:r>
-              <w:rPr>
-                <w:rFonts w:ascii="Calibri" w:eastAsia="Times New Roman" w:hAnsi="Calibri" w:cs="Calibri"/>
-                <w:kern w:val="0"/>
-                <w:sz w:val="24"/>
-                <w:szCs w:val="24"/>
-                <w:lang w:eastAsia="de-DE"/>
-                <w14:ligatures w14:val="none"/>
-              </w:rPr>
-              <w:t>MysqlDUMP</w:t>
-            </w:r>
-            <w:proofErr w:type="spellEnd"/>
-            <w:r>
-              <w:rPr>
-                <w:rFonts w:ascii="Calibri" w:eastAsia="Times New Roman" w:hAnsi="Calibri" w:cs="Calibri"/>
-                <w:kern w:val="0"/>
-                <w:sz w:val="24"/>
-                <w:szCs w:val="24"/>
-                <w:lang w:eastAsia="de-DE"/>
-                <w14:ligatures w14:val="none"/>
-              </w:rPr>
-              <w:t xml:space="preserve"> zu machen</w:t>
+              <w:t>Probiert Cronjob für MysqlDUMP zu machen</w:t>
             </w:r>
           </w:p>
         </w:tc>
@@ -1250,45 +1163,8 @@
                 <w:lang w:eastAsia="de-DE"/>
                 <w14:ligatures w14:val="none"/>
               </w:rPr>
-              <w:t xml:space="preserve">Laufendes </w:t>
-            </w:r>
-            <w:proofErr w:type="spellStart"/>
-            <w:r>
-              <w:rPr>
-                <w:rFonts w:ascii="Calibri" w:eastAsia="Times New Roman" w:hAnsi="Calibri" w:cs="Calibri"/>
-                <w:kern w:val="0"/>
-                <w:sz w:val="24"/>
-                <w:szCs w:val="24"/>
-                <w:lang w:eastAsia="de-DE"/>
-                <w14:ligatures w14:val="none"/>
-              </w:rPr>
-              <w:t>Bashscript</w:t>
-            </w:r>
-            <w:proofErr w:type="spellEnd"/>
-            <w:r>
-              <w:rPr>
-                <w:rFonts w:ascii="Calibri" w:eastAsia="Times New Roman" w:hAnsi="Calibri" w:cs="Calibri"/>
-                <w:kern w:val="0"/>
-                <w:sz w:val="24"/>
-                <w:szCs w:val="24"/>
-                <w:lang w:eastAsia="de-DE"/>
-                <w14:ligatures w14:val="none"/>
-              </w:rPr>
-              <w:t xml:space="preserve"> mit </w:t>
-            </w:r>
-            <w:proofErr w:type="spellStart"/>
-            <w:r>
-              <w:rPr>
-                <w:rFonts w:ascii="Calibri" w:eastAsia="Times New Roman" w:hAnsi="Calibri" w:cs="Calibri"/>
-                <w:kern w:val="0"/>
-                <w:sz w:val="24"/>
-                <w:szCs w:val="24"/>
-                <w:lang w:eastAsia="de-DE"/>
-                <w14:ligatures w14:val="none"/>
-              </w:rPr>
-              <w:t>docker</w:t>
-            </w:r>
-            <w:proofErr w:type="spellEnd"/>
+              <w:t>Laufendes Bashscript mit docker</w:t>
+            </w:r>
           </w:p>
           <w:p>
             <w:pPr>
@@ -1308,29 +1184,16 @@
                 <w14:ligatures w14:val="none"/>
               </w:rPr>
             </w:pPr>
-            <w:proofErr w:type="spellStart"/>
-            <w:r>
-              <w:rPr>
-                <w:rFonts w:ascii="Calibri" w:eastAsia="Times New Roman" w:hAnsi="Calibri" w:cs="Calibri"/>
-                <w:kern w:val="0"/>
-                <w:sz w:val="24"/>
-                <w:szCs w:val="24"/>
-                <w:lang w:eastAsia="de-DE"/>
-                <w14:ligatures w14:val="none"/>
-              </w:rPr>
-              <w:t>Cronjob</w:t>
-            </w:r>
-            <w:proofErr w:type="spellEnd"/>
-            <w:r>
-              <w:rPr>
-                <w:rFonts w:ascii="Calibri" w:eastAsia="Times New Roman" w:hAnsi="Calibri" w:cs="Calibri"/>
-                <w:kern w:val="0"/>
-                <w:sz w:val="24"/>
-                <w:szCs w:val="24"/>
-                <w:lang w:eastAsia="de-DE"/>
-                <w14:ligatures w14:val="none"/>
-              </w:rPr>
-              <w:t xml:space="preserve"> gescheitert bei Automatisierung</w:t>
+            <w:r>
+              <w:rPr>
+                <w:rFonts w:ascii="Calibri" w:eastAsia="Times New Roman" w:hAnsi="Calibri" w:cs="Calibri"/>
+                <w:kern w:val="0"/>
+                <w:sz w:val="24"/>
+                <w:szCs w:val="24"/>
+                <w:lang w:eastAsia="de-DE"/>
+                <w14:ligatures w14:val="none"/>
+              </w:rPr>
+              <w:t>Cronjob gescheitert bei Automatisierung</w:t>
             </w:r>
           </w:p>
         </w:tc>
@@ -2376,6 +2239,338 @@
           </w:p>
         </w:tc>
       </w:tr>
+      <w:tr>
+        <w:trPr>
+          <w:trHeight w:val="240"/>
+        </w:trPr>
+        <w:tc>
+          <w:tcPr>
+            <w:tcW w:w="1890" w:type="dxa"/>
+            <w:tcBorders>
+              <w:top w:val="single" w:sz="6" w:space="0" w:color="auto"/>
+              <w:left w:val="single" w:sz="6" w:space="0" w:color="auto"/>
+              <w:bottom w:val="single" w:sz="6" w:space="0" w:color="auto"/>
+              <w:right w:val="single" w:sz="6" w:space="0" w:color="auto"/>
+            </w:tcBorders>
+            <w:shd w:val="clear" w:color="auto" w:fill="auto"/>
+          </w:tcPr>
+          <w:p>
+            <w:pPr>
+              <w:spacing w:after="0" w:line="240" w:lineRule="auto"/>
+              <w:textAlignment w:val="baseline"/>
+              <w:rPr>
+                <w:rFonts w:ascii="Calibri" w:eastAsia="Times New Roman" w:hAnsi="Calibri" w:cs="Calibri"/>
+                <w:kern w:val="0"/>
+                <w:sz w:val="24"/>
+                <w:szCs w:val="24"/>
+                <w:lang w:eastAsia="de-DE"/>
+                <w14:ligatures w14:val="none"/>
+              </w:rPr>
+            </w:pPr>
+            <w:r>
+              <w:rPr>
+                <w:rFonts w:ascii="Calibri" w:eastAsia="Times New Roman" w:hAnsi="Calibri" w:cs="Calibri"/>
+                <w:kern w:val="0"/>
+                <w:sz w:val="24"/>
+                <w:szCs w:val="24"/>
+                <w:lang w:eastAsia="de-DE"/>
+                <w14:ligatures w14:val="none"/>
+              </w:rPr>
+              <w:lastRenderedPageBreak/>
+              <w:t>31.05.2023</w:t>
+            </w:r>
+          </w:p>
+        </w:tc>
+        <w:tc>
+          <w:tcPr>
+            <w:tcW w:w="1245" w:type="dxa"/>
+            <w:tcBorders>
+              <w:top w:val="single" w:sz="6" w:space="0" w:color="auto"/>
+              <w:left w:val="single" w:sz="6" w:space="0" w:color="auto"/>
+              <w:bottom w:val="single" w:sz="6" w:space="0" w:color="auto"/>
+              <w:right w:val="single" w:sz="6" w:space="0" w:color="auto"/>
+            </w:tcBorders>
+            <w:shd w:val="clear" w:color="auto" w:fill="auto"/>
+          </w:tcPr>
+          <w:p>
+            <w:pPr>
+              <w:spacing w:after="0" w:line="240" w:lineRule="auto"/>
+              <w:textAlignment w:val="baseline"/>
+              <w:rPr>
+                <w:rFonts w:ascii="Calibri" w:eastAsia="Times New Roman" w:hAnsi="Calibri" w:cs="Calibri"/>
+                <w:kern w:val="0"/>
+                <w:sz w:val="24"/>
+                <w:szCs w:val="24"/>
+                <w:lang w:eastAsia="de-DE"/>
+                <w14:ligatures w14:val="none"/>
+              </w:rPr>
+            </w:pPr>
+            <w:r>
+              <w:rPr>
+                <w:rFonts w:ascii="Calibri" w:eastAsia="Times New Roman" w:hAnsi="Calibri" w:cs="Calibri"/>
+                <w:kern w:val="0"/>
+                <w:sz w:val="24"/>
+                <w:szCs w:val="24"/>
+                <w:lang w:eastAsia="de-DE"/>
+                <w14:ligatures w14:val="none"/>
+              </w:rPr>
+              <w:t>45min</w:t>
+            </w:r>
+          </w:p>
+        </w:tc>
+        <w:tc>
+          <w:tcPr>
+            <w:tcW w:w="5910" w:type="dxa"/>
+            <w:tcBorders>
+              <w:top w:val="single" w:sz="6" w:space="0" w:color="auto"/>
+              <w:left w:val="single" w:sz="6" w:space="0" w:color="auto"/>
+              <w:bottom w:val="single" w:sz="6" w:space="0" w:color="auto"/>
+              <w:right w:val="single" w:sz="6" w:space="0" w:color="auto"/>
+            </w:tcBorders>
+            <w:shd w:val="clear" w:color="auto" w:fill="auto"/>
+          </w:tcPr>
+          <w:p>
+            <w:pPr>
+              <w:pStyle w:val="Listenabsatz"/>
+              <w:numPr>
+                <w:ilvl w:val="0"/>
+                <w:numId w:val="5"/>
+              </w:numPr>
+              <w:spacing w:after="0" w:line="240" w:lineRule="auto"/>
+              <w:textAlignment w:val="baseline"/>
+              <w:rPr>
+                <w:rFonts w:ascii="Calibri" w:eastAsia="Times New Roman" w:hAnsi="Calibri" w:cs="Calibri"/>
+                <w:kern w:val="0"/>
+                <w:sz w:val="24"/>
+                <w:szCs w:val="24"/>
+                <w:lang w:eastAsia="de-DE"/>
+                <w14:ligatures w14:val="none"/>
+              </w:rPr>
+            </w:pPr>
+            <w:r>
+              <w:rPr>
+                <w:rFonts w:ascii="Calibri" w:eastAsia="Times New Roman" w:hAnsi="Calibri" w:cs="Calibri"/>
+                <w:kern w:val="0"/>
+                <w:sz w:val="24"/>
+                <w:szCs w:val="24"/>
+                <w:lang w:eastAsia="de-DE"/>
+                <w14:ligatures w14:val="none"/>
+              </w:rPr>
+              <w:t>Glossare ergänzt</w:t>
+            </w:r>
+          </w:p>
+          <w:p>
+            <w:pPr>
+              <w:pStyle w:val="Listenabsatz"/>
+              <w:numPr>
+                <w:ilvl w:val="0"/>
+                <w:numId w:val="5"/>
+              </w:numPr>
+              <w:spacing w:after="0" w:line="240" w:lineRule="auto"/>
+              <w:textAlignment w:val="baseline"/>
+              <w:rPr>
+                <w:rFonts w:ascii="Calibri" w:eastAsia="Times New Roman" w:hAnsi="Calibri" w:cs="Calibri"/>
+                <w:kern w:val="0"/>
+                <w:sz w:val="24"/>
+                <w:szCs w:val="24"/>
+                <w:lang w:eastAsia="de-DE"/>
+                <w14:ligatures w14:val="none"/>
+              </w:rPr>
+            </w:pPr>
+            <w:r>
+              <w:rPr>
+                <w:rFonts w:ascii="Calibri" w:eastAsia="Times New Roman" w:hAnsi="Calibri" w:cs="Calibri"/>
+                <w:kern w:val="0"/>
+                <w:sz w:val="24"/>
+                <w:szCs w:val="24"/>
+                <w:lang w:eastAsia="de-DE"/>
+                <w14:ligatures w14:val="none"/>
+              </w:rPr>
+              <w:t>Fazit bei Testfällen hinzugefügt</w:t>
+            </w:r>
+          </w:p>
+          <w:p>
+            <w:pPr>
+              <w:pStyle w:val="Listenabsatz"/>
+              <w:numPr>
+                <w:ilvl w:val="0"/>
+                <w:numId w:val="5"/>
+              </w:numPr>
+              <w:spacing w:after="0" w:line="240" w:lineRule="auto"/>
+              <w:textAlignment w:val="baseline"/>
+              <w:rPr>
+                <w:rFonts w:ascii="Calibri" w:eastAsia="Times New Roman" w:hAnsi="Calibri" w:cs="Calibri"/>
+                <w:kern w:val="0"/>
+                <w:sz w:val="24"/>
+                <w:szCs w:val="24"/>
+                <w:lang w:eastAsia="de-DE"/>
+                <w14:ligatures w14:val="none"/>
+              </w:rPr>
+            </w:pPr>
+            <w:r>
+              <w:rPr>
+                <w:rFonts w:ascii="Calibri" w:eastAsia="Times New Roman" w:hAnsi="Calibri" w:cs="Calibri"/>
+                <w:kern w:val="0"/>
+                <w:sz w:val="24"/>
+                <w:szCs w:val="24"/>
+                <w:lang w:eastAsia="de-DE"/>
+                <w14:ligatures w14:val="none"/>
+              </w:rPr>
+              <w:t>Reflexion geschrieben</w:t>
+            </w:r>
+          </w:p>
+        </w:tc>
+        <w:tc>
+          <w:tcPr>
+            <w:tcW w:w="4095" w:type="dxa"/>
+            <w:tcBorders>
+              <w:top w:val="single" w:sz="6" w:space="0" w:color="auto"/>
+              <w:left w:val="single" w:sz="6" w:space="0" w:color="auto"/>
+              <w:bottom w:val="single" w:sz="6" w:space="0" w:color="auto"/>
+              <w:right w:val="single" w:sz="6" w:space="0" w:color="auto"/>
+            </w:tcBorders>
+            <w:shd w:val="clear" w:color="auto" w:fill="auto"/>
+          </w:tcPr>
+          <w:p>
+            <w:pPr>
+              <w:pStyle w:val="Listenabsatz"/>
+              <w:numPr>
+                <w:ilvl w:val="0"/>
+                <w:numId w:val="14"/>
+              </w:numPr>
+              <w:spacing w:after="0" w:line="240" w:lineRule="auto"/>
+              <w:textAlignment w:val="baseline"/>
+              <w:rPr>
+                <w:rFonts w:ascii="Calibri" w:eastAsia="Times New Roman" w:hAnsi="Calibri" w:cs="Calibri"/>
+                <w:kern w:val="0"/>
+                <w:sz w:val="24"/>
+                <w:szCs w:val="24"/>
+                <w:lang w:eastAsia="de-DE"/>
+                <w14:ligatures w14:val="none"/>
+              </w:rPr>
+            </w:pPr>
+            <w:r>
+              <w:rPr>
+                <w:rFonts w:ascii="Calibri" w:eastAsia="Times New Roman" w:hAnsi="Calibri" w:cs="Calibri"/>
+                <w:kern w:val="0"/>
+                <w:sz w:val="24"/>
+                <w:szCs w:val="24"/>
+                <w:lang w:eastAsia="de-DE"/>
+                <w14:ligatures w14:val="none"/>
+              </w:rPr>
+              <w:t>Übersicht über ausstehende Arbeiten</w:t>
+            </w:r>
+          </w:p>
+          <w:p>
+            <w:pPr>
+              <w:pStyle w:val="Listenabsatz"/>
+              <w:numPr>
+                <w:ilvl w:val="0"/>
+                <w:numId w:val="14"/>
+              </w:numPr>
+              <w:spacing w:after="0" w:line="240" w:lineRule="auto"/>
+              <w:textAlignment w:val="baseline"/>
+              <w:rPr>
+                <w:rFonts w:ascii="Calibri" w:eastAsia="Times New Roman" w:hAnsi="Calibri" w:cs="Calibri"/>
+                <w:kern w:val="0"/>
+                <w:sz w:val="24"/>
+                <w:szCs w:val="24"/>
+                <w:lang w:eastAsia="de-DE"/>
+                <w14:ligatures w14:val="none"/>
+              </w:rPr>
+            </w:pPr>
+            <w:r>
+              <w:rPr>
+                <w:rFonts w:ascii="Calibri" w:eastAsia="Times New Roman" w:hAnsi="Calibri" w:cs="Calibri"/>
+                <w:kern w:val="0"/>
+                <w:sz w:val="24"/>
+                <w:szCs w:val="24"/>
+                <w:lang w:eastAsia="de-DE"/>
+                <w14:ligatures w14:val="none"/>
+              </w:rPr>
+              <w:t>Fertige Glossare</w:t>
+            </w:r>
+          </w:p>
+          <w:p>
+            <w:pPr>
+              <w:pStyle w:val="Listenabsatz"/>
+              <w:numPr>
+                <w:ilvl w:val="0"/>
+                <w:numId w:val="14"/>
+              </w:numPr>
+              <w:spacing w:after="0" w:line="240" w:lineRule="auto"/>
+              <w:textAlignment w:val="baseline"/>
+              <w:rPr>
+                <w:rFonts w:ascii="Calibri" w:eastAsia="Times New Roman" w:hAnsi="Calibri" w:cs="Calibri"/>
+                <w:kern w:val="0"/>
+                <w:sz w:val="24"/>
+                <w:szCs w:val="24"/>
+                <w:lang w:eastAsia="de-DE"/>
+                <w14:ligatures w14:val="none"/>
+              </w:rPr>
+            </w:pPr>
+            <w:r>
+              <w:rPr>
+                <w:rFonts w:ascii="Calibri" w:eastAsia="Times New Roman" w:hAnsi="Calibri" w:cs="Calibri"/>
+                <w:kern w:val="0"/>
+                <w:sz w:val="24"/>
+                <w:szCs w:val="24"/>
+                <w:lang w:eastAsia="de-DE"/>
+                <w14:ligatures w14:val="none"/>
+              </w:rPr>
+              <w:t>Dokumentation Testfälle abgeschlossen</w:t>
+            </w:r>
+          </w:p>
+        </w:tc>
+        <w:tc>
+          <w:tcPr>
+            <w:tcW w:w="2460" w:type="dxa"/>
+            <w:tcBorders>
+              <w:top w:val="single" w:sz="6" w:space="0" w:color="auto"/>
+              <w:left w:val="single" w:sz="6" w:space="0" w:color="auto"/>
+              <w:bottom w:val="single" w:sz="6" w:space="0" w:color="auto"/>
+              <w:right w:val="single" w:sz="6" w:space="0" w:color="auto"/>
+            </w:tcBorders>
+            <w:shd w:val="clear" w:color="auto" w:fill="auto"/>
+          </w:tcPr>
+          <w:p>
+            <w:pPr>
+              <w:spacing w:after="0" w:line="240" w:lineRule="auto"/>
+              <w:textAlignment w:val="baseline"/>
+              <w:rPr>
+                <w:rFonts w:ascii="Calibri" w:eastAsia="Times New Roman" w:hAnsi="Calibri" w:cs="Calibri"/>
+                <w:kern w:val="0"/>
+                <w:sz w:val="24"/>
+                <w:szCs w:val="24"/>
+                <w:lang w:eastAsia="de-DE"/>
+                <w14:ligatures w14:val="none"/>
+              </w:rPr>
+            </w:pPr>
+            <w:r>
+              <w:rPr>
+                <w:rFonts w:ascii="Calibri" w:eastAsia="Times New Roman" w:hAnsi="Calibri" w:cs="Calibri"/>
+                <w:kern w:val="0"/>
+                <w:sz w:val="24"/>
+                <w:szCs w:val="24"/>
+                <w:lang w:eastAsia="de-DE"/>
+                <w14:ligatures w14:val="none"/>
+              </w:rPr>
+              <w:t>Ungeplant</w:t>
+            </w:r>
+          </w:p>
+          <w:p>
+            <w:pPr>
+              <w:jc w:val="center"/>
+              <w:rPr>
+                <w:rFonts w:ascii="Calibri" w:eastAsia="Times New Roman" w:hAnsi="Calibri" w:cs="Calibri"/>
+                <w:sz w:val="24"/>
+                <w:szCs w:val="24"/>
+                <w:lang w:eastAsia="de-DE"/>
+              </w:rPr>
+            </w:pPr>
+          </w:p>
+        </w:tc>
+      </w:tr>
     </w:tbl>
     <w:p>
       <w:pPr>
@@ -2401,7 +2596,6 @@
           <w:lang w:val="de-CH" w:eastAsia="de-DE"/>
           <w14:ligatures w14:val="none"/>
         </w:rPr>
-        <w:lastRenderedPageBreak/>
         <w:t>Nathanael:</w:t>
       </w:r>
       <w:r>
@@ -2847,29 +3041,16 @@
                 <w14:ligatures w14:val="none"/>
               </w:rPr>
             </w:pPr>
-            <w:proofErr w:type="spellStart"/>
-            <w:r>
-              <w:rPr>
-                <w:rFonts w:ascii="Calibri" w:eastAsia="Times New Roman" w:hAnsi="Calibri" w:cs="Calibri"/>
-                <w:kern w:val="0"/>
-                <w:sz w:val="24"/>
-                <w:szCs w:val="24"/>
-                <w:lang w:eastAsia="de-DE"/>
-                <w14:ligatures w14:val="none"/>
-              </w:rPr>
-              <w:t>Github</w:t>
-            </w:r>
-            <w:proofErr w:type="spellEnd"/>
-            <w:r>
-              <w:rPr>
-                <w:rFonts w:ascii="Calibri" w:eastAsia="Times New Roman" w:hAnsi="Calibri" w:cs="Calibri"/>
-                <w:kern w:val="0"/>
-                <w:sz w:val="24"/>
-                <w:szCs w:val="24"/>
-                <w:lang w:eastAsia="de-DE"/>
-                <w14:ligatures w14:val="none"/>
-              </w:rPr>
-              <w:t xml:space="preserve"> Repository erstellt</w:t>
+            <w:r>
+              <w:rPr>
+                <w:rFonts w:ascii="Calibri" w:eastAsia="Times New Roman" w:hAnsi="Calibri" w:cs="Calibri"/>
+                <w:kern w:val="0"/>
+                <w:sz w:val="24"/>
+                <w:szCs w:val="24"/>
+                <w:lang w:eastAsia="de-DE"/>
+                <w14:ligatures w14:val="none"/>
+              </w:rPr>
+              <w:t>Github Repository erstellt</w:t>
             </w:r>
           </w:p>
           <w:p>
@@ -2899,45 +3080,8 @@
                 <w:lang w:eastAsia="de-DE"/>
                 <w14:ligatures w14:val="none"/>
               </w:rPr>
-              <w:t>Docker-</w:t>
-            </w:r>
-            <w:proofErr w:type="spellStart"/>
-            <w:r>
-              <w:rPr>
-                <w:rFonts w:ascii="Calibri" w:eastAsia="Times New Roman" w:hAnsi="Calibri" w:cs="Calibri"/>
-                <w:kern w:val="0"/>
-                <w:sz w:val="24"/>
-                <w:szCs w:val="24"/>
-                <w:lang w:eastAsia="de-DE"/>
-                <w14:ligatures w14:val="none"/>
-              </w:rPr>
-              <w:t>Comopose</w:t>
-            </w:r>
-            <w:proofErr w:type="spellEnd"/>
-            <w:r>
-              <w:rPr>
-                <w:rFonts w:ascii="Calibri" w:eastAsia="Times New Roman" w:hAnsi="Calibri" w:cs="Calibri"/>
-                <w:kern w:val="0"/>
-                <w:sz w:val="24"/>
-                <w:szCs w:val="24"/>
-                <w:lang w:eastAsia="de-DE"/>
-                <w14:ligatures w14:val="none"/>
-              </w:rPr>
-              <w:t xml:space="preserve"> File erstellt und </w:t>
-            </w:r>
-            <w:proofErr w:type="spellStart"/>
-            <w:r>
-              <w:rPr>
-                <w:rFonts w:ascii="Calibri" w:eastAsia="Times New Roman" w:hAnsi="Calibri" w:cs="Calibri"/>
-                <w:kern w:val="0"/>
-                <w:sz w:val="24"/>
-                <w:szCs w:val="24"/>
-                <w:lang w:eastAsia="de-DE"/>
-                <w14:ligatures w14:val="none"/>
-              </w:rPr>
-              <w:t>auspropiert</w:t>
-            </w:r>
-            <w:proofErr w:type="spellEnd"/>
+              <w:t>Docker-Comopose File erstellt und auspropiert</w:t>
+            </w:r>
           </w:p>
         </w:tc>
         <w:tc>
@@ -2969,29 +3113,16 @@
                 <w14:ligatures w14:val="none"/>
               </w:rPr>
             </w:pPr>
-            <w:proofErr w:type="spellStart"/>
-            <w:r>
-              <w:rPr>
-                <w:rFonts w:ascii="Calibri" w:eastAsia="Times New Roman" w:hAnsi="Calibri" w:cs="Calibri"/>
-                <w:kern w:val="0"/>
-                <w:sz w:val="24"/>
-                <w:szCs w:val="24"/>
-                <w:lang w:eastAsia="de-DE"/>
-                <w14:ligatures w14:val="none"/>
-              </w:rPr>
-              <w:t>Github</w:t>
-            </w:r>
-            <w:proofErr w:type="spellEnd"/>
-            <w:r>
-              <w:rPr>
-                <w:rFonts w:ascii="Calibri" w:eastAsia="Times New Roman" w:hAnsi="Calibri" w:cs="Calibri"/>
-                <w:kern w:val="0"/>
-                <w:sz w:val="24"/>
-                <w:szCs w:val="24"/>
-                <w:lang w:eastAsia="de-DE"/>
-                <w14:ligatures w14:val="none"/>
-              </w:rPr>
-              <w:t xml:space="preserve"> konnte initialisiert werden</w:t>
+            <w:r>
+              <w:rPr>
+                <w:rFonts w:ascii="Calibri" w:eastAsia="Times New Roman" w:hAnsi="Calibri" w:cs="Calibri"/>
+                <w:kern w:val="0"/>
+                <w:sz w:val="24"/>
+                <w:szCs w:val="24"/>
+                <w:lang w:eastAsia="de-DE"/>
+                <w14:ligatures w14:val="none"/>
+              </w:rPr>
+              <w:t>Github konnte initialisiert werden</w:t>
             </w:r>
           </w:p>
           <w:p>
@@ -3021,31 +3152,7 @@
                 <w:lang w:eastAsia="de-DE"/>
                 <w14:ligatures w14:val="none"/>
               </w:rPr>
-              <w:t>Docker-</w:t>
-            </w:r>
-            <w:proofErr w:type="spellStart"/>
-            <w:r>
-              <w:rPr>
-                <w:rFonts w:ascii="Calibri" w:eastAsia="Times New Roman" w:hAnsi="Calibri" w:cs="Calibri"/>
-                <w:kern w:val="0"/>
-                <w:sz w:val="24"/>
-                <w:szCs w:val="24"/>
-                <w:lang w:eastAsia="de-DE"/>
-                <w14:ligatures w14:val="none"/>
-              </w:rPr>
-              <w:t>Compose</w:t>
-            </w:r>
-            <w:proofErr w:type="spellEnd"/>
-            <w:r>
-              <w:rPr>
-                <w:rFonts w:ascii="Calibri" w:eastAsia="Times New Roman" w:hAnsi="Calibri" w:cs="Calibri"/>
-                <w:kern w:val="0"/>
-                <w:sz w:val="24"/>
-                <w:szCs w:val="24"/>
-                <w:lang w:eastAsia="de-DE"/>
-                <w14:ligatures w14:val="none"/>
-              </w:rPr>
-              <w:t xml:space="preserve"> File </w:t>
+              <w:t xml:space="preserve">Docker-Compose File </w:t>
             </w:r>
             <w:r>
               <w:rPr>
@@ -3219,29 +3326,16 @@
                 <w14:ligatures w14:val="none"/>
               </w:rPr>
             </w:pPr>
-            <w:proofErr w:type="spellStart"/>
-            <w:r>
-              <w:rPr>
-                <w:rFonts w:ascii="Calibri" w:eastAsia="Times New Roman" w:hAnsi="Calibri" w:cs="Calibri"/>
-                <w:kern w:val="0"/>
-                <w:sz w:val="24"/>
-                <w:szCs w:val="24"/>
-                <w:lang w:eastAsia="de-DE"/>
-                <w14:ligatures w14:val="none"/>
-              </w:rPr>
-              <w:t>Script</w:t>
-            </w:r>
-            <w:proofErr w:type="spellEnd"/>
-            <w:r>
-              <w:rPr>
-                <w:rFonts w:ascii="Calibri" w:eastAsia="Times New Roman" w:hAnsi="Calibri" w:cs="Calibri"/>
-                <w:kern w:val="0"/>
-                <w:sz w:val="24"/>
-                <w:szCs w:val="24"/>
-                <w:lang w:eastAsia="de-DE"/>
-                <w14:ligatures w14:val="none"/>
-              </w:rPr>
-              <w:t xml:space="preserve"> zur Automatisierung erstellt</w:t>
+            <w:r>
+              <w:rPr>
+                <w:rFonts w:ascii="Calibri" w:eastAsia="Times New Roman" w:hAnsi="Calibri" w:cs="Calibri"/>
+                <w:kern w:val="0"/>
+                <w:sz w:val="24"/>
+                <w:szCs w:val="24"/>
+                <w:lang w:eastAsia="de-DE"/>
+                <w14:ligatures w14:val="none"/>
+              </w:rPr>
+              <w:t>Script zur Automatisierung erstellt</w:t>
             </w:r>
           </w:p>
           <w:p>
@@ -3271,31 +3365,7 @@
                 <w:lang w:eastAsia="de-DE"/>
                 <w14:ligatures w14:val="none"/>
               </w:rPr>
-              <w:t>Docker-</w:t>
-            </w:r>
-            <w:proofErr w:type="spellStart"/>
-            <w:r>
-              <w:rPr>
-                <w:rFonts w:ascii="Calibri" w:eastAsia="Times New Roman" w:hAnsi="Calibri" w:cs="Calibri"/>
-                <w:kern w:val="0"/>
-                <w:sz w:val="24"/>
-                <w:szCs w:val="24"/>
-                <w:lang w:eastAsia="de-DE"/>
-                <w14:ligatures w14:val="none"/>
-              </w:rPr>
-              <w:t>Compose</w:t>
-            </w:r>
-            <w:proofErr w:type="spellEnd"/>
-            <w:r>
-              <w:rPr>
-                <w:rFonts w:ascii="Calibri" w:eastAsia="Times New Roman" w:hAnsi="Calibri" w:cs="Calibri"/>
-                <w:kern w:val="0"/>
-                <w:sz w:val="24"/>
-                <w:szCs w:val="24"/>
-                <w:lang w:eastAsia="de-DE"/>
-                <w14:ligatures w14:val="none"/>
-              </w:rPr>
-              <w:t xml:space="preserve"> angepasst</w:t>
+              <w:t>Docker-Compose angepasst</w:t>
             </w:r>
           </w:p>
           <w:p>
@@ -3397,31 +3467,7 @@
                 <w:lang w:eastAsia="de-DE"/>
                 <w14:ligatures w14:val="none"/>
               </w:rPr>
-              <w:t>Docker-</w:t>
-            </w:r>
-            <w:proofErr w:type="spellStart"/>
-            <w:r>
-              <w:rPr>
-                <w:rFonts w:ascii="Calibri" w:eastAsia="Times New Roman" w:hAnsi="Calibri" w:cs="Calibri"/>
-                <w:kern w:val="0"/>
-                <w:sz w:val="24"/>
-                <w:szCs w:val="24"/>
-                <w:lang w:eastAsia="de-DE"/>
-                <w14:ligatures w14:val="none"/>
-              </w:rPr>
-              <w:t>Compose</w:t>
-            </w:r>
-            <w:proofErr w:type="spellEnd"/>
-            <w:r>
-              <w:rPr>
-                <w:rFonts w:ascii="Calibri" w:eastAsia="Times New Roman" w:hAnsi="Calibri" w:cs="Calibri"/>
-                <w:kern w:val="0"/>
-                <w:sz w:val="24"/>
-                <w:szCs w:val="24"/>
-                <w:lang w:eastAsia="de-DE"/>
-                <w14:ligatures w14:val="none"/>
-              </w:rPr>
-              <w:t xml:space="preserve"> File funktioniert komplett</w:t>
+              <w:t>Docker-Compose File funktioniert komplett</w:t>
             </w:r>
           </w:p>
           <w:p>
@@ -3442,53 +3488,16 @@
                 <w14:ligatures w14:val="none"/>
               </w:rPr>
             </w:pPr>
-            <w:proofErr w:type="spellStart"/>
-            <w:r>
-              <w:rPr>
-                <w:rFonts w:ascii="Calibri" w:eastAsia="Times New Roman" w:hAnsi="Calibri" w:cs="Calibri"/>
-                <w:kern w:val="0"/>
-                <w:sz w:val="24"/>
-                <w:szCs w:val="24"/>
-                <w:lang w:eastAsia="de-DE"/>
-                <w14:ligatures w14:val="none"/>
-              </w:rPr>
-              <w:t>Automatisierungs</w:t>
-            </w:r>
-            <w:proofErr w:type="spellEnd"/>
-            <w:r>
-              <w:rPr>
-                <w:rFonts w:ascii="Calibri" w:eastAsia="Times New Roman" w:hAnsi="Calibri" w:cs="Calibri"/>
-                <w:kern w:val="0"/>
-                <w:sz w:val="24"/>
-                <w:szCs w:val="24"/>
-                <w:lang w:eastAsia="de-DE"/>
-                <w14:ligatures w14:val="none"/>
-              </w:rPr>
-              <w:t xml:space="preserve"> </w:t>
-            </w:r>
-            <w:proofErr w:type="spellStart"/>
-            <w:r>
-              <w:rPr>
-                <w:rFonts w:ascii="Calibri" w:eastAsia="Times New Roman" w:hAnsi="Calibri" w:cs="Calibri"/>
-                <w:kern w:val="0"/>
-                <w:sz w:val="24"/>
-                <w:szCs w:val="24"/>
-                <w:lang w:eastAsia="de-DE"/>
-                <w14:ligatures w14:val="none"/>
-              </w:rPr>
-              <w:t>Script</w:t>
-            </w:r>
-            <w:proofErr w:type="spellEnd"/>
-            <w:r>
-              <w:rPr>
-                <w:rFonts w:ascii="Calibri" w:eastAsia="Times New Roman" w:hAnsi="Calibri" w:cs="Calibri"/>
-                <w:kern w:val="0"/>
-                <w:sz w:val="24"/>
-                <w:szCs w:val="24"/>
-                <w:lang w:eastAsia="de-DE"/>
-                <w14:ligatures w14:val="none"/>
-              </w:rPr>
-              <w:t xml:space="preserve"> funktioniert</w:t>
+            <w:r>
+              <w:rPr>
+                <w:rFonts w:ascii="Calibri" w:eastAsia="Times New Roman" w:hAnsi="Calibri" w:cs="Calibri"/>
+                <w:kern w:val="0"/>
+                <w:sz w:val="24"/>
+                <w:szCs w:val="24"/>
+                <w:lang w:eastAsia="de-DE"/>
+                <w14:ligatures w14:val="none"/>
+              </w:rPr>
+              <w:t>Automatisierungs Script funktioniert</w:t>
             </w:r>
           </w:p>
           <w:p>
@@ -4077,31 +4086,7 @@
                 <w:lang w:eastAsia="de-DE"/>
                 <w14:ligatures w14:val="none"/>
               </w:rPr>
-              <w:t xml:space="preserve">Vollständig </w:t>
-            </w:r>
-            <w:proofErr w:type="spellStart"/>
-            <w:r>
-              <w:rPr>
-                <w:rFonts w:ascii="Calibri" w:eastAsia="Times New Roman" w:hAnsi="Calibri" w:cs="Calibri"/>
-                <w:kern w:val="0"/>
-                <w:sz w:val="24"/>
-                <w:szCs w:val="24"/>
-                <w:lang w:eastAsia="de-DE"/>
-                <w14:ligatures w14:val="none"/>
-              </w:rPr>
-              <w:t>Migrierung</w:t>
-            </w:r>
-            <w:proofErr w:type="spellEnd"/>
-            <w:r>
-              <w:rPr>
-                <w:rFonts w:ascii="Calibri" w:eastAsia="Times New Roman" w:hAnsi="Calibri" w:cs="Calibri"/>
-                <w:kern w:val="0"/>
-                <w:sz w:val="24"/>
-                <w:szCs w:val="24"/>
-                <w:lang w:eastAsia="de-DE"/>
-                <w14:ligatures w14:val="none"/>
-              </w:rPr>
-              <w:t xml:space="preserve"> der Daten erstellt</w:t>
+              <w:t>Vollständig Migrierung der Daten erstellt</w:t>
             </w:r>
           </w:p>
           <w:p>
@@ -4131,31 +4116,7 @@
                 <w:lang w:eastAsia="de-DE"/>
                 <w14:ligatures w14:val="none"/>
               </w:rPr>
-              <w:t>Docker-</w:t>
-            </w:r>
-            <w:proofErr w:type="spellStart"/>
-            <w:r>
-              <w:rPr>
-                <w:rFonts w:ascii="Calibri" w:eastAsia="Times New Roman" w:hAnsi="Calibri" w:cs="Calibri"/>
-                <w:kern w:val="0"/>
-                <w:sz w:val="24"/>
-                <w:szCs w:val="24"/>
-                <w:lang w:eastAsia="de-DE"/>
-                <w14:ligatures w14:val="none"/>
-              </w:rPr>
-              <w:t>Compose</w:t>
-            </w:r>
-            <w:proofErr w:type="spellEnd"/>
-            <w:r>
-              <w:rPr>
-                <w:rFonts w:ascii="Calibri" w:eastAsia="Times New Roman" w:hAnsi="Calibri" w:cs="Calibri"/>
-                <w:kern w:val="0"/>
-                <w:sz w:val="24"/>
-                <w:szCs w:val="24"/>
-                <w:lang w:eastAsia="de-DE"/>
-                <w14:ligatures w14:val="none"/>
-              </w:rPr>
-              <w:t xml:space="preserve"> erklärt</w:t>
+              <w:t>Docker-Compose erklärt</w:t>
             </w:r>
           </w:p>
         </w:tc>
@@ -4257,31 +4218,8 @@
                 <w:lang w:eastAsia="de-DE"/>
                 <w14:ligatures w14:val="none"/>
               </w:rPr>
-              <w:t>Docker-</w:t>
-            </w:r>
-            <w:proofErr w:type="spellStart"/>
-            <w:r>
-              <w:rPr>
-                <w:rFonts w:ascii="Calibri" w:eastAsia="Times New Roman" w:hAnsi="Calibri" w:cs="Calibri"/>
-                <w:kern w:val="0"/>
-                <w:sz w:val="24"/>
-                <w:szCs w:val="24"/>
-                <w:lang w:eastAsia="de-DE"/>
-                <w14:ligatures w14:val="none"/>
-              </w:rPr>
-              <w:t>Compose</w:t>
-            </w:r>
-            <w:proofErr w:type="spellEnd"/>
-            <w:r>
-              <w:rPr>
-                <w:rFonts w:ascii="Calibri" w:eastAsia="Times New Roman" w:hAnsi="Calibri" w:cs="Calibri"/>
-                <w:kern w:val="0"/>
-                <w:sz w:val="24"/>
-                <w:szCs w:val="24"/>
-                <w:lang w:eastAsia="de-DE"/>
-                <w14:ligatures w14:val="none"/>
-              </w:rPr>
-              <w:t xml:space="preserve"> wurde mit Kommentaren erklärt</w:t>
+              <w:lastRenderedPageBreak/>
+              <w:t>Docker-Compose wurde mit Kommentaren erklärt</w:t>
             </w:r>
           </w:p>
         </w:tc>
@@ -4318,6 +4256,7 @@
                 <w:lang w:eastAsia="de-DE"/>
                 <w14:ligatures w14:val="none"/>
               </w:rPr>
+              <w:lastRenderedPageBreak/>
               <w:t>Geplant</w:t>
             </w:r>
           </w:p>
@@ -4437,7 +4376,6 @@
           <w:lang w:val="de-CH" w:eastAsia="de-DE"/>
           <w14:ligatures w14:val="none"/>
         </w:rPr>
-        <w:lastRenderedPageBreak/>
         <w:t>Kevin:</w:t>
       </w:r>
       <w:r>
@@ -4983,31 +4921,7 @@
                 <w:lang w:eastAsia="de-DE"/>
                 <w14:ligatures w14:val="none"/>
               </w:rPr>
-              <w:t xml:space="preserve">Inhalt konnte zuerst nicht auf </w:t>
-            </w:r>
-            <w:proofErr w:type="spellStart"/>
-            <w:r>
-              <w:rPr>
-                <w:rFonts w:ascii="Calibri" w:eastAsia="Times New Roman" w:hAnsi="Calibri" w:cs="Calibri"/>
-                <w:kern w:val="0"/>
-                <w:sz w:val="24"/>
-                <w:szCs w:val="24"/>
-                <w:lang w:eastAsia="de-DE"/>
-                <w14:ligatures w14:val="none"/>
-              </w:rPr>
-              <w:t>Github</w:t>
-            </w:r>
-            <w:proofErr w:type="spellEnd"/>
-            <w:r>
-              <w:rPr>
-                <w:rFonts w:ascii="Calibri" w:eastAsia="Times New Roman" w:hAnsi="Calibri" w:cs="Calibri"/>
-                <w:kern w:val="0"/>
-                <w:sz w:val="24"/>
-                <w:szCs w:val="24"/>
-                <w:lang w:eastAsia="de-DE"/>
-                <w14:ligatures w14:val="none"/>
-              </w:rPr>
-              <w:t xml:space="preserve"> gepusht werden.</w:t>
+              <w:t>Inhalt konnte zuerst nicht auf Github gepusht werden.</w:t>
             </w:r>
           </w:p>
         </w:tc>

</xml_diff>

<commit_message>
Einführungsmassnahmen und Reflexion erstellt, Arbeitsjournal geführt
</commit_message>
<xml_diff>
--- a/Dokumentationen/Arbeitsjournal.docx
+++ b/Dokumentationen/Arbeitsjournal.docx
@@ -2578,6 +2578,22 @@
         <w:textAlignment w:val="baseline"/>
         <w:rPr>
           <w:rFonts w:ascii="Calibri" w:eastAsia="Times New Roman" w:hAnsi="Calibri" w:cs="Calibri"/>
+          <w:b/>
+          <w:bCs/>
+          <w:kern w:val="0"/>
+          <w:sz w:val="32"/>
+          <w:szCs w:val="32"/>
+          <w:lang w:val="de-CH" w:eastAsia="de-DE"/>
+          <w14:ligatures w14:val="none"/>
+        </w:rPr>
+      </w:pPr>
+    </w:p>
+    <w:p>
+      <w:pPr>
+        <w:spacing w:after="0" w:line="240" w:lineRule="auto"/>
+        <w:textAlignment w:val="baseline"/>
+        <w:rPr>
+          <w:rFonts w:ascii="Calibri" w:eastAsia="Times New Roman" w:hAnsi="Calibri" w:cs="Calibri"/>
           <w:kern w:val="0"/>
           <w:sz w:val="18"/>
           <w:szCs w:val="18"/>
@@ -3947,7 +3963,40 @@
                 <w:lang w:eastAsia="de-DE"/>
                 <w14:ligatures w14:val="none"/>
               </w:rPr>
-              <w:t>51.05.203</w:t>
+              <w:t>3</w:t>
+            </w:r>
+            <w:r>
+              <w:rPr>
+                <w:rFonts w:ascii="Calibri" w:eastAsia="Times New Roman" w:hAnsi="Calibri" w:cs="Calibri"/>
+                <w:kern w:val="0"/>
+                <w:sz w:val="24"/>
+                <w:szCs w:val="24"/>
+                <w:lang w:eastAsia="de-DE"/>
+                <w14:ligatures w14:val="none"/>
+              </w:rPr>
+              <w:t>1.05.20</w:t>
+            </w:r>
+            <w:r>
+              <w:rPr>
+                <w:rFonts w:ascii="Calibri" w:eastAsia="Times New Roman" w:hAnsi="Calibri" w:cs="Calibri"/>
+                <w:kern w:val="0"/>
+                <w:sz w:val="24"/>
+                <w:szCs w:val="24"/>
+                <w:lang w:eastAsia="de-DE"/>
+                <w14:ligatures w14:val="none"/>
+              </w:rPr>
+              <w:t>2</w:t>
+            </w:r>
+            <w:r>
+              <w:rPr>
+                <w:rFonts w:ascii="Calibri" w:eastAsia="Times New Roman" w:hAnsi="Calibri" w:cs="Calibri"/>
+                <w:kern w:val="0"/>
+                <w:sz w:val="24"/>
+                <w:szCs w:val="24"/>
+                <w:lang w:eastAsia="de-DE"/>
+                <w14:ligatures w14:val="none"/>
+              </w:rPr>
+              <w:t>3</w:t>
             </w:r>
           </w:p>
         </w:tc>
@@ -4188,7 +4237,29 @@
                 <w:lang w:eastAsia="de-DE"/>
                 <w14:ligatures w14:val="none"/>
               </w:rPr>
-              <w:t>Alle Daten werden nun in die DB migriert</w:t>
+              <w:t xml:space="preserve">Alle Daten werden nun in die </w:t>
+            </w:r>
+            <w:r>
+              <w:rPr>
+                <w:rFonts w:ascii="Calibri" w:eastAsia="Times New Roman" w:hAnsi="Calibri" w:cs="Calibri"/>
+                <w:kern w:val="0"/>
+                <w:sz w:val="24"/>
+                <w:szCs w:val="24"/>
+                <w:lang w:eastAsia="de-DE"/>
+                <w14:ligatures w14:val="none"/>
+              </w:rPr>
+              <w:t>Instanz</w:t>
+            </w:r>
+            <w:r>
+              <w:rPr>
+                <w:rFonts w:ascii="Calibri" w:eastAsia="Times New Roman" w:hAnsi="Calibri" w:cs="Calibri"/>
+                <w:kern w:val="0"/>
+                <w:sz w:val="24"/>
+                <w:szCs w:val="24"/>
+                <w:lang w:eastAsia="de-DE"/>
+                <w14:ligatures w14:val="none"/>
+              </w:rPr>
+              <w:t xml:space="preserve"> migriert</w:t>
             </w:r>
           </w:p>
           <w:p>
@@ -4258,6 +4329,356 @@
               </w:rPr>
               <w:lastRenderedPageBreak/>
               <w:t>Geplant</w:t>
+            </w:r>
+          </w:p>
+        </w:tc>
+      </w:tr>
+      <w:tr>
+        <w:trPr>
+          <w:trHeight w:val="240"/>
+        </w:trPr>
+        <w:tc>
+          <w:tcPr>
+            <w:tcW w:w="1842" w:type="dxa"/>
+            <w:tcBorders>
+              <w:top w:val="single" w:sz="6" w:space="0" w:color="auto"/>
+              <w:left w:val="single" w:sz="6" w:space="0" w:color="auto"/>
+              <w:bottom w:val="single" w:sz="6" w:space="0" w:color="auto"/>
+              <w:right w:val="single" w:sz="6" w:space="0" w:color="auto"/>
+            </w:tcBorders>
+            <w:shd w:val="clear" w:color="auto" w:fill="auto"/>
+          </w:tcPr>
+          <w:p>
+            <w:pPr>
+              <w:spacing w:after="0" w:line="240" w:lineRule="auto"/>
+              <w:textAlignment w:val="baseline"/>
+              <w:rPr>
+                <w:rFonts w:ascii="Calibri" w:eastAsia="Times New Roman" w:hAnsi="Calibri" w:cs="Calibri"/>
+                <w:kern w:val="0"/>
+                <w:sz w:val="24"/>
+                <w:szCs w:val="24"/>
+                <w:lang w:eastAsia="de-DE"/>
+                <w14:ligatures w14:val="none"/>
+              </w:rPr>
+            </w:pPr>
+            <w:r>
+              <w:rPr>
+                <w:rFonts w:ascii="Calibri" w:eastAsia="Times New Roman" w:hAnsi="Calibri" w:cs="Calibri"/>
+                <w:kern w:val="0"/>
+                <w:sz w:val="24"/>
+                <w:szCs w:val="24"/>
+                <w:lang w:eastAsia="de-DE"/>
+                <w14:ligatures w14:val="none"/>
+              </w:rPr>
+              <w:t>02.06.2023</w:t>
+            </w:r>
+          </w:p>
+        </w:tc>
+        <w:tc>
+          <w:tcPr>
+            <w:tcW w:w="1216" w:type="dxa"/>
+            <w:tcBorders>
+              <w:top w:val="single" w:sz="6" w:space="0" w:color="auto"/>
+              <w:left w:val="single" w:sz="6" w:space="0" w:color="auto"/>
+              <w:bottom w:val="single" w:sz="6" w:space="0" w:color="auto"/>
+              <w:right w:val="single" w:sz="6" w:space="0" w:color="auto"/>
+            </w:tcBorders>
+            <w:shd w:val="clear" w:color="auto" w:fill="auto"/>
+          </w:tcPr>
+          <w:p>
+            <w:pPr>
+              <w:spacing w:after="0" w:line="240" w:lineRule="auto"/>
+              <w:textAlignment w:val="baseline"/>
+              <w:rPr>
+                <w:rFonts w:ascii="Calibri" w:eastAsia="Times New Roman" w:hAnsi="Calibri" w:cs="Calibri"/>
+                <w:kern w:val="0"/>
+                <w:sz w:val="24"/>
+                <w:szCs w:val="24"/>
+                <w:lang w:eastAsia="de-DE"/>
+                <w14:ligatures w14:val="none"/>
+              </w:rPr>
+            </w:pPr>
+            <w:r>
+              <w:rPr>
+                <w:rFonts w:ascii="Calibri" w:eastAsia="Times New Roman" w:hAnsi="Calibri" w:cs="Calibri"/>
+                <w:kern w:val="0"/>
+                <w:sz w:val="24"/>
+                <w:szCs w:val="24"/>
+                <w:lang w:eastAsia="de-DE"/>
+                <w14:ligatures w14:val="none"/>
+              </w:rPr>
+              <w:t>60min</w:t>
+            </w:r>
+          </w:p>
+        </w:tc>
+        <w:tc>
+          <w:tcPr>
+            <w:tcW w:w="5643" w:type="dxa"/>
+            <w:tcBorders>
+              <w:top w:val="single" w:sz="6" w:space="0" w:color="auto"/>
+              <w:left w:val="single" w:sz="6" w:space="0" w:color="auto"/>
+              <w:bottom w:val="single" w:sz="6" w:space="0" w:color="auto"/>
+              <w:right w:val="single" w:sz="6" w:space="0" w:color="auto"/>
+            </w:tcBorders>
+            <w:shd w:val="clear" w:color="auto" w:fill="auto"/>
+          </w:tcPr>
+          <w:p>
+            <w:pPr>
+              <w:pStyle w:val="Listenabsatz"/>
+              <w:numPr>
+                <w:ilvl w:val="0"/>
+                <w:numId w:val="7"/>
+              </w:numPr>
+              <w:spacing w:after="0" w:line="240" w:lineRule="auto"/>
+              <w:textAlignment w:val="baseline"/>
+              <w:rPr>
+                <w:rFonts w:ascii="Calibri" w:eastAsia="Times New Roman" w:hAnsi="Calibri" w:cs="Calibri"/>
+                <w:kern w:val="0"/>
+                <w:sz w:val="24"/>
+                <w:szCs w:val="24"/>
+                <w:lang w:eastAsia="de-DE"/>
+                <w14:ligatures w14:val="none"/>
+              </w:rPr>
+            </w:pPr>
+            <w:r>
+              <w:rPr>
+                <w:rFonts w:ascii="Calibri" w:eastAsia="Times New Roman" w:hAnsi="Calibri" w:cs="Calibri"/>
+                <w:kern w:val="0"/>
+                <w:sz w:val="24"/>
+                <w:szCs w:val="24"/>
+                <w:lang w:eastAsia="de-DE"/>
+                <w14:ligatures w14:val="none"/>
+              </w:rPr>
+              <w:t>m169 Doku kontrolliert und leicht angepasst</w:t>
+            </w:r>
+          </w:p>
+          <w:p>
+            <w:pPr>
+              <w:pStyle w:val="Listenabsatz"/>
+              <w:numPr>
+                <w:ilvl w:val="0"/>
+                <w:numId w:val="7"/>
+              </w:numPr>
+              <w:spacing w:after="0" w:line="240" w:lineRule="auto"/>
+              <w:textAlignment w:val="baseline"/>
+              <w:rPr>
+                <w:rFonts w:ascii="Calibri" w:eastAsia="Times New Roman" w:hAnsi="Calibri" w:cs="Calibri"/>
+                <w:kern w:val="0"/>
+                <w:sz w:val="24"/>
+                <w:szCs w:val="24"/>
+                <w:lang w:eastAsia="de-DE"/>
+                <w14:ligatures w14:val="none"/>
+              </w:rPr>
+            </w:pPr>
+            <w:r>
+              <w:rPr>
+                <w:rFonts w:ascii="Calibri" w:eastAsia="Times New Roman" w:hAnsi="Calibri" w:cs="Calibri"/>
+                <w:kern w:val="0"/>
+                <w:sz w:val="24"/>
+                <w:szCs w:val="24"/>
+                <w:lang w:eastAsia="de-DE"/>
+                <w14:ligatures w14:val="none"/>
+              </w:rPr>
+              <w:t>Einführungs-Massnahmen erstellt</w:t>
+            </w:r>
+          </w:p>
+          <w:p>
+            <w:pPr>
+              <w:pStyle w:val="Listenabsatz"/>
+              <w:numPr>
+                <w:ilvl w:val="0"/>
+                <w:numId w:val="7"/>
+              </w:numPr>
+              <w:spacing w:after="0" w:line="240" w:lineRule="auto"/>
+              <w:textAlignment w:val="baseline"/>
+              <w:rPr>
+                <w:rFonts w:ascii="Calibri" w:eastAsia="Times New Roman" w:hAnsi="Calibri" w:cs="Calibri"/>
+                <w:kern w:val="0"/>
+                <w:sz w:val="24"/>
+                <w:szCs w:val="24"/>
+                <w:lang w:eastAsia="de-DE"/>
+                <w14:ligatures w14:val="none"/>
+              </w:rPr>
+            </w:pPr>
+            <w:r>
+              <w:rPr>
+                <w:rFonts w:ascii="Calibri" w:eastAsia="Times New Roman" w:hAnsi="Calibri" w:cs="Calibri"/>
+                <w:kern w:val="0"/>
+                <w:sz w:val="24"/>
+                <w:szCs w:val="24"/>
+                <w:lang w:eastAsia="de-DE"/>
+                <w14:ligatures w14:val="none"/>
+              </w:rPr>
+              <w:t>Reflexion geschrieben</w:t>
+            </w:r>
+          </w:p>
+          <w:p>
+            <w:pPr>
+              <w:pStyle w:val="Listenabsatz"/>
+              <w:numPr>
+                <w:ilvl w:val="0"/>
+                <w:numId w:val="7"/>
+              </w:numPr>
+              <w:spacing w:after="0" w:line="240" w:lineRule="auto"/>
+              <w:textAlignment w:val="baseline"/>
+              <w:rPr>
+                <w:rFonts w:ascii="Calibri" w:eastAsia="Times New Roman" w:hAnsi="Calibri" w:cs="Calibri"/>
+                <w:kern w:val="0"/>
+                <w:sz w:val="24"/>
+                <w:szCs w:val="24"/>
+                <w:lang w:eastAsia="de-DE"/>
+                <w14:ligatures w14:val="none"/>
+              </w:rPr>
+            </w:pPr>
+            <w:r>
+              <w:rPr>
+                <w:rFonts w:ascii="Calibri" w:eastAsia="Times New Roman" w:hAnsi="Calibri" w:cs="Calibri"/>
+                <w:kern w:val="0"/>
+                <w:sz w:val="24"/>
+                <w:szCs w:val="24"/>
+                <w:lang w:eastAsia="de-DE"/>
+                <w14:ligatures w14:val="none"/>
+              </w:rPr>
+              <w:t>Kleine Anpassungen in m158 gemacht</w:t>
+            </w:r>
+          </w:p>
+          <w:p>
+            <w:pPr>
+              <w:pStyle w:val="Listenabsatz"/>
+              <w:numPr>
+                <w:ilvl w:val="0"/>
+                <w:numId w:val="7"/>
+              </w:numPr>
+              <w:spacing w:after="0" w:line="240" w:lineRule="auto"/>
+              <w:textAlignment w:val="baseline"/>
+              <w:rPr>
+                <w:rFonts w:ascii="Calibri" w:eastAsia="Times New Roman" w:hAnsi="Calibri" w:cs="Calibri"/>
+                <w:kern w:val="0"/>
+                <w:sz w:val="24"/>
+                <w:szCs w:val="24"/>
+                <w:lang w:eastAsia="de-DE"/>
+                <w14:ligatures w14:val="none"/>
+              </w:rPr>
+            </w:pPr>
+            <w:r>
+              <w:rPr>
+                <w:rFonts w:ascii="Calibri" w:eastAsia="Times New Roman" w:hAnsi="Calibri" w:cs="Calibri"/>
+                <w:kern w:val="0"/>
+                <w:sz w:val="24"/>
+                <w:szCs w:val="24"/>
+                <w:lang w:eastAsia="de-DE"/>
+                <w14:ligatures w14:val="none"/>
+              </w:rPr>
+              <w:t>Rechtschreibung überprüft</w:t>
+            </w:r>
+          </w:p>
+        </w:tc>
+        <w:tc>
+          <w:tcPr>
+            <w:tcW w:w="3989" w:type="dxa"/>
+            <w:tcBorders>
+              <w:top w:val="single" w:sz="6" w:space="0" w:color="auto"/>
+              <w:left w:val="single" w:sz="6" w:space="0" w:color="auto"/>
+              <w:bottom w:val="single" w:sz="6" w:space="0" w:color="auto"/>
+              <w:right w:val="single" w:sz="6" w:space="0" w:color="auto"/>
+            </w:tcBorders>
+            <w:shd w:val="clear" w:color="auto" w:fill="auto"/>
+          </w:tcPr>
+          <w:p>
+            <w:pPr>
+              <w:pStyle w:val="Listenabsatz"/>
+              <w:numPr>
+                <w:ilvl w:val="0"/>
+                <w:numId w:val="2"/>
+              </w:numPr>
+              <w:spacing w:after="0" w:line="240" w:lineRule="auto"/>
+              <w:textAlignment w:val="baseline"/>
+              <w:rPr>
+                <w:rFonts w:ascii="Calibri" w:eastAsia="Times New Roman" w:hAnsi="Calibri" w:cs="Calibri"/>
+                <w:kern w:val="0"/>
+                <w:sz w:val="24"/>
+                <w:szCs w:val="24"/>
+                <w:lang w:eastAsia="de-DE"/>
+                <w14:ligatures w14:val="none"/>
+              </w:rPr>
+            </w:pPr>
+            <w:r>
+              <w:rPr>
+                <w:rFonts w:ascii="Calibri" w:eastAsia="Times New Roman" w:hAnsi="Calibri" w:cs="Calibri"/>
+                <w:kern w:val="0"/>
+                <w:sz w:val="24"/>
+                <w:szCs w:val="24"/>
+                <w:lang w:eastAsia="de-DE"/>
+                <w14:ligatures w14:val="none"/>
+              </w:rPr>
+              <w:t>m169 Doku abgeschlossen</w:t>
+            </w:r>
+          </w:p>
+          <w:p>
+            <w:pPr>
+              <w:pStyle w:val="Listenabsatz"/>
+              <w:numPr>
+                <w:ilvl w:val="0"/>
+                <w:numId w:val="2"/>
+              </w:numPr>
+              <w:spacing w:after="0" w:line="240" w:lineRule="auto"/>
+              <w:textAlignment w:val="baseline"/>
+              <w:rPr>
+                <w:rFonts w:ascii="Calibri" w:eastAsia="Times New Roman" w:hAnsi="Calibri" w:cs="Calibri"/>
+                <w:kern w:val="0"/>
+                <w:sz w:val="24"/>
+                <w:szCs w:val="24"/>
+                <w:lang w:eastAsia="de-DE"/>
+                <w14:ligatures w14:val="none"/>
+              </w:rPr>
+            </w:pPr>
+            <w:r>
+              <w:rPr>
+                <w:rFonts w:ascii="Calibri" w:eastAsia="Times New Roman" w:hAnsi="Calibri" w:cs="Calibri"/>
+                <w:kern w:val="0"/>
+                <w:sz w:val="24"/>
+                <w:szCs w:val="24"/>
+                <w:lang w:eastAsia="de-DE"/>
+                <w14:ligatures w14:val="none"/>
+              </w:rPr>
+              <w:t>m158 Doku von meiner Seite abgeschlossen</w:t>
+            </w:r>
+          </w:p>
+        </w:tc>
+        <w:tc>
+          <w:tcPr>
+            <w:tcW w:w="2451" w:type="dxa"/>
+            <w:tcBorders>
+              <w:top w:val="single" w:sz="6" w:space="0" w:color="auto"/>
+              <w:left w:val="single" w:sz="6" w:space="0" w:color="auto"/>
+              <w:bottom w:val="single" w:sz="6" w:space="0" w:color="auto"/>
+              <w:right w:val="single" w:sz="6" w:space="0" w:color="auto"/>
+            </w:tcBorders>
+            <w:shd w:val="clear" w:color="auto" w:fill="auto"/>
+          </w:tcPr>
+          <w:p>
+            <w:pPr>
+              <w:spacing w:after="0" w:line="240" w:lineRule="auto"/>
+              <w:textAlignment w:val="baseline"/>
+              <w:rPr>
+                <w:rFonts w:ascii="Calibri" w:eastAsia="Times New Roman" w:hAnsi="Calibri" w:cs="Calibri"/>
+                <w:kern w:val="0"/>
+                <w:sz w:val="24"/>
+                <w:szCs w:val="24"/>
+                <w:lang w:eastAsia="de-DE"/>
+                <w14:ligatures w14:val="none"/>
+              </w:rPr>
+            </w:pPr>
+            <w:r>
+              <w:rPr>
+                <w:rFonts w:ascii="Calibri" w:eastAsia="Times New Roman" w:hAnsi="Calibri" w:cs="Calibri"/>
+                <w:kern w:val="0"/>
+                <w:sz w:val="24"/>
+                <w:szCs w:val="24"/>
+                <w:lang w:eastAsia="de-DE"/>
+                <w14:ligatures w14:val="none"/>
+              </w:rPr>
+              <w:t>Ungeplant</w:t>
             </w:r>
           </w:p>
         </w:tc>

</xml_diff>

<commit_message>
Überprüfung Rechtschreibung, Formatierung, etc. | Export PDFs
</commit_message>
<xml_diff>
--- a/Dokumentationen/Arbeitsjournal.docx
+++ b/Dokumentationen/Arbeitsjournal.docx
@@ -52,23 +52,8 @@
           <w:lang w:val="de-CH" w:eastAsia="de-DE"/>
           <w14:ligatures w14:val="none"/>
         </w:rPr>
-        <w:t xml:space="preserve"> </w:t>
+        <w:t xml:space="preserve"> Moodle</w:t>
       </w:r>
-      <w:proofErr w:type="spellStart"/>
-      <w:r>
-        <w:rPr>
-          <w:rFonts w:ascii="Calibri" w:eastAsia="Times New Roman" w:hAnsi="Calibri" w:cs="Calibri"/>
-          <w:b/>
-          <w:bCs/>
-          <w:kern w:val="0"/>
-          <w:sz w:val="36"/>
-          <w:szCs w:val="36"/>
-          <w:lang w:val="de-CH" w:eastAsia="de-DE"/>
-          <w14:ligatures w14:val="none"/>
-        </w:rPr>
-        <w:t>Moodle</w:t>
-      </w:r>
-      <w:proofErr w:type="spellEnd"/>
       <w:r>
         <w:rPr>
           <w:rFonts w:ascii="Calibri" w:eastAsia="Times New Roman" w:hAnsi="Calibri" w:cs="Calibri"/>
@@ -668,31 +653,7 @@
                 <w:lang w:eastAsia="de-DE"/>
                 <w14:ligatures w14:val="none"/>
               </w:rPr>
-              <w:t xml:space="preserve">Einrichtung </w:t>
-            </w:r>
-            <w:proofErr w:type="spellStart"/>
-            <w:r>
-              <w:rPr>
-                <w:rFonts w:ascii="Calibri" w:eastAsia="Times New Roman" w:hAnsi="Calibri" w:cs="Calibri"/>
-                <w:kern w:val="0"/>
-                <w:sz w:val="24"/>
-                <w:szCs w:val="24"/>
-                <w:lang w:eastAsia="de-DE"/>
-                <w14:ligatures w14:val="none"/>
-              </w:rPr>
-              <w:t>Github</w:t>
-            </w:r>
-            <w:proofErr w:type="spellEnd"/>
-            <w:r>
-              <w:rPr>
-                <w:rFonts w:ascii="Calibri" w:eastAsia="Times New Roman" w:hAnsi="Calibri" w:cs="Calibri"/>
-                <w:kern w:val="0"/>
-                <w:sz w:val="24"/>
-                <w:szCs w:val="24"/>
-                <w:lang w:eastAsia="de-DE"/>
-                <w14:ligatures w14:val="none"/>
-              </w:rPr>
-              <w:t xml:space="preserve"> Desktop</w:t>
+              <w:t>Einrichtung Github Desktop</w:t>
             </w:r>
           </w:p>
         </w:tc>
@@ -1100,55 +1061,7 @@
                 <w:lang w:eastAsia="de-DE"/>
                 <w14:ligatures w14:val="none"/>
               </w:rPr>
-              <w:t xml:space="preserve">Probiert </w:t>
-            </w:r>
-            <w:proofErr w:type="spellStart"/>
-            <w:r>
-              <w:rPr>
-                <w:rFonts w:ascii="Calibri" w:eastAsia="Times New Roman" w:hAnsi="Calibri" w:cs="Calibri"/>
-                <w:kern w:val="0"/>
-                <w:sz w:val="24"/>
-                <w:szCs w:val="24"/>
-                <w:lang w:eastAsia="de-DE"/>
-                <w14:ligatures w14:val="none"/>
-              </w:rPr>
-              <w:t>Cronjob</w:t>
-            </w:r>
-            <w:proofErr w:type="spellEnd"/>
-            <w:r>
-              <w:rPr>
-                <w:rFonts w:ascii="Calibri" w:eastAsia="Times New Roman" w:hAnsi="Calibri" w:cs="Calibri"/>
-                <w:kern w:val="0"/>
-                <w:sz w:val="24"/>
-                <w:szCs w:val="24"/>
-                <w:lang w:eastAsia="de-DE"/>
-                <w14:ligatures w14:val="none"/>
-              </w:rPr>
-              <w:t xml:space="preserve"> für </w:t>
-            </w:r>
-            <w:proofErr w:type="spellStart"/>
-            <w:r>
-              <w:rPr>
-                <w:rFonts w:ascii="Calibri" w:eastAsia="Times New Roman" w:hAnsi="Calibri" w:cs="Calibri"/>
-                <w:kern w:val="0"/>
-                <w:sz w:val="24"/>
-                <w:szCs w:val="24"/>
-                <w:lang w:eastAsia="de-DE"/>
-                <w14:ligatures w14:val="none"/>
-              </w:rPr>
-              <w:t>MysqlDUMP</w:t>
-            </w:r>
-            <w:proofErr w:type="spellEnd"/>
-            <w:r>
-              <w:rPr>
-                <w:rFonts w:ascii="Calibri" w:eastAsia="Times New Roman" w:hAnsi="Calibri" w:cs="Calibri"/>
-                <w:kern w:val="0"/>
-                <w:sz w:val="24"/>
-                <w:szCs w:val="24"/>
-                <w:lang w:eastAsia="de-DE"/>
-                <w14:ligatures w14:val="none"/>
-              </w:rPr>
-              <w:t xml:space="preserve"> zu machen</w:t>
+              <w:t>Probiert Cronjob für MysqlDUMP zu machen</w:t>
             </w:r>
           </w:p>
         </w:tc>
@@ -1250,45 +1163,8 @@
                 <w:lang w:eastAsia="de-DE"/>
                 <w14:ligatures w14:val="none"/>
               </w:rPr>
-              <w:t xml:space="preserve">Laufendes </w:t>
-            </w:r>
-            <w:proofErr w:type="spellStart"/>
-            <w:r>
-              <w:rPr>
-                <w:rFonts w:ascii="Calibri" w:eastAsia="Times New Roman" w:hAnsi="Calibri" w:cs="Calibri"/>
-                <w:kern w:val="0"/>
-                <w:sz w:val="24"/>
-                <w:szCs w:val="24"/>
-                <w:lang w:eastAsia="de-DE"/>
-                <w14:ligatures w14:val="none"/>
-              </w:rPr>
-              <w:t>Bashscript</w:t>
-            </w:r>
-            <w:proofErr w:type="spellEnd"/>
-            <w:r>
-              <w:rPr>
-                <w:rFonts w:ascii="Calibri" w:eastAsia="Times New Roman" w:hAnsi="Calibri" w:cs="Calibri"/>
-                <w:kern w:val="0"/>
-                <w:sz w:val="24"/>
-                <w:szCs w:val="24"/>
-                <w:lang w:eastAsia="de-DE"/>
-                <w14:ligatures w14:val="none"/>
-              </w:rPr>
-              <w:t xml:space="preserve"> mit </w:t>
-            </w:r>
-            <w:proofErr w:type="spellStart"/>
-            <w:r>
-              <w:rPr>
-                <w:rFonts w:ascii="Calibri" w:eastAsia="Times New Roman" w:hAnsi="Calibri" w:cs="Calibri"/>
-                <w:kern w:val="0"/>
-                <w:sz w:val="24"/>
-                <w:szCs w:val="24"/>
-                <w:lang w:eastAsia="de-DE"/>
-                <w14:ligatures w14:val="none"/>
-              </w:rPr>
-              <w:t>docker</w:t>
-            </w:r>
-            <w:proofErr w:type="spellEnd"/>
+              <w:t>Laufendes Bashscript mit docker</w:t>
+            </w:r>
           </w:p>
           <w:p>
             <w:pPr>
@@ -1308,29 +1184,16 @@
                 <w14:ligatures w14:val="none"/>
               </w:rPr>
             </w:pPr>
-            <w:proofErr w:type="spellStart"/>
-            <w:r>
-              <w:rPr>
-                <w:rFonts w:ascii="Calibri" w:eastAsia="Times New Roman" w:hAnsi="Calibri" w:cs="Calibri"/>
-                <w:kern w:val="0"/>
-                <w:sz w:val="24"/>
-                <w:szCs w:val="24"/>
-                <w:lang w:eastAsia="de-DE"/>
-                <w14:ligatures w14:val="none"/>
-              </w:rPr>
-              <w:t>Cronjob</w:t>
-            </w:r>
-            <w:proofErr w:type="spellEnd"/>
-            <w:r>
-              <w:rPr>
-                <w:rFonts w:ascii="Calibri" w:eastAsia="Times New Roman" w:hAnsi="Calibri" w:cs="Calibri"/>
-                <w:kern w:val="0"/>
-                <w:sz w:val="24"/>
-                <w:szCs w:val="24"/>
-                <w:lang w:eastAsia="de-DE"/>
-                <w14:ligatures w14:val="none"/>
-              </w:rPr>
-              <w:t xml:space="preserve"> gescheitert bei Automatisierung</w:t>
+            <w:r>
+              <w:rPr>
+                <w:rFonts w:ascii="Calibri" w:eastAsia="Times New Roman" w:hAnsi="Calibri" w:cs="Calibri"/>
+                <w:kern w:val="0"/>
+                <w:sz w:val="24"/>
+                <w:szCs w:val="24"/>
+                <w:lang w:eastAsia="de-DE"/>
+                <w14:ligatures w14:val="none"/>
+              </w:rPr>
+              <w:t>Cronjob gescheitert bei Automatisierung</w:t>
             </w:r>
           </w:p>
         </w:tc>
@@ -2705,6 +2568,296 @@
                 <w:lang w:eastAsia="de-DE"/>
               </w:rPr>
             </w:pPr>
+          </w:p>
+        </w:tc>
+      </w:tr>
+      <w:tr>
+        <w:trPr>
+          <w:trHeight w:val="240"/>
+        </w:trPr>
+        <w:tc>
+          <w:tcPr>
+            <w:tcW w:w="1890" w:type="dxa"/>
+            <w:tcBorders>
+              <w:top w:val="single" w:sz="6" w:space="0" w:color="auto"/>
+              <w:left w:val="single" w:sz="6" w:space="0" w:color="auto"/>
+              <w:bottom w:val="single" w:sz="6" w:space="0" w:color="auto"/>
+              <w:right w:val="single" w:sz="6" w:space="0" w:color="auto"/>
+            </w:tcBorders>
+            <w:shd w:val="clear" w:color="auto" w:fill="auto"/>
+          </w:tcPr>
+          <w:p>
+            <w:pPr>
+              <w:spacing w:after="0" w:line="240" w:lineRule="auto"/>
+              <w:textAlignment w:val="baseline"/>
+              <w:rPr>
+                <w:rFonts w:ascii="Calibri" w:eastAsia="Times New Roman" w:hAnsi="Calibri" w:cs="Calibri"/>
+                <w:kern w:val="0"/>
+                <w:sz w:val="24"/>
+                <w:szCs w:val="24"/>
+                <w:lang w:eastAsia="de-DE"/>
+                <w14:ligatures w14:val="none"/>
+              </w:rPr>
+            </w:pPr>
+            <w:r>
+              <w:rPr>
+                <w:rFonts w:ascii="Calibri" w:eastAsia="Times New Roman" w:hAnsi="Calibri" w:cs="Calibri"/>
+                <w:kern w:val="0"/>
+                <w:sz w:val="24"/>
+                <w:szCs w:val="24"/>
+                <w:lang w:eastAsia="de-DE"/>
+                <w14:ligatures w14:val="none"/>
+              </w:rPr>
+              <w:t>04.06.2023</w:t>
+            </w:r>
+          </w:p>
+        </w:tc>
+        <w:tc>
+          <w:tcPr>
+            <w:tcW w:w="1245" w:type="dxa"/>
+            <w:tcBorders>
+              <w:top w:val="single" w:sz="6" w:space="0" w:color="auto"/>
+              <w:left w:val="single" w:sz="6" w:space="0" w:color="auto"/>
+              <w:bottom w:val="single" w:sz="6" w:space="0" w:color="auto"/>
+              <w:right w:val="single" w:sz="6" w:space="0" w:color="auto"/>
+            </w:tcBorders>
+            <w:shd w:val="clear" w:color="auto" w:fill="auto"/>
+          </w:tcPr>
+          <w:p>
+            <w:pPr>
+              <w:spacing w:after="0" w:line="240" w:lineRule="auto"/>
+              <w:textAlignment w:val="baseline"/>
+              <w:rPr>
+                <w:rFonts w:ascii="Calibri" w:eastAsia="Times New Roman" w:hAnsi="Calibri" w:cs="Calibri"/>
+                <w:kern w:val="0"/>
+                <w:sz w:val="24"/>
+                <w:szCs w:val="24"/>
+                <w:lang w:eastAsia="de-DE"/>
+                <w14:ligatures w14:val="none"/>
+              </w:rPr>
+            </w:pPr>
+            <w:r>
+              <w:rPr>
+                <w:rFonts w:ascii="Calibri" w:eastAsia="Times New Roman" w:hAnsi="Calibri" w:cs="Calibri"/>
+                <w:kern w:val="0"/>
+                <w:sz w:val="24"/>
+                <w:szCs w:val="24"/>
+                <w:lang w:eastAsia="de-DE"/>
+                <w14:ligatures w14:val="none"/>
+              </w:rPr>
+              <w:t>30min</w:t>
+            </w:r>
+          </w:p>
+        </w:tc>
+        <w:tc>
+          <w:tcPr>
+            <w:tcW w:w="5910" w:type="dxa"/>
+            <w:tcBorders>
+              <w:top w:val="single" w:sz="6" w:space="0" w:color="auto"/>
+              <w:left w:val="single" w:sz="6" w:space="0" w:color="auto"/>
+              <w:bottom w:val="single" w:sz="6" w:space="0" w:color="auto"/>
+              <w:right w:val="single" w:sz="6" w:space="0" w:color="auto"/>
+            </w:tcBorders>
+            <w:shd w:val="clear" w:color="auto" w:fill="auto"/>
+          </w:tcPr>
+          <w:p>
+            <w:pPr>
+              <w:pStyle w:val="Listenabsatz"/>
+              <w:numPr>
+                <w:ilvl w:val="0"/>
+                <w:numId w:val="5"/>
+              </w:numPr>
+              <w:spacing w:after="0" w:line="240" w:lineRule="auto"/>
+              <w:textAlignment w:val="baseline"/>
+              <w:rPr>
+                <w:rFonts w:ascii="Calibri" w:eastAsia="Times New Roman" w:hAnsi="Calibri" w:cs="Calibri"/>
+                <w:kern w:val="0"/>
+                <w:sz w:val="24"/>
+                <w:szCs w:val="24"/>
+                <w:lang w:eastAsia="de-DE"/>
+                <w14:ligatures w14:val="none"/>
+              </w:rPr>
+            </w:pPr>
+            <w:r>
+              <w:rPr>
+                <w:rFonts w:ascii="Calibri" w:eastAsia="Times New Roman" w:hAnsi="Calibri" w:cs="Calibri"/>
+                <w:kern w:val="0"/>
+                <w:sz w:val="24"/>
+                <w:szCs w:val="24"/>
+                <w:lang w:eastAsia="de-DE"/>
+                <w14:ligatures w14:val="none"/>
+              </w:rPr>
+              <w:t>Überprüfung Rechtschreibung &amp; Grammatik</w:t>
+            </w:r>
+          </w:p>
+          <w:p>
+            <w:pPr>
+              <w:pStyle w:val="Listenabsatz"/>
+              <w:numPr>
+                <w:ilvl w:val="0"/>
+                <w:numId w:val="5"/>
+              </w:numPr>
+              <w:spacing w:after="0" w:line="240" w:lineRule="auto"/>
+              <w:textAlignment w:val="baseline"/>
+              <w:rPr>
+                <w:rFonts w:ascii="Calibri" w:eastAsia="Times New Roman" w:hAnsi="Calibri" w:cs="Calibri"/>
+                <w:kern w:val="0"/>
+                <w:sz w:val="24"/>
+                <w:szCs w:val="24"/>
+                <w:lang w:eastAsia="de-DE"/>
+                <w14:ligatures w14:val="none"/>
+              </w:rPr>
+            </w:pPr>
+            <w:r>
+              <w:rPr>
+                <w:rFonts w:ascii="Calibri" w:eastAsia="Times New Roman" w:hAnsi="Calibri" w:cs="Calibri"/>
+                <w:kern w:val="0"/>
+                <w:sz w:val="24"/>
+                <w:szCs w:val="24"/>
+                <w:lang w:eastAsia="de-DE"/>
+                <w14:ligatures w14:val="none"/>
+              </w:rPr>
+              <w:t>Überprüfung Formatierung</w:t>
+            </w:r>
+          </w:p>
+          <w:p>
+            <w:pPr>
+              <w:pStyle w:val="Listenabsatz"/>
+              <w:numPr>
+                <w:ilvl w:val="0"/>
+                <w:numId w:val="5"/>
+              </w:numPr>
+              <w:spacing w:after="0" w:line="240" w:lineRule="auto"/>
+              <w:textAlignment w:val="baseline"/>
+              <w:rPr>
+                <w:rFonts w:ascii="Calibri" w:eastAsia="Times New Roman" w:hAnsi="Calibri" w:cs="Calibri"/>
+                <w:kern w:val="0"/>
+                <w:sz w:val="24"/>
+                <w:szCs w:val="24"/>
+                <w:lang w:eastAsia="de-DE"/>
+                <w14:ligatures w14:val="none"/>
+              </w:rPr>
+            </w:pPr>
+            <w:r>
+              <w:rPr>
+                <w:rFonts w:ascii="Calibri" w:eastAsia="Times New Roman" w:hAnsi="Calibri" w:cs="Calibri"/>
+                <w:kern w:val="0"/>
+                <w:sz w:val="24"/>
+                <w:szCs w:val="24"/>
+                <w:lang w:eastAsia="de-DE"/>
+                <w14:ligatures w14:val="none"/>
+              </w:rPr>
+              <w:t>Export PDFs</w:t>
+            </w:r>
+          </w:p>
+          <w:p>
+            <w:pPr>
+              <w:pStyle w:val="Listenabsatz"/>
+              <w:numPr>
+                <w:ilvl w:val="0"/>
+                <w:numId w:val="5"/>
+              </w:numPr>
+              <w:spacing w:after="0" w:line="240" w:lineRule="auto"/>
+              <w:textAlignment w:val="baseline"/>
+              <w:rPr>
+                <w:rFonts w:ascii="Calibri" w:eastAsia="Times New Roman" w:hAnsi="Calibri" w:cs="Calibri"/>
+                <w:kern w:val="0"/>
+                <w:sz w:val="24"/>
+                <w:szCs w:val="24"/>
+                <w:lang w:eastAsia="de-DE"/>
+                <w14:ligatures w14:val="none"/>
+              </w:rPr>
+            </w:pPr>
+            <w:r>
+              <w:rPr>
+                <w:rFonts w:ascii="Calibri" w:eastAsia="Times New Roman" w:hAnsi="Calibri" w:cs="Calibri"/>
+                <w:kern w:val="0"/>
+                <w:sz w:val="24"/>
+                <w:szCs w:val="24"/>
+                <w:lang w:eastAsia="de-DE"/>
+                <w14:ligatures w14:val="none"/>
+              </w:rPr>
+              <w:t>Hochladen von Abgabedateien</w:t>
+            </w:r>
+          </w:p>
+        </w:tc>
+        <w:tc>
+          <w:tcPr>
+            <w:tcW w:w="4095" w:type="dxa"/>
+            <w:tcBorders>
+              <w:top w:val="single" w:sz="6" w:space="0" w:color="auto"/>
+              <w:left w:val="single" w:sz="6" w:space="0" w:color="auto"/>
+              <w:bottom w:val="single" w:sz="6" w:space="0" w:color="auto"/>
+              <w:right w:val="single" w:sz="6" w:space="0" w:color="auto"/>
+            </w:tcBorders>
+            <w:shd w:val="clear" w:color="auto" w:fill="auto"/>
+          </w:tcPr>
+          <w:p>
+            <w:pPr>
+              <w:pStyle w:val="Listenabsatz"/>
+              <w:numPr>
+                <w:ilvl w:val="0"/>
+                <w:numId w:val="14"/>
+              </w:numPr>
+              <w:spacing w:after="0" w:line="240" w:lineRule="auto"/>
+              <w:textAlignment w:val="baseline"/>
+              <w:rPr>
+                <w:rFonts w:ascii="Calibri" w:eastAsia="Times New Roman" w:hAnsi="Calibri" w:cs="Calibri"/>
+                <w:kern w:val="0"/>
+                <w:sz w:val="24"/>
+                <w:szCs w:val="24"/>
+                <w:lang w:eastAsia="de-DE"/>
+                <w14:ligatures w14:val="none"/>
+              </w:rPr>
+            </w:pPr>
+            <w:r>
+              <w:rPr>
+                <w:rFonts w:ascii="Calibri" w:eastAsia="Times New Roman" w:hAnsi="Calibri" w:cs="Calibri"/>
+                <w:kern w:val="0"/>
+                <w:sz w:val="24"/>
+                <w:szCs w:val="24"/>
+                <w:lang w:eastAsia="de-DE"/>
+                <w14:ligatures w14:val="none"/>
+              </w:rPr>
+              <w:t>Erfolgreich beide Dokumente abgeschlossen &amp; hochgeladen</w:t>
+            </w:r>
+          </w:p>
+        </w:tc>
+        <w:tc>
+          <w:tcPr>
+            <w:tcW w:w="2460" w:type="dxa"/>
+            <w:tcBorders>
+              <w:top w:val="single" w:sz="6" w:space="0" w:color="auto"/>
+              <w:left w:val="single" w:sz="6" w:space="0" w:color="auto"/>
+              <w:bottom w:val="single" w:sz="6" w:space="0" w:color="auto"/>
+              <w:right w:val="single" w:sz="6" w:space="0" w:color="auto"/>
+            </w:tcBorders>
+            <w:shd w:val="clear" w:color="auto" w:fill="auto"/>
+          </w:tcPr>
+          <w:p>
+            <w:pPr>
+              <w:spacing w:after="0" w:line="240" w:lineRule="auto"/>
+              <w:textAlignment w:val="baseline"/>
+              <w:rPr>
+                <w:rFonts w:ascii="Calibri" w:eastAsia="Times New Roman" w:hAnsi="Calibri" w:cs="Calibri"/>
+                <w:kern w:val="0"/>
+                <w:sz w:val="24"/>
+                <w:szCs w:val="24"/>
+                <w:lang w:eastAsia="de-DE"/>
+                <w14:ligatures w14:val="none"/>
+              </w:rPr>
+            </w:pPr>
+            <w:r>
+              <w:rPr>
+                <w:rFonts w:ascii="Calibri" w:eastAsia="Times New Roman" w:hAnsi="Calibri" w:cs="Calibri"/>
+                <w:kern w:val="0"/>
+                <w:sz w:val="24"/>
+                <w:szCs w:val="24"/>
+                <w:lang w:eastAsia="de-DE"/>
+                <w14:ligatures w14:val="none"/>
+              </w:rPr>
+              <w:t>Ungeplant</w:t>
+            </w:r>
           </w:p>
         </w:tc>
       </w:tr>
@@ -3238,29 +3391,16 @@
                 <w14:ligatures w14:val="none"/>
               </w:rPr>
             </w:pPr>
-            <w:proofErr w:type="spellStart"/>
-            <w:r>
-              <w:rPr>
-                <w:rFonts w:ascii="Calibri" w:eastAsia="Times New Roman" w:hAnsi="Calibri" w:cs="Calibri"/>
-                <w:kern w:val="0"/>
-                <w:sz w:val="24"/>
-                <w:szCs w:val="24"/>
-                <w:lang w:eastAsia="de-DE"/>
-                <w14:ligatures w14:val="none"/>
-              </w:rPr>
-              <w:t>Github</w:t>
-            </w:r>
-            <w:proofErr w:type="spellEnd"/>
-            <w:r>
-              <w:rPr>
-                <w:rFonts w:ascii="Calibri" w:eastAsia="Times New Roman" w:hAnsi="Calibri" w:cs="Calibri"/>
-                <w:kern w:val="0"/>
-                <w:sz w:val="24"/>
-                <w:szCs w:val="24"/>
-                <w:lang w:eastAsia="de-DE"/>
-                <w14:ligatures w14:val="none"/>
-              </w:rPr>
-              <w:t xml:space="preserve"> Repository erstellt</w:t>
+            <w:r>
+              <w:rPr>
+                <w:rFonts w:ascii="Calibri" w:eastAsia="Times New Roman" w:hAnsi="Calibri" w:cs="Calibri"/>
+                <w:kern w:val="0"/>
+                <w:sz w:val="24"/>
+                <w:szCs w:val="24"/>
+                <w:lang w:eastAsia="de-DE"/>
+                <w14:ligatures w14:val="none"/>
+              </w:rPr>
+              <w:t>Github Repository erstellt</w:t>
             </w:r>
           </w:p>
           <w:p>
@@ -3290,45 +3430,8 @@
                 <w:lang w:eastAsia="de-DE"/>
                 <w14:ligatures w14:val="none"/>
               </w:rPr>
-              <w:t>Docker-</w:t>
-            </w:r>
-            <w:proofErr w:type="spellStart"/>
-            <w:r>
-              <w:rPr>
-                <w:rFonts w:ascii="Calibri" w:eastAsia="Times New Roman" w:hAnsi="Calibri" w:cs="Calibri"/>
-                <w:kern w:val="0"/>
-                <w:sz w:val="24"/>
-                <w:szCs w:val="24"/>
-                <w:lang w:eastAsia="de-DE"/>
-                <w14:ligatures w14:val="none"/>
-              </w:rPr>
-              <w:t>Comopose</w:t>
-            </w:r>
-            <w:proofErr w:type="spellEnd"/>
-            <w:r>
-              <w:rPr>
-                <w:rFonts w:ascii="Calibri" w:eastAsia="Times New Roman" w:hAnsi="Calibri" w:cs="Calibri"/>
-                <w:kern w:val="0"/>
-                <w:sz w:val="24"/>
-                <w:szCs w:val="24"/>
-                <w:lang w:eastAsia="de-DE"/>
-                <w14:ligatures w14:val="none"/>
-              </w:rPr>
-              <w:t xml:space="preserve"> File erstellt und </w:t>
-            </w:r>
-            <w:proofErr w:type="spellStart"/>
-            <w:r>
-              <w:rPr>
-                <w:rFonts w:ascii="Calibri" w:eastAsia="Times New Roman" w:hAnsi="Calibri" w:cs="Calibri"/>
-                <w:kern w:val="0"/>
-                <w:sz w:val="24"/>
-                <w:szCs w:val="24"/>
-                <w:lang w:eastAsia="de-DE"/>
-                <w14:ligatures w14:val="none"/>
-              </w:rPr>
-              <w:t>auspropiert</w:t>
-            </w:r>
-            <w:proofErr w:type="spellEnd"/>
+              <w:t>Docker-Comopose File erstellt und auspropiert</w:t>
+            </w:r>
           </w:p>
         </w:tc>
         <w:tc>
@@ -3360,29 +3463,16 @@
                 <w14:ligatures w14:val="none"/>
               </w:rPr>
             </w:pPr>
-            <w:proofErr w:type="spellStart"/>
-            <w:r>
-              <w:rPr>
-                <w:rFonts w:ascii="Calibri" w:eastAsia="Times New Roman" w:hAnsi="Calibri" w:cs="Calibri"/>
-                <w:kern w:val="0"/>
-                <w:sz w:val="24"/>
-                <w:szCs w:val="24"/>
-                <w:lang w:eastAsia="de-DE"/>
-                <w14:ligatures w14:val="none"/>
-              </w:rPr>
-              <w:t>Github</w:t>
-            </w:r>
-            <w:proofErr w:type="spellEnd"/>
-            <w:r>
-              <w:rPr>
-                <w:rFonts w:ascii="Calibri" w:eastAsia="Times New Roman" w:hAnsi="Calibri" w:cs="Calibri"/>
-                <w:kern w:val="0"/>
-                <w:sz w:val="24"/>
-                <w:szCs w:val="24"/>
-                <w:lang w:eastAsia="de-DE"/>
-                <w14:ligatures w14:val="none"/>
-              </w:rPr>
-              <w:t xml:space="preserve"> konnte initialisiert werden</w:t>
+            <w:r>
+              <w:rPr>
+                <w:rFonts w:ascii="Calibri" w:eastAsia="Times New Roman" w:hAnsi="Calibri" w:cs="Calibri"/>
+                <w:kern w:val="0"/>
+                <w:sz w:val="24"/>
+                <w:szCs w:val="24"/>
+                <w:lang w:eastAsia="de-DE"/>
+                <w14:ligatures w14:val="none"/>
+              </w:rPr>
+              <w:t>Github konnte initialisiert werden</w:t>
             </w:r>
           </w:p>
           <w:p>
@@ -3412,31 +3502,7 @@
                 <w:lang w:eastAsia="de-DE"/>
                 <w14:ligatures w14:val="none"/>
               </w:rPr>
-              <w:t>Docker-</w:t>
-            </w:r>
-            <w:proofErr w:type="spellStart"/>
-            <w:r>
-              <w:rPr>
-                <w:rFonts w:ascii="Calibri" w:eastAsia="Times New Roman" w:hAnsi="Calibri" w:cs="Calibri"/>
-                <w:kern w:val="0"/>
-                <w:sz w:val="24"/>
-                <w:szCs w:val="24"/>
-                <w:lang w:eastAsia="de-DE"/>
-                <w14:ligatures w14:val="none"/>
-              </w:rPr>
-              <w:t>Compose</w:t>
-            </w:r>
-            <w:proofErr w:type="spellEnd"/>
-            <w:r>
-              <w:rPr>
-                <w:rFonts w:ascii="Calibri" w:eastAsia="Times New Roman" w:hAnsi="Calibri" w:cs="Calibri"/>
-                <w:kern w:val="0"/>
-                <w:sz w:val="24"/>
-                <w:szCs w:val="24"/>
-                <w:lang w:eastAsia="de-DE"/>
-                <w14:ligatures w14:val="none"/>
-              </w:rPr>
-              <w:t xml:space="preserve"> File </w:t>
+              <w:t xml:space="preserve">Docker-Compose File </w:t>
             </w:r>
             <w:r>
               <w:rPr>
@@ -3610,29 +3676,16 @@
                 <w14:ligatures w14:val="none"/>
               </w:rPr>
             </w:pPr>
-            <w:proofErr w:type="spellStart"/>
-            <w:r>
-              <w:rPr>
-                <w:rFonts w:ascii="Calibri" w:eastAsia="Times New Roman" w:hAnsi="Calibri" w:cs="Calibri"/>
-                <w:kern w:val="0"/>
-                <w:sz w:val="24"/>
-                <w:szCs w:val="24"/>
-                <w:lang w:eastAsia="de-DE"/>
-                <w14:ligatures w14:val="none"/>
-              </w:rPr>
-              <w:t>Script</w:t>
-            </w:r>
-            <w:proofErr w:type="spellEnd"/>
-            <w:r>
-              <w:rPr>
-                <w:rFonts w:ascii="Calibri" w:eastAsia="Times New Roman" w:hAnsi="Calibri" w:cs="Calibri"/>
-                <w:kern w:val="0"/>
-                <w:sz w:val="24"/>
-                <w:szCs w:val="24"/>
-                <w:lang w:eastAsia="de-DE"/>
-                <w14:ligatures w14:val="none"/>
-              </w:rPr>
-              <w:t xml:space="preserve"> zur Automatisierung erstellt</w:t>
+            <w:r>
+              <w:rPr>
+                <w:rFonts w:ascii="Calibri" w:eastAsia="Times New Roman" w:hAnsi="Calibri" w:cs="Calibri"/>
+                <w:kern w:val="0"/>
+                <w:sz w:val="24"/>
+                <w:szCs w:val="24"/>
+                <w:lang w:eastAsia="de-DE"/>
+                <w14:ligatures w14:val="none"/>
+              </w:rPr>
+              <w:t>Script zur Automatisierung erstellt</w:t>
             </w:r>
           </w:p>
           <w:p>
@@ -3662,31 +3715,7 @@
                 <w:lang w:eastAsia="de-DE"/>
                 <w14:ligatures w14:val="none"/>
               </w:rPr>
-              <w:t>Docker-</w:t>
-            </w:r>
-            <w:proofErr w:type="spellStart"/>
-            <w:r>
-              <w:rPr>
-                <w:rFonts w:ascii="Calibri" w:eastAsia="Times New Roman" w:hAnsi="Calibri" w:cs="Calibri"/>
-                <w:kern w:val="0"/>
-                <w:sz w:val="24"/>
-                <w:szCs w:val="24"/>
-                <w:lang w:eastAsia="de-DE"/>
-                <w14:ligatures w14:val="none"/>
-              </w:rPr>
-              <w:t>Compose</w:t>
-            </w:r>
-            <w:proofErr w:type="spellEnd"/>
-            <w:r>
-              <w:rPr>
-                <w:rFonts w:ascii="Calibri" w:eastAsia="Times New Roman" w:hAnsi="Calibri" w:cs="Calibri"/>
-                <w:kern w:val="0"/>
-                <w:sz w:val="24"/>
-                <w:szCs w:val="24"/>
-                <w:lang w:eastAsia="de-DE"/>
-                <w14:ligatures w14:val="none"/>
-              </w:rPr>
-              <w:t xml:space="preserve"> angepasst</w:t>
+              <w:t>Docker-Compose angepasst</w:t>
             </w:r>
           </w:p>
           <w:p>
@@ -3788,31 +3817,7 @@
                 <w:lang w:eastAsia="de-DE"/>
                 <w14:ligatures w14:val="none"/>
               </w:rPr>
-              <w:t>Docker-</w:t>
-            </w:r>
-            <w:proofErr w:type="spellStart"/>
-            <w:r>
-              <w:rPr>
-                <w:rFonts w:ascii="Calibri" w:eastAsia="Times New Roman" w:hAnsi="Calibri" w:cs="Calibri"/>
-                <w:kern w:val="0"/>
-                <w:sz w:val="24"/>
-                <w:szCs w:val="24"/>
-                <w:lang w:eastAsia="de-DE"/>
-                <w14:ligatures w14:val="none"/>
-              </w:rPr>
-              <w:t>Compose</w:t>
-            </w:r>
-            <w:proofErr w:type="spellEnd"/>
-            <w:r>
-              <w:rPr>
-                <w:rFonts w:ascii="Calibri" w:eastAsia="Times New Roman" w:hAnsi="Calibri" w:cs="Calibri"/>
-                <w:kern w:val="0"/>
-                <w:sz w:val="24"/>
-                <w:szCs w:val="24"/>
-                <w:lang w:eastAsia="de-DE"/>
-                <w14:ligatures w14:val="none"/>
-              </w:rPr>
-              <w:t xml:space="preserve"> File funktioniert komplett</w:t>
+              <w:t>Docker-Compose File funktioniert komplett</w:t>
             </w:r>
           </w:p>
           <w:p>
@@ -3833,53 +3838,16 @@
                 <w14:ligatures w14:val="none"/>
               </w:rPr>
             </w:pPr>
-            <w:proofErr w:type="spellStart"/>
-            <w:r>
-              <w:rPr>
-                <w:rFonts w:ascii="Calibri" w:eastAsia="Times New Roman" w:hAnsi="Calibri" w:cs="Calibri"/>
-                <w:kern w:val="0"/>
-                <w:sz w:val="24"/>
-                <w:szCs w:val="24"/>
-                <w:lang w:eastAsia="de-DE"/>
-                <w14:ligatures w14:val="none"/>
-              </w:rPr>
-              <w:t>Automatisierungs</w:t>
-            </w:r>
-            <w:proofErr w:type="spellEnd"/>
-            <w:r>
-              <w:rPr>
-                <w:rFonts w:ascii="Calibri" w:eastAsia="Times New Roman" w:hAnsi="Calibri" w:cs="Calibri"/>
-                <w:kern w:val="0"/>
-                <w:sz w:val="24"/>
-                <w:szCs w:val="24"/>
-                <w:lang w:eastAsia="de-DE"/>
-                <w14:ligatures w14:val="none"/>
-              </w:rPr>
-              <w:t xml:space="preserve"> </w:t>
-            </w:r>
-            <w:proofErr w:type="spellStart"/>
-            <w:r>
-              <w:rPr>
-                <w:rFonts w:ascii="Calibri" w:eastAsia="Times New Roman" w:hAnsi="Calibri" w:cs="Calibri"/>
-                <w:kern w:val="0"/>
-                <w:sz w:val="24"/>
-                <w:szCs w:val="24"/>
-                <w:lang w:eastAsia="de-DE"/>
-                <w14:ligatures w14:val="none"/>
-              </w:rPr>
-              <w:t>Script</w:t>
-            </w:r>
-            <w:proofErr w:type="spellEnd"/>
-            <w:r>
-              <w:rPr>
-                <w:rFonts w:ascii="Calibri" w:eastAsia="Times New Roman" w:hAnsi="Calibri" w:cs="Calibri"/>
-                <w:kern w:val="0"/>
-                <w:sz w:val="24"/>
-                <w:szCs w:val="24"/>
-                <w:lang w:eastAsia="de-DE"/>
-                <w14:ligatures w14:val="none"/>
-              </w:rPr>
-              <w:t xml:space="preserve"> funktioniert</w:t>
+            <w:r>
+              <w:rPr>
+                <w:rFonts w:ascii="Calibri" w:eastAsia="Times New Roman" w:hAnsi="Calibri" w:cs="Calibri"/>
+                <w:kern w:val="0"/>
+                <w:sz w:val="24"/>
+                <w:szCs w:val="24"/>
+                <w:lang w:eastAsia="de-DE"/>
+                <w14:ligatures w14:val="none"/>
+              </w:rPr>
+              <w:t>Automatisierungs Script funktioniert</w:t>
             </w:r>
           </w:p>
           <w:p>
@@ -4501,31 +4469,7 @@
                 <w:lang w:eastAsia="de-DE"/>
                 <w14:ligatures w14:val="none"/>
               </w:rPr>
-              <w:t xml:space="preserve">Vollständig </w:t>
-            </w:r>
-            <w:proofErr w:type="spellStart"/>
-            <w:r>
-              <w:rPr>
-                <w:rFonts w:ascii="Calibri" w:eastAsia="Times New Roman" w:hAnsi="Calibri" w:cs="Calibri"/>
-                <w:kern w:val="0"/>
-                <w:sz w:val="24"/>
-                <w:szCs w:val="24"/>
-                <w:lang w:eastAsia="de-DE"/>
-                <w14:ligatures w14:val="none"/>
-              </w:rPr>
-              <w:t>Migrierung</w:t>
-            </w:r>
-            <w:proofErr w:type="spellEnd"/>
-            <w:r>
-              <w:rPr>
-                <w:rFonts w:ascii="Calibri" w:eastAsia="Times New Roman" w:hAnsi="Calibri" w:cs="Calibri"/>
-                <w:kern w:val="0"/>
-                <w:sz w:val="24"/>
-                <w:szCs w:val="24"/>
-                <w:lang w:eastAsia="de-DE"/>
-                <w14:ligatures w14:val="none"/>
-              </w:rPr>
-              <w:t xml:space="preserve"> der Daten erstellt</w:t>
+              <w:t>Vollständig Migrierung der Daten erstellt</w:t>
             </w:r>
           </w:p>
           <w:p>
@@ -4555,31 +4499,7 @@
                 <w:lang w:eastAsia="de-DE"/>
                 <w14:ligatures w14:val="none"/>
               </w:rPr>
-              <w:t>Docker-</w:t>
-            </w:r>
-            <w:proofErr w:type="spellStart"/>
-            <w:r>
-              <w:rPr>
-                <w:rFonts w:ascii="Calibri" w:eastAsia="Times New Roman" w:hAnsi="Calibri" w:cs="Calibri"/>
-                <w:kern w:val="0"/>
-                <w:sz w:val="24"/>
-                <w:szCs w:val="24"/>
-                <w:lang w:eastAsia="de-DE"/>
-                <w14:ligatures w14:val="none"/>
-              </w:rPr>
-              <w:t>Compose</w:t>
-            </w:r>
-            <w:proofErr w:type="spellEnd"/>
-            <w:r>
-              <w:rPr>
-                <w:rFonts w:ascii="Calibri" w:eastAsia="Times New Roman" w:hAnsi="Calibri" w:cs="Calibri"/>
-                <w:kern w:val="0"/>
-                <w:sz w:val="24"/>
-                <w:szCs w:val="24"/>
-                <w:lang w:eastAsia="de-DE"/>
-                <w14:ligatures w14:val="none"/>
-              </w:rPr>
-              <w:t xml:space="preserve"> erklärt</w:t>
+              <w:t>Docker-Compose erklärt</w:t>
             </w:r>
           </w:p>
         </w:tc>
@@ -4703,31 +4623,7 @@
                 <w:lang w:eastAsia="de-DE"/>
                 <w14:ligatures w14:val="none"/>
               </w:rPr>
-              <w:t>Docker-</w:t>
-            </w:r>
-            <w:proofErr w:type="spellStart"/>
-            <w:r>
-              <w:rPr>
-                <w:rFonts w:ascii="Calibri" w:eastAsia="Times New Roman" w:hAnsi="Calibri" w:cs="Calibri"/>
-                <w:kern w:val="0"/>
-                <w:sz w:val="24"/>
-                <w:szCs w:val="24"/>
-                <w:lang w:eastAsia="de-DE"/>
-                <w14:ligatures w14:val="none"/>
-              </w:rPr>
-              <w:t>Compose</w:t>
-            </w:r>
-            <w:proofErr w:type="spellEnd"/>
-            <w:r>
-              <w:rPr>
-                <w:rFonts w:ascii="Calibri" w:eastAsia="Times New Roman" w:hAnsi="Calibri" w:cs="Calibri"/>
-                <w:kern w:val="0"/>
-                <w:sz w:val="24"/>
-                <w:szCs w:val="24"/>
-                <w:lang w:eastAsia="de-DE"/>
-                <w14:ligatures w14:val="none"/>
-              </w:rPr>
-              <w:t xml:space="preserve"> wurde mit Kommentaren erklärt</w:t>
+              <w:t>Docker-Compose wurde mit Kommentaren erklärt</w:t>
             </w:r>
           </w:p>
         </w:tc>
@@ -4915,31 +4811,7 @@
                 <w:lang w:eastAsia="de-DE"/>
                 <w14:ligatures w14:val="none"/>
               </w:rPr>
-              <w:t>Einführungs-</w:t>
-            </w:r>
-            <w:proofErr w:type="spellStart"/>
-            <w:r>
-              <w:rPr>
-                <w:rFonts w:ascii="Calibri" w:eastAsia="Times New Roman" w:hAnsi="Calibri" w:cs="Calibri"/>
-                <w:kern w:val="0"/>
-                <w:sz w:val="24"/>
-                <w:szCs w:val="24"/>
-                <w:lang w:eastAsia="de-DE"/>
-                <w14:ligatures w14:val="none"/>
-              </w:rPr>
-              <w:t>Massnahmen</w:t>
-            </w:r>
-            <w:proofErr w:type="spellEnd"/>
-            <w:r>
-              <w:rPr>
-                <w:rFonts w:ascii="Calibri" w:eastAsia="Times New Roman" w:hAnsi="Calibri" w:cs="Calibri"/>
-                <w:kern w:val="0"/>
-                <w:sz w:val="24"/>
-                <w:szCs w:val="24"/>
-                <w:lang w:eastAsia="de-DE"/>
-                <w14:ligatures w14:val="none"/>
-              </w:rPr>
-              <w:t xml:space="preserve"> erstellt</w:t>
+              <w:t>Einführungs-Massnahmen erstellt</w:t>
             </w:r>
           </w:p>
           <w:p>
@@ -5812,31 +5684,7 @@
                 <w:lang w:eastAsia="de-DE"/>
                 <w14:ligatures w14:val="none"/>
               </w:rPr>
-              <w:t xml:space="preserve">Inhalt konnte zuerst nicht auf </w:t>
-            </w:r>
-            <w:proofErr w:type="spellStart"/>
-            <w:r>
-              <w:rPr>
-                <w:rFonts w:ascii="Calibri" w:eastAsia="Times New Roman" w:hAnsi="Calibri" w:cs="Calibri"/>
-                <w:kern w:val="0"/>
-                <w:sz w:val="24"/>
-                <w:szCs w:val="24"/>
-                <w:lang w:eastAsia="de-DE"/>
-                <w14:ligatures w14:val="none"/>
-              </w:rPr>
-              <w:t>Github</w:t>
-            </w:r>
-            <w:proofErr w:type="spellEnd"/>
-            <w:r>
-              <w:rPr>
-                <w:rFonts w:ascii="Calibri" w:eastAsia="Times New Roman" w:hAnsi="Calibri" w:cs="Calibri"/>
-                <w:kern w:val="0"/>
-                <w:sz w:val="24"/>
-                <w:szCs w:val="24"/>
-                <w:lang w:eastAsia="de-DE"/>
-                <w14:ligatures w14:val="none"/>
-              </w:rPr>
-              <w:t xml:space="preserve"> gepusht werden.</w:t>
+              <w:t>Inhalt konnte zuerst nicht auf Github gepusht werden.</w:t>
             </w:r>
           </w:p>
         </w:tc>

</xml_diff>